<commit_message>
Added 19.107 link and manual steps
</commit_message>
<xml_diff>
--- a/Rootstock Financials/Releases/Winter 2019/Manual Steps/Winter 19 Manual Steps.docx
+++ b/Rootstock Financials/Releases/Winter 2019/Manual Steps/Winter 19 Manual Steps.docx
@@ -521,10 +521,7 @@
         <w:t>1872_part0</w:t>
       </w:r>
       <w:r>
-        <w:t>2</w:t>
-      </w:r>
-      <w:r>
-        <w:t>.txt</w:t>
+        <w:t>2.txt</w:t>
       </w:r>
     </w:p>
     <w:p>
@@ -542,10 +539,7 @@
         <w:t>1872_part0</w:t>
       </w:r>
       <w:r>
-        <w:t>3</w:t>
-      </w:r>
-      <w:r>
-        <w:t>.txt</w:t>
+        <w:t>3.txt</w:t>
       </w:r>
     </w:p>
     <w:p>
@@ -553,8 +547,6 @@
         <w:pStyle w:val="ListParagraph"/>
         <w:ind w:left="2520"/>
       </w:pPr>
-      <w:bookmarkStart w:id="0" w:name="_GoBack"/>
-      <w:bookmarkEnd w:id="0"/>
     </w:p>
     <w:p>
       <w:r>
@@ -572,6 +564,9 @@
       <w:r>
         <w:t xml:space="preserve"> </w:t>
       </w:r>
+      <w:r>
+        <w:t xml:space="preserve"> </w:t>
+      </w:r>
       <w:proofErr w:type="spellStart"/>
       <w:r>
         <w:t>Apwht</w:t>
@@ -609,6 +604,226 @@
         <w:t>__c</w:t>
       </w:r>
     </w:p>
+    <w:p/>
+    <w:p>
+      <w:pPr>
+        <w:rPr>
+          <w:sz w:val="28"/>
+          <w:szCs w:val="28"/>
+        </w:rPr>
+      </w:pPr>
+      <w:r>
+        <w:rPr>
+          <w:sz w:val="28"/>
+          <w:szCs w:val="28"/>
+          <w:highlight w:val="yellow"/>
+        </w:rPr>
+        <w:t>19.</w:t>
+      </w:r>
+      <w:r>
+        <w:rPr>
+          <w:sz w:val="28"/>
+          <w:szCs w:val="28"/>
+          <w:highlight w:val="yellow"/>
+        </w:rPr>
+        <w:t>10</w:t>
+      </w:r>
+      <w:r>
+        <w:rPr>
+          <w:sz w:val="28"/>
+          <w:szCs w:val="28"/>
+          <w:highlight w:val="yellow"/>
+        </w:rPr>
+        <w:t>7</w:t>
+      </w:r>
+    </w:p>
+    <w:bookmarkStart w:id="0" w:name="ExportPackageDetailPage:theForm:versionD"/>
+    <w:p>
+      <w:pPr>
+        <w:rPr>
+          <w:rFonts w:ascii="Arial" w:hAnsi="Arial" w:cs="Arial"/>
+          <w:sz w:val="18"/>
+          <w:szCs w:val="18"/>
+          <w:shd w:val="clear" w:color="auto" w:fill="FFFFFF"/>
+        </w:rPr>
+      </w:pPr>
+      <w:r>
+        <w:rPr>
+          <w:rFonts w:ascii="Arial" w:hAnsi="Arial" w:cs="Arial"/>
+          <w:sz w:val="18"/>
+          <w:szCs w:val="18"/>
+          <w:shd w:val="clear" w:color="auto" w:fill="FFFFFF"/>
+        </w:rPr>
+        <w:fldChar w:fldCharType="begin"/>
+      </w:r>
+      <w:r>
+        <w:rPr>
+          <w:rFonts w:ascii="Arial" w:hAnsi="Arial" w:cs="Arial"/>
+          <w:sz w:val="18"/>
+          <w:szCs w:val="18"/>
+          <w:shd w:val="clear" w:color="auto" w:fill="FFFFFF"/>
+        </w:rPr>
+        <w:instrText xml:space="preserve"> HYPERLINK "</w:instrText>
+      </w:r>
+      <w:r>
+        <w:rPr>
+          <w:rFonts w:ascii="Arial" w:hAnsi="Arial" w:cs="Arial"/>
+          <w:sz w:val="18"/>
+          <w:szCs w:val="18"/>
+          <w:shd w:val="clear" w:color="auto" w:fill="FFFFFF"/>
+        </w:rPr>
+        <w:instrText>https://login.salesforce.com/packaging/installPackage.apexp?p0=04t1P000000RMdz</w:instrText>
+      </w:r>
+      <w:r>
+        <w:rPr>
+          <w:rFonts w:ascii="Arial" w:hAnsi="Arial" w:cs="Arial"/>
+          <w:sz w:val="18"/>
+          <w:szCs w:val="18"/>
+          <w:shd w:val="clear" w:color="auto" w:fill="FFFFFF"/>
+        </w:rPr>
+        <w:instrText xml:space="preserve">" </w:instrText>
+      </w:r>
+      <w:r>
+        <w:rPr>
+          <w:rFonts w:ascii="Arial" w:hAnsi="Arial" w:cs="Arial"/>
+          <w:sz w:val="18"/>
+          <w:szCs w:val="18"/>
+          <w:shd w:val="clear" w:color="auto" w:fill="FFFFFF"/>
+        </w:rPr>
+        <w:fldChar w:fldCharType="separate"/>
+      </w:r>
+      <w:r>
+        <w:rPr>
+          <w:rStyle w:val="Hyperlink"/>
+          <w:rFonts w:ascii="Arial" w:hAnsi="Arial" w:cs="Arial"/>
+          <w:sz w:val="18"/>
+          <w:szCs w:val="18"/>
+          <w:shd w:val="clear" w:color="auto" w:fill="FFFFFF"/>
+        </w:rPr>
+        <w:t>https://login.salesforce.com/packaging/installPackage.apexp?p0=04t1P000000RMdz</w:t>
+      </w:r>
+      <w:bookmarkEnd w:id="0"/>
+      <w:r>
+        <w:rPr>
+          <w:rFonts w:ascii="Arial" w:hAnsi="Arial" w:cs="Arial"/>
+          <w:sz w:val="18"/>
+          <w:szCs w:val="18"/>
+          <w:shd w:val="clear" w:color="auto" w:fill="FFFFFF"/>
+        </w:rPr>
+        <w:fldChar w:fldCharType="end"/>
+      </w:r>
+    </w:p>
+    <w:p>
+      <w:pPr>
+        <w:rPr>
+          <w:rFonts w:ascii="Arial" w:hAnsi="Arial" w:cs="Arial"/>
+          <w:sz w:val="18"/>
+          <w:szCs w:val="18"/>
+          <w:shd w:val="clear" w:color="auto" w:fill="FFFFFF"/>
+        </w:rPr>
+      </w:pPr>
+      <w:hyperlink r:id="rId13" w:history="1">
+        <w:r>
+          <w:rPr>
+            <w:rStyle w:val="Hyperlink"/>
+            <w:rFonts w:ascii="Arial" w:hAnsi="Arial" w:cs="Arial"/>
+            <w:sz w:val="18"/>
+            <w:szCs w:val="18"/>
+            <w:shd w:val="clear" w:color="auto" w:fill="FFFFFF"/>
+          </w:rPr>
+          <w:t>https://</w:t>
+        </w:r>
+        <w:r>
+          <w:rPr>
+            <w:rStyle w:val="Hyperlink"/>
+            <w:rFonts w:ascii="Arial" w:hAnsi="Arial" w:cs="Arial"/>
+            <w:sz w:val="18"/>
+            <w:szCs w:val="18"/>
+            <w:shd w:val="clear" w:color="auto" w:fill="FFFFFF"/>
+          </w:rPr>
+          <w:t>test</w:t>
+        </w:r>
+        <w:r>
+          <w:rPr>
+            <w:rStyle w:val="Hyperlink"/>
+            <w:rFonts w:ascii="Arial" w:hAnsi="Arial" w:cs="Arial"/>
+            <w:sz w:val="18"/>
+            <w:szCs w:val="18"/>
+            <w:shd w:val="clear" w:color="auto" w:fill="FFFFFF"/>
+          </w:rPr>
+          <w:t>.salesforce.com/packaging/installPackage.apexp?p0=04t1P000000RMdz</w:t>
+        </w:r>
+      </w:hyperlink>
+    </w:p>
+    <w:p/>
+    <w:p>
+      <w:r>
+        <w:t xml:space="preserve">Jira </w:t>
+      </w:r>
+      <w:r>
+        <w:t>2317 and Jira 2318</w:t>
+      </w:r>
+      <w:bookmarkStart w:id="1" w:name="_GoBack"/>
+      <w:bookmarkEnd w:id="1"/>
+      <w:r>
+        <w:t xml:space="preserve">: </w:t>
+      </w:r>
+    </w:p>
+    <w:p>
+      <w:pPr>
+        <w:pStyle w:val="ListParagraph"/>
+        <w:numPr>
+          <w:ilvl w:val="0"/>
+          <w:numId w:val="7"/>
+        </w:numPr>
+      </w:pPr>
+      <w:r>
+        <w:t xml:space="preserve">Run scripts </w:t>
+      </w:r>
+    </w:p>
+    <w:p>
+      <w:pPr>
+        <w:pStyle w:val="ListParagraph"/>
+        <w:numPr>
+          <w:ilvl w:val="2"/>
+          <w:numId w:val="7"/>
+        </w:numPr>
+      </w:pPr>
+      <w:r>
+        <w:t>‘</w:t>
+      </w:r>
+      <w:r>
+        <w:t>2317_menu</w:t>
+      </w:r>
+      <w:r>
+        <w:t>.txt</w:t>
+      </w:r>
+    </w:p>
+    <w:p>
+      <w:pPr>
+        <w:pStyle w:val="ListParagraph"/>
+        <w:numPr>
+          <w:ilvl w:val="2"/>
+          <w:numId w:val="7"/>
+        </w:numPr>
+      </w:pPr>
+      <w:r>
+        <w:t>‘</w:t>
+      </w:r>
+      <w:r>
+        <w:t>231</w:t>
+      </w:r>
+      <w:r>
+        <w:t>8</w:t>
+      </w:r>
+      <w:r>
+        <w:t>_menu</w:t>
+      </w:r>
+      <w:r>
+        <w:t>.txt</w:t>
+      </w:r>
+    </w:p>
+    <w:p/>
     <w:sectPr>
       <w:pgSz w:w="11906" w:h="16838"/>
       <w:pgMar w:top="1440" w:right="1440" w:bottom="1440" w:left="1440" w:header="708" w:footer="708" w:gutter="0"/>
@@ -711,6 +926,95 @@
     </w:lvl>
   </w:abstractNum>
   <w:abstractNum w:abstractNumId="1" w15:restartNumberingAfterBreak="0">
+    <w:nsid w:val="17FD6ADC"/>
+    <w:multiLevelType w:val="hybridMultilevel"/>
+    <w:tmpl w:val="7EE0B9FE"/>
+    <w:lvl w:ilvl="0" w:tplc="3DE4B1E0">
+      <w:start w:val="1"/>
+      <w:numFmt w:val="lowerLetter"/>
+      <w:lvlText w:val="%1."/>
+      <w:lvlJc w:val="left"/>
+      <w:pPr>
+        <w:ind w:left="1080" w:hanging="360"/>
+      </w:pPr>
+      <w:rPr>
+        <w:rFonts w:hint="default"/>
+      </w:rPr>
+    </w:lvl>
+    <w:lvl w:ilvl="1" w:tplc="40090019">
+      <w:start w:val="1"/>
+      <w:numFmt w:val="lowerLetter"/>
+      <w:lvlText w:val="%2."/>
+      <w:lvlJc w:val="left"/>
+      <w:pPr>
+        <w:ind w:left="1800" w:hanging="360"/>
+      </w:pPr>
+    </w:lvl>
+    <w:lvl w:ilvl="2" w:tplc="4009001B">
+      <w:start w:val="1"/>
+      <w:numFmt w:val="lowerRoman"/>
+      <w:lvlText w:val="%3."/>
+      <w:lvlJc w:val="right"/>
+      <w:pPr>
+        <w:ind w:left="2520" w:hanging="180"/>
+      </w:pPr>
+    </w:lvl>
+    <w:lvl w:ilvl="3" w:tplc="4009000F" w:tentative="1">
+      <w:start w:val="1"/>
+      <w:numFmt w:val="decimal"/>
+      <w:lvlText w:val="%4."/>
+      <w:lvlJc w:val="left"/>
+      <w:pPr>
+        <w:ind w:left="3240" w:hanging="360"/>
+      </w:pPr>
+    </w:lvl>
+    <w:lvl w:ilvl="4" w:tplc="40090019" w:tentative="1">
+      <w:start w:val="1"/>
+      <w:numFmt w:val="lowerLetter"/>
+      <w:lvlText w:val="%5."/>
+      <w:lvlJc w:val="left"/>
+      <w:pPr>
+        <w:ind w:left="3960" w:hanging="360"/>
+      </w:pPr>
+    </w:lvl>
+    <w:lvl w:ilvl="5" w:tplc="4009001B" w:tentative="1">
+      <w:start w:val="1"/>
+      <w:numFmt w:val="lowerRoman"/>
+      <w:lvlText w:val="%6."/>
+      <w:lvlJc w:val="right"/>
+      <w:pPr>
+        <w:ind w:left="4680" w:hanging="180"/>
+      </w:pPr>
+    </w:lvl>
+    <w:lvl w:ilvl="6" w:tplc="4009000F" w:tentative="1">
+      <w:start w:val="1"/>
+      <w:numFmt w:val="decimal"/>
+      <w:lvlText w:val="%7."/>
+      <w:lvlJc w:val="left"/>
+      <w:pPr>
+        <w:ind w:left="5400" w:hanging="360"/>
+      </w:pPr>
+    </w:lvl>
+    <w:lvl w:ilvl="7" w:tplc="40090019" w:tentative="1">
+      <w:start w:val="1"/>
+      <w:numFmt w:val="lowerLetter"/>
+      <w:lvlText w:val="%8."/>
+      <w:lvlJc w:val="left"/>
+      <w:pPr>
+        <w:ind w:left="6120" w:hanging="360"/>
+      </w:pPr>
+    </w:lvl>
+    <w:lvl w:ilvl="8" w:tplc="4009001B" w:tentative="1">
+      <w:start w:val="1"/>
+      <w:numFmt w:val="lowerRoman"/>
+      <w:lvlText w:val="%9."/>
+      <w:lvlJc w:val="right"/>
+      <w:pPr>
+        <w:ind w:left="6840" w:hanging="180"/>
+      </w:pPr>
+    </w:lvl>
+  </w:abstractNum>
+  <w:abstractNum w:abstractNumId="2" w15:restartNumberingAfterBreak="0">
     <w:nsid w:val="424F0D6D"/>
     <w:multiLevelType w:val="hybridMultilevel"/>
     <w:tmpl w:val="82B0056A"/>
@@ -799,7 +1103,7 @@
       </w:pPr>
     </w:lvl>
   </w:abstractNum>
-  <w:abstractNum w:abstractNumId="2" w15:restartNumberingAfterBreak="0">
+  <w:abstractNum w:abstractNumId="3" w15:restartNumberingAfterBreak="0">
     <w:nsid w:val="4E0F6783"/>
     <w:multiLevelType w:val="hybridMultilevel"/>
     <w:tmpl w:val="E424DD0E"/>
@@ -888,7 +1192,7 @@
       </w:pPr>
     </w:lvl>
   </w:abstractNum>
-  <w:abstractNum w:abstractNumId="3" w15:restartNumberingAfterBreak="0">
+  <w:abstractNum w:abstractNumId="4" w15:restartNumberingAfterBreak="0">
     <w:nsid w:val="4FAB120D"/>
     <w:multiLevelType w:val="hybridMultilevel"/>
     <w:tmpl w:val="EA4AA6E6"/>
@@ -977,7 +1281,7 @@
       </w:pPr>
     </w:lvl>
   </w:abstractNum>
-  <w:abstractNum w:abstractNumId="4" w15:restartNumberingAfterBreak="0">
+  <w:abstractNum w:abstractNumId="5" w15:restartNumberingAfterBreak="0">
     <w:nsid w:val="5D530B6C"/>
     <w:multiLevelType w:val="hybridMultilevel"/>
     <w:tmpl w:val="7EE0B9FE"/>
@@ -1066,7 +1370,7 @@
       </w:pPr>
     </w:lvl>
   </w:abstractNum>
-  <w:abstractNum w:abstractNumId="5" w15:restartNumberingAfterBreak="0">
+  <w:abstractNum w:abstractNumId="6" w15:restartNumberingAfterBreak="0">
     <w:nsid w:val="6F667E19"/>
     <w:multiLevelType w:val="hybridMultilevel"/>
     <w:tmpl w:val="7EA0209A"/>
@@ -1156,22 +1460,25 @@
     </w:lvl>
   </w:abstractNum>
   <w:num w:numId="1">
-    <w:abstractNumId w:val="1"/>
+    <w:abstractNumId w:val="2"/>
   </w:num>
   <w:num w:numId="2">
+    <w:abstractNumId w:val="6"/>
+  </w:num>
+  <w:num w:numId="3">
+    <w:abstractNumId w:val="4"/>
+  </w:num>
+  <w:num w:numId="4">
     <w:abstractNumId w:val="5"/>
   </w:num>
-  <w:num w:numId="3">
+  <w:num w:numId="5">
     <w:abstractNumId w:val="3"/>
-  </w:num>
-  <w:num w:numId="4">
-    <w:abstractNumId w:val="4"/>
-  </w:num>
-  <w:num w:numId="5">
-    <w:abstractNumId w:val="2"/>
   </w:num>
   <w:num w:numId="6">
     <w:abstractNumId w:val="0"/>
+  </w:num>
+  <w:num w:numId="7">
+    <w:abstractNumId w:val="1"/>
   </w:num>
 </w:numbering>
 </file>

</xml_diff>

<commit_message>
Added steps for 19.115.
</commit_message>
<xml_diff>
--- a/Rootstock Financials/Releases/Winter 2019/Manual Steps/Winter 19 Manual Steps.docx
+++ b/Rootstock Financials/Releases/Winter 2019/Manual Steps/Winter 19 Manual Steps.docx
@@ -153,7 +153,15 @@
       </w:r>
       <w:proofErr w:type="spellEnd"/>
       <w:r>
-        <w:t>’ (similar to how we handle email templates for new installations)</w:t>
+        <w:t>’ (</w:t>
+      </w:r>
+      <w:proofErr w:type="gramStart"/>
+      <w:r>
+        <w:t>similar to</w:t>
+      </w:r>
+      <w:proofErr w:type="gramEnd"/>
+      <w:r>
+        <w:t xml:space="preserve"> how we handle email templates for new installations)</w:t>
       </w:r>
     </w:p>
     <w:p>
@@ -191,7 +199,15 @@
         <w:t>Customer Statements</w:t>
       </w:r>
       <w:r>
-        <w:t>’ (similar to how we handle email templates for new installations)</w:t>
+        <w:t>’ (</w:t>
+      </w:r>
+      <w:proofErr w:type="gramStart"/>
+      <w:r>
+        <w:t>similar to</w:t>
+      </w:r>
+      <w:proofErr w:type="gramEnd"/>
+      <w:r>
+        <w:t xml:space="preserve"> how we handle email templates for new installations)</w:t>
       </w:r>
     </w:p>
     <w:p>
@@ -432,10 +448,18 @@
         <w:ind w:left="2520"/>
       </w:pPr>
       <w:r>
-        <w:t>‘rstkf.</w:t>
-      </w:r>
-      <w:r>
-        <w:t>ScriptExecutor.execute('update_arinvdue_socustcmpno',true);</w:t>
+        <w:t>‘</w:t>
+      </w:r>
+      <w:proofErr w:type="gramStart"/>
+      <w:r>
+        <w:t>rstkf.</w:t>
+      </w:r>
+      <w:r>
+        <w:t>ScriptExecutor.execute</w:t>
+      </w:r>
+      <w:proofErr w:type="gramEnd"/>
+      <w:r>
+        <w:t>('update_arinvdue_socustcmpno',true);</w:t>
       </w:r>
     </w:p>
     <w:p/>
@@ -980,6 +1004,7 @@
         <w:t>__</w:t>
       </w:r>
       <w:proofErr w:type="spellStart"/>
+      <w:proofErr w:type="gramStart"/>
       <w:r>
         <w:rPr>
           <w:rFonts w:ascii="Calibri" w:hAnsi="Calibri"/>
@@ -990,6 +1015,7 @@
         <w:t>c.object</w:t>
       </w:r>
       <w:proofErr w:type="spellEnd"/>
+      <w:proofErr w:type="gramEnd"/>
       <w:r>
         <w:rPr>
           <w:rFonts w:ascii="Calibri" w:hAnsi="Calibri"/>
@@ -1124,6 +1150,7 @@
         <w:t>‘</w:t>
       </w:r>
       <w:proofErr w:type="spellStart"/>
+      <w:proofErr w:type="gramStart"/>
       <w:r>
         <w:rPr>
           <w:rFonts w:ascii="Calibri" w:hAnsi="Calibri"/>
@@ -1134,6 +1161,7 @@
         <w:t>rstkf.ScriptExecutor.execute</w:t>
       </w:r>
       <w:proofErr w:type="spellEnd"/>
+      <w:proofErr w:type="gramEnd"/>
       <w:r>
         <w:rPr>
           <w:rFonts w:ascii="Calibri" w:hAnsi="Calibri"/>
@@ -1231,6 +1259,7 @@
         <w:t>‘</w:t>
       </w:r>
       <w:proofErr w:type="spellStart"/>
+      <w:proofErr w:type="gramStart"/>
       <w:r>
         <w:rPr>
           <w:rFonts w:ascii="Calibri" w:hAnsi="Calibri"/>
@@ -1241,6 +1270,7 @@
         <w:t>rstkf.ScriptExecutor.execute</w:t>
       </w:r>
       <w:proofErr w:type="spellEnd"/>
+      <w:proofErr w:type="gramEnd"/>
       <w:r>
         <w:rPr>
           <w:rFonts w:ascii="Calibri" w:hAnsi="Calibri"/>
@@ -1661,7 +1691,23 @@
           <w:rFonts w:ascii="Calibri" w:hAnsi="Calibri" w:cs="Segoe UI"/>
           <w:color w:val="212121"/>
         </w:rPr>
-        <w:t>’ (similar to how we handle email templates for new installations)</w:t>
+        <w:t>’ (</w:t>
+      </w:r>
+      <w:proofErr w:type="gramStart"/>
+      <w:r>
+        <w:rPr>
+          <w:rFonts w:ascii="Calibri" w:hAnsi="Calibri" w:cs="Segoe UI"/>
+          <w:color w:val="212121"/>
+        </w:rPr>
+        <w:t>similar to</w:t>
+      </w:r>
+      <w:proofErr w:type="gramEnd"/>
+      <w:r>
+        <w:rPr>
+          <w:rFonts w:ascii="Calibri" w:hAnsi="Calibri" w:cs="Segoe UI"/>
+          <w:color w:val="212121"/>
+        </w:rPr>
+        <w:t xml:space="preserve"> how we handle email templates for new installations)</w:t>
       </w:r>
     </w:p>
     <w:p>
@@ -1754,7 +1800,23 @@
           <w:rFonts w:ascii="Calibri" w:hAnsi="Calibri" w:cs="Segoe UI"/>
           <w:color w:val="212121"/>
         </w:rPr>
-        <w:t>’ (similar to how we handle email templates for new installations)</w:t>
+        <w:t>’ (</w:t>
+      </w:r>
+      <w:proofErr w:type="gramStart"/>
+      <w:r>
+        <w:rPr>
+          <w:rFonts w:ascii="Calibri" w:hAnsi="Calibri" w:cs="Segoe UI"/>
+          <w:color w:val="212121"/>
+        </w:rPr>
+        <w:t>similar to</w:t>
+      </w:r>
+      <w:proofErr w:type="gramEnd"/>
+      <w:r>
+        <w:rPr>
+          <w:rFonts w:ascii="Calibri" w:hAnsi="Calibri" w:cs="Segoe UI"/>
+          <w:color w:val="212121"/>
+        </w:rPr>
+        <w:t xml:space="preserve"> how we handle email templates for new installations)</w:t>
       </w:r>
     </w:p>
     <w:p>
@@ -1873,7 +1935,23 @@
           <w:rFonts w:ascii="Calibri" w:hAnsi="Calibri" w:cs="Segoe UI"/>
           <w:color w:val="212121"/>
         </w:rPr>
-        <w:t>(similar to how we handle email templates for new installations)</w:t>
+        <w:t>(</w:t>
+      </w:r>
+      <w:proofErr w:type="gramStart"/>
+      <w:r>
+        <w:rPr>
+          <w:rFonts w:ascii="Calibri" w:hAnsi="Calibri" w:cs="Segoe UI"/>
+          <w:color w:val="212121"/>
+        </w:rPr>
+        <w:t>similar to</w:t>
+      </w:r>
+      <w:proofErr w:type="gramEnd"/>
+      <w:r>
+        <w:rPr>
+          <w:rFonts w:ascii="Calibri" w:hAnsi="Calibri" w:cs="Segoe UI"/>
+          <w:color w:val="212121"/>
+        </w:rPr>
+        <w:t xml:space="preserve"> how we handle email templates for new installations)</w:t>
       </w:r>
     </w:p>
     <w:p/>
@@ -1998,6 +2076,7 @@
         </w:rPr>
       </w:pPr>
       <w:proofErr w:type="spellStart"/>
+      <w:proofErr w:type="gramStart"/>
       <w:r>
         <w:t>rstkf.</w:t>
       </w:r>
@@ -2008,6 +2087,7 @@
         <w:t>ScriptExecutor.execute</w:t>
       </w:r>
       <w:proofErr w:type="spellEnd"/>
+      <w:proofErr w:type="gramEnd"/>
       <w:r>
         <w:rPr>
           <w:spacing w:val="-1"/>
@@ -2181,6 +2261,7 @@
         <w:t>__</w:t>
       </w:r>
       <w:proofErr w:type="spellStart"/>
+      <w:proofErr w:type="gramStart"/>
       <w:r>
         <w:rPr>
           <w:rFonts w:ascii="Calibri" w:hAnsi="Calibri"/>
@@ -2191,6 +2272,7 @@
         <w:t>c.object</w:t>
       </w:r>
       <w:proofErr w:type="spellEnd"/>
+      <w:proofErr w:type="gramEnd"/>
       <w:r>
         <w:rPr>
           <w:rFonts w:ascii="Calibri" w:hAnsi="Calibri"/>
@@ -2520,7 +2602,27 @@
           <w:szCs w:val="22"/>
         </w:rPr>
         <w:tab/>
-        <w:t>Run 830 page help csv file through Data Loader:</w:t>
+        <w:t xml:space="preserve">Run </w:t>
+      </w:r>
+      <w:proofErr w:type="gramStart"/>
+      <w:r>
+        <w:rPr>
+          <w:rFonts w:ascii="Calibri" w:hAnsi="Calibri"/>
+          <w:color w:val="212121"/>
+          <w:sz w:val="22"/>
+          <w:szCs w:val="22"/>
+        </w:rPr>
+        <w:t>830 page</w:t>
+      </w:r>
+      <w:proofErr w:type="gramEnd"/>
+      <w:r>
+        <w:rPr>
+          <w:rFonts w:ascii="Calibri" w:hAnsi="Calibri"/>
+          <w:color w:val="212121"/>
+          <w:sz w:val="22"/>
+          <w:szCs w:val="22"/>
+        </w:rPr>
+        <w:t xml:space="preserve"> help csv file through Data Loader:</w:t>
       </w:r>
     </w:p>
     <w:p>
@@ -2773,9 +2875,14 @@
         <w:ind w:left="1440" w:firstLine="720"/>
       </w:pPr>
       <w:r>
-        <w:t>1. Validation Rule =  ‘</w:t>
+        <w:t xml:space="preserve">1. Validation Rule </w:t>
+      </w:r>
+      <w:proofErr w:type="gramStart"/>
+      <w:r>
+        <w:t>=  ‘</w:t>
       </w:r>
       <w:proofErr w:type="spellStart"/>
+      <w:proofErr w:type="gramEnd"/>
       <w:r>
         <w:t>Account_Type_Validation</w:t>
       </w:r>
@@ -2815,17 +2922,7 @@
           <w:szCs w:val="28"/>
           <w:shd w:val="clear" w:color="auto" w:fill="FFFF00"/>
         </w:rPr>
-        <w:t>19.11</w:t>
-      </w:r>
-      <w:r>
-        <w:rPr>
-          <w:rFonts w:ascii="Calibri" w:hAnsi="Calibri"/>
-          <w:color w:val="212121"/>
-          <w:sz w:val="28"/>
-          <w:szCs w:val="28"/>
-          <w:shd w:val="clear" w:color="auto" w:fill="FFFF00"/>
-        </w:rPr>
-        <w:t>5</w:t>
+        <w:t>19.115</w:t>
       </w:r>
     </w:p>
     <w:p>
@@ -2844,19 +2941,7 @@
           <w:rPr>
             <w:rStyle w:val="Hyperlink"/>
           </w:rPr>
-          <w:t>https://</w:t>
-        </w:r>
-        <w:r>
-          <w:rPr>
-            <w:rStyle w:val="Hyperlink"/>
-          </w:rPr>
-          <w:t>test</w:t>
-        </w:r>
-        <w:r>
-          <w:rPr>
-            <w:rStyle w:val="Hyperlink"/>
-          </w:rPr>
-          <w:t>.salesforce.com/packaging/installPackage.apexp?p0=04t1P000000VXGF</w:t>
+          <w:t>https://test.salesforce.com/packaging/installPackage.apexp?p0=04t1P000000VXGF</w:t>
         </w:r>
       </w:hyperlink>
     </w:p>
@@ -2879,25 +2964,7 @@
           <w:sz w:val="22"/>
           <w:szCs w:val="22"/>
         </w:rPr>
-        <w:t>Jira 2</w:t>
-      </w:r>
-      <w:r>
-        <w:rPr>
-          <w:rFonts w:ascii="Calibri" w:hAnsi="Calibri"/>
-          <w:color w:val="212121"/>
-          <w:sz w:val="22"/>
-          <w:szCs w:val="22"/>
-        </w:rPr>
-        <w:t>427</w:t>
-      </w:r>
-      <w:r>
-        <w:rPr>
-          <w:rFonts w:ascii="Calibri" w:hAnsi="Calibri"/>
-          <w:color w:val="212121"/>
-          <w:sz w:val="22"/>
-          <w:szCs w:val="22"/>
-        </w:rPr>
-        <w:t>:</w:t>
+        <w:t>Jira 2427:</w:t>
       </w:r>
     </w:p>
     <w:p>
@@ -2919,7 +2986,366 @@
           <w:sz w:val="22"/>
           <w:szCs w:val="22"/>
         </w:rPr>
-        <w:t>            </w:t>
+        <w:t xml:space="preserve">             </w:t>
+      </w:r>
+      <w:proofErr w:type="spellStart"/>
+      <w:r>
+        <w:rPr>
+          <w:rFonts w:ascii="Calibri" w:hAnsi="Calibri"/>
+          <w:color w:val="212121"/>
+          <w:sz w:val="22"/>
+          <w:szCs w:val="22"/>
+        </w:rPr>
+        <w:t>rstk</w:t>
+      </w:r>
+      <w:proofErr w:type="spellEnd"/>
+      <w:r>
+        <w:rPr>
+          <w:rFonts w:ascii="Calibri" w:hAnsi="Calibri"/>
+          <w:color w:val="212121"/>
+          <w:sz w:val="22"/>
+          <w:szCs w:val="22"/>
+        </w:rPr>
+        <w:t>__</w:t>
+      </w:r>
+      <w:proofErr w:type="spellStart"/>
+      <w:r>
+        <w:rPr>
+          <w:rFonts w:ascii="Calibri" w:hAnsi="Calibri"/>
+          <w:color w:val="212121"/>
+          <w:sz w:val="22"/>
+          <w:szCs w:val="22"/>
+        </w:rPr>
+        <w:t>syetaud</w:t>
+      </w:r>
+      <w:proofErr w:type="spellEnd"/>
+      <w:r>
+        <w:rPr>
+          <w:rFonts w:ascii="Calibri" w:hAnsi="Calibri"/>
+          <w:color w:val="212121"/>
+          <w:sz w:val="22"/>
+          <w:szCs w:val="22"/>
+        </w:rPr>
+        <w:t>__</w:t>
+      </w:r>
+      <w:proofErr w:type="spellStart"/>
+      <w:proofErr w:type="gramStart"/>
+      <w:r>
+        <w:rPr>
+          <w:rFonts w:ascii="Calibri" w:hAnsi="Calibri"/>
+          <w:color w:val="212121"/>
+          <w:sz w:val="22"/>
+          <w:szCs w:val="22"/>
+        </w:rPr>
+        <w:t>c</w:t>
+      </w:r>
+      <w:r>
+        <w:rPr>
+          <w:rFonts w:ascii="Calibri" w:hAnsi="Calibri"/>
+          <w:color w:val="212121"/>
+          <w:sz w:val="22"/>
+          <w:szCs w:val="22"/>
+        </w:rPr>
+        <w:t>.object</w:t>
+      </w:r>
+      <w:proofErr w:type="spellEnd"/>
+      <w:proofErr w:type="gramEnd"/>
+      <w:r>
+        <w:rPr>
+          <w:rFonts w:ascii="Calibri" w:hAnsi="Calibri"/>
+          <w:color w:val="212121"/>
+          <w:sz w:val="22"/>
+          <w:szCs w:val="22"/>
+        </w:rPr>
+        <w:t>- picklist value added</w:t>
+      </w:r>
+    </w:p>
+    <w:p>
+      <w:pPr>
+        <w:pStyle w:val="NormalWeb"/>
+        <w:shd w:val="clear" w:color="auto" w:fill="FFFFFF"/>
+        <w:spacing w:before="0" w:beforeAutospacing="0" w:after="160" w:afterAutospacing="0" w:line="231" w:lineRule="atLeast"/>
+        <w:ind w:left="720" w:firstLine="720"/>
+        <w:rPr>
+          <w:rFonts w:ascii="Calibri" w:hAnsi="Calibri"/>
+          <w:color w:val="212121"/>
+          <w:sz w:val="22"/>
+          <w:szCs w:val="22"/>
+        </w:rPr>
+      </w:pPr>
+      <w:r>
+        <w:rPr>
+          <w:rFonts w:ascii="Calibri" w:hAnsi="Calibri"/>
+          <w:color w:val="212121"/>
+          <w:sz w:val="22"/>
+          <w:szCs w:val="22"/>
+        </w:rPr>
+        <w:t>1. </w:t>
+      </w:r>
+      <w:proofErr w:type="spellStart"/>
+      <w:r>
+        <w:rPr>
+          <w:rFonts w:ascii="Calibri" w:hAnsi="Calibri"/>
+          <w:color w:val="212121"/>
+          <w:sz w:val="22"/>
+          <w:szCs w:val="22"/>
+        </w:rPr>
+        <w:t>rstk</w:t>
+      </w:r>
+      <w:proofErr w:type="spellEnd"/>
+      <w:r>
+        <w:rPr>
+          <w:rFonts w:ascii="Calibri" w:hAnsi="Calibri"/>
+          <w:color w:val="212121"/>
+          <w:sz w:val="22"/>
+          <w:szCs w:val="22"/>
+        </w:rPr>
+        <w:t>__</w:t>
+      </w:r>
+      <w:proofErr w:type="spellStart"/>
+      <w:r>
+        <w:rPr>
+          <w:rFonts w:ascii="Calibri" w:hAnsi="Calibri"/>
+          <w:color w:val="212121"/>
+          <w:sz w:val="22"/>
+          <w:szCs w:val="22"/>
+        </w:rPr>
+        <w:t>syetaud_doctype__c</w:t>
+      </w:r>
+      <w:proofErr w:type="spellEnd"/>
+    </w:p>
+    <w:p>
+      <w:pPr>
+        <w:pStyle w:val="NormalWeb"/>
+        <w:shd w:val="clear" w:color="auto" w:fill="FFFFFF"/>
+        <w:spacing w:line="231" w:lineRule="atLeast"/>
+        <w:ind w:left="1440" w:firstLine="720"/>
+        <w:rPr>
+          <w:rFonts w:ascii="Calibri" w:hAnsi="Calibri"/>
+          <w:color w:val="212121"/>
+          <w:sz w:val="22"/>
+          <w:szCs w:val="22"/>
+        </w:rPr>
+      </w:pPr>
+      <w:r>
+        <w:rPr>
+          <w:rFonts w:ascii="Calibri" w:hAnsi="Calibri"/>
+          <w:color w:val="212121"/>
+          <w:sz w:val="22"/>
+          <w:szCs w:val="22"/>
+        </w:rPr>
+        <w:t>a. </w:t>
+      </w:r>
+      <w:r>
+        <w:rPr>
+          <w:rFonts w:ascii="Calibri" w:hAnsi="Calibri"/>
+          <w:color w:val="212121"/>
+          <w:sz w:val="22"/>
+          <w:szCs w:val="22"/>
+        </w:rPr>
+        <w:t>‘AR Statement</w:t>
+      </w:r>
+    </w:p>
+    <w:p>
+      <w:pPr>
+        <w:pStyle w:val="NormalWeb"/>
+        <w:shd w:val="clear" w:color="auto" w:fill="FFFFFF"/>
+        <w:spacing w:line="231" w:lineRule="atLeast"/>
+        <w:ind w:left="1440" w:firstLine="720"/>
+        <w:rPr>
+          <w:rFonts w:ascii="Calibri" w:hAnsi="Calibri"/>
+          <w:color w:val="212121"/>
+          <w:sz w:val="22"/>
+          <w:szCs w:val="22"/>
+        </w:rPr>
+      </w:pPr>
+      <w:r>
+        <w:rPr>
+          <w:rFonts w:ascii="Calibri" w:hAnsi="Calibri"/>
+          <w:color w:val="212121"/>
+          <w:sz w:val="22"/>
+          <w:szCs w:val="22"/>
+        </w:rPr>
+        <w:t xml:space="preserve">     </w:t>
+      </w:r>
+      <w:r>
+        <w:rPr>
+          <w:rFonts w:ascii="Calibri" w:hAnsi="Calibri"/>
+          <w:color w:val="212121"/>
+          <w:sz w:val="22"/>
+          <w:szCs w:val="22"/>
+        </w:rPr>
+        <w:t>AR Ad-Hoc Statement</w:t>
+      </w:r>
+    </w:p>
+    <w:p>
+      <w:pPr>
+        <w:pStyle w:val="NormalWeb"/>
+        <w:shd w:val="clear" w:color="auto" w:fill="FFFFFF"/>
+        <w:spacing w:line="231" w:lineRule="atLeast"/>
+        <w:rPr>
+          <w:rFonts w:ascii="Calibri" w:hAnsi="Calibri"/>
+          <w:color w:val="212121"/>
+          <w:sz w:val="22"/>
+          <w:szCs w:val="22"/>
+        </w:rPr>
+      </w:pPr>
+      <w:r>
+        <w:rPr>
+          <w:rFonts w:ascii="Calibri" w:hAnsi="Calibri"/>
+          <w:color w:val="212121"/>
+          <w:sz w:val="22"/>
+          <w:szCs w:val="22"/>
+        </w:rPr>
+        <w:t>Jira 2227:</w:t>
+      </w:r>
+    </w:p>
+    <w:p>
+      <w:pPr>
+        <w:pStyle w:val="NormalWeb"/>
+        <w:shd w:val="clear" w:color="auto" w:fill="FFFFFF"/>
+        <w:spacing w:before="0" w:beforeAutospacing="0" w:after="160" w:afterAutospacing="0" w:line="231" w:lineRule="atLeast"/>
+        <w:rPr>
+          <w:rFonts w:ascii="Calibri" w:hAnsi="Calibri"/>
+          <w:color w:val="212121"/>
+          <w:sz w:val="22"/>
+          <w:szCs w:val="22"/>
+        </w:rPr>
+      </w:pPr>
+      <w:r>
+        <w:rPr>
+          <w:rFonts w:ascii="Calibri" w:hAnsi="Calibri"/>
+          <w:color w:val="212121"/>
+          <w:sz w:val="22"/>
+          <w:szCs w:val="22"/>
+        </w:rPr>
+        <w:t xml:space="preserve"> </w:t>
+      </w:r>
+      <w:r>
+        <w:rPr>
+          <w:rFonts w:ascii="Calibri" w:hAnsi="Calibri"/>
+          <w:color w:val="212121"/>
+          <w:sz w:val="22"/>
+          <w:szCs w:val="22"/>
+        </w:rPr>
+        <w:t>                a.    Add a custom setting</w:t>
+      </w:r>
+    </w:p>
+    <w:p>
+      <w:pPr>
+        <w:pStyle w:val="NormalWeb"/>
+        <w:shd w:val="clear" w:color="auto" w:fill="FFFFFF"/>
+        <w:spacing w:before="0" w:beforeAutospacing="0" w:after="0" w:afterAutospacing="0"/>
+        <w:ind w:left="720" w:firstLine="720"/>
+        <w:rPr>
+          <w:rFonts w:ascii="Calibri" w:hAnsi="Calibri"/>
+          <w:color w:val="212121"/>
+          <w:sz w:val="22"/>
+          <w:szCs w:val="22"/>
+        </w:rPr>
+      </w:pPr>
+      <w:r>
+        <w:rPr>
+          <w:rFonts w:ascii="Calibri" w:hAnsi="Calibri"/>
+          <w:color w:val="212121"/>
+          <w:sz w:val="22"/>
+          <w:szCs w:val="22"/>
+        </w:rPr>
+        <w:t xml:space="preserve">1.   Name = </w:t>
+      </w:r>
+      <w:r>
+        <w:rPr>
+          <w:rFonts w:asciiTheme="minorHAnsi" w:hAnsiTheme="minorHAnsi" w:cs="Arial"/>
+          <w:color w:val="1D1C1D"/>
+          <w:sz w:val="23"/>
+          <w:szCs w:val="23"/>
+          <w:shd w:val="clear" w:color="auto" w:fill="F8F8F8"/>
+        </w:rPr>
+        <w:t>Customer Statement Email Separator</w:t>
+      </w:r>
+    </w:p>
+    <w:p>
+      <w:pPr>
+        <w:pStyle w:val="NormalWeb"/>
+        <w:shd w:val="clear" w:color="auto" w:fill="FFFFFF"/>
+        <w:spacing w:before="0" w:beforeAutospacing="0" w:after="0" w:afterAutospacing="0"/>
+        <w:ind w:left="1440"/>
+        <w:rPr>
+          <w:rFonts w:ascii="Calibri" w:hAnsi="Calibri"/>
+          <w:color w:val="212121"/>
+          <w:sz w:val="22"/>
+          <w:szCs w:val="22"/>
+        </w:rPr>
+      </w:pPr>
+      <w:r>
+        <w:rPr>
+          <w:rFonts w:ascii="Calibri" w:hAnsi="Calibri"/>
+          <w:color w:val="212121"/>
+          <w:sz w:val="22"/>
+          <w:szCs w:val="22"/>
+        </w:rPr>
+        <w:t xml:space="preserve">      Value </w:t>
+      </w:r>
+      <w:proofErr w:type="gramStart"/>
+      <w:r>
+        <w:rPr>
+          <w:rFonts w:ascii="Calibri" w:hAnsi="Calibri"/>
+          <w:color w:val="212121"/>
+          <w:sz w:val="22"/>
+          <w:szCs w:val="22"/>
+        </w:rPr>
+        <w:t xml:space="preserve">= </w:t>
+      </w:r>
+      <w:r>
+        <w:rPr>
+          <w:rFonts w:ascii="Calibri" w:hAnsi="Calibri"/>
+          <w:color w:val="212121"/>
+          <w:sz w:val="22"/>
+          <w:szCs w:val="22"/>
+        </w:rPr>
+        <w:t xml:space="preserve"> ;</w:t>
+      </w:r>
+      <w:proofErr w:type="gramEnd"/>
+    </w:p>
+    <w:p>
+      <w:pPr>
+        <w:pStyle w:val="NormalWeb"/>
+        <w:shd w:val="clear" w:color="auto" w:fill="FFFFFF"/>
+        <w:spacing w:before="0" w:beforeAutospacing="0" w:after="0" w:afterAutospacing="0"/>
+        <w:ind w:left="720" w:firstLine="720"/>
+        <w:rPr>
+          <w:rFonts w:asciiTheme="minorHAnsi" w:hAnsiTheme="minorHAnsi"/>
+          <w:color w:val="212121"/>
+          <w:sz w:val="22"/>
+          <w:szCs w:val="22"/>
+        </w:rPr>
+      </w:pPr>
+      <w:r>
+        <w:rPr>
+          <w:rFonts w:ascii="Calibri" w:hAnsi="Calibri"/>
+          <w:color w:val="212121"/>
+          <w:sz w:val="22"/>
+          <w:szCs w:val="22"/>
+        </w:rPr>
+        <w:t>  </w:t>
+      </w:r>
+      <w:r>
+        <w:rPr>
+          <w:rFonts w:ascii="Calibri" w:hAnsi="Calibri"/>
+          <w:color w:val="212121"/>
+          <w:sz w:val="22"/>
+          <w:szCs w:val="22"/>
+        </w:rPr>
+        <w:t xml:space="preserve">  </w:t>
+      </w:r>
+      <w:r>
+        <w:rPr>
+          <w:rFonts w:ascii="Calibri" w:hAnsi="Calibri"/>
+          <w:color w:val="212121"/>
+          <w:sz w:val="22"/>
+          <w:szCs w:val="22"/>
+        </w:rPr>
+        <w:t>  </w:t>
       </w:r>
       <w:bookmarkStart w:id="1" w:name="_GoBack"/>
       <w:bookmarkEnd w:id="1"/>
@@ -2930,204 +3356,31 @@
           <w:sz w:val="22"/>
           <w:szCs w:val="22"/>
         </w:rPr>
-        <w:t xml:space="preserve"> </w:t>
-      </w:r>
-      <w:proofErr w:type="spellStart"/>
-      <w:r>
-        <w:rPr>
-          <w:rFonts w:ascii="Calibri" w:hAnsi="Calibri"/>
-          <w:color w:val="212121"/>
-          <w:sz w:val="22"/>
-          <w:szCs w:val="22"/>
-        </w:rPr>
-        <w:t>rstk</w:t>
-      </w:r>
-      <w:proofErr w:type="spellEnd"/>
-      <w:r>
-        <w:rPr>
-          <w:rFonts w:ascii="Calibri" w:hAnsi="Calibri"/>
-          <w:color w:val="212121"/>
-          <w:sz w:val="22"/>
-          <w:szCs w:val="22"/>
-        </w:rPr>
-        <w:t>__</w:t>
-      </w:r>
-      <w:proofErr w:type="spellStart"/>
-      <w:r>
-        <w:rPr>
-          <w:rFonts w:ascii="Calibri" w:hAnsi="Calibri"/>
-          <w:color w:val="212121"/>
-          <w:sz w:val="22"/>
-          <w:szCs w:val="22"/>
-        </w:rPr>
-        <w:t>syetaud</w:t>
-      </w:r>
-      <w:proofErr w:type="spellEnd"/>
-      <w:r>
-        <w:rPr>
-          <w:rFonts w:ascii="Calibri" w:hAnsi="Calibri"/>
-          <w:color w:val="212121"/>
-          <w:sz w:val="22"/>
-          <w:szCs w:val="22"/>
-        </w:rPr>
-        <w:t>__</w:t>
-      </w:r>
-      <w:proofErr w:type="spellStart"/>
-      <w:r>
-        <w:rPr>
-          <w:rFonts w:ascii="Calibri" w:hAnsi="Calibri"/>
-          <w:color w:val="212121"/>
-          <w:sz w:val="22"/>
-          <w:szCs w:val="22"/>
-        </w:rPr>
-        <w:t>c</w:t>
-      </w:r>
-      <w:r>
-        <w:rPr>
-          <w:rFonts w:ascii="Calibri" w:hAnsi="Calibri"/>
-          <w:color w:val="212121"/>
-          <w:sz w:val="22"/>
-          <w:szCs w:val="22"/>
-        </w:rPr>
-        <w:t>.object</w:t>
-      </w:r>
-      <w:proofErr w:type="spellEnd"/>
-      <w:r>
-        <w:rPr>
-          <w:rFonts w:ascii="Calibri" w:hAnsi="Calibri"/>
-          <w:color w:val="212121"/>
-          <w:sz w:val="22"/>
-          <w:szCs w:val="22"/>
-        </w:rPr>
-        <w:t>- picklist value added</w:t>
+        <w:t xml:space="preserve">Description = </w:t>
+      </w:r>
+      <w:r>
+        <w:rPr>
+          <w:rFonts w:asciiTheme="minorHAnsi" w:hAnsiTheme="minorHAnsi" w:cs="Arial"/>
+          <w:color w:val="1D1C1D"/>
+          <w:sz w:val="23"/>
+          <w:szCs w:val="23"/>
+          <w:shd w:val="clear" w:color="auto" w:fill="F8F8F8"/>
+        </w:rPr>
+        <w:t>Customer Statement Email Address Separator</w:t>
       </w:r>
     </w:p>
     <w:p>
       <w:pPr>
         <w:pStyle w:val="NormalWeb"/>
         <w:shd w:val="clear" w:color="auto" w:fill="FFFFFF"/>
-        <w:spacing w:before="0" w:beforeAutospacing="0" w:after="160" w:afterAutospacing="0" w:line="231" w:lineRule="atLeast"/>
-        <w:ind w:left="720" w:firstLine="720"/>
-        <w:rPr>
-          <w:rFonts w:ascii="Calibri" w:hAnsi="Calibri"/>
-          <w:color w:val="212121"/>
-          <w:sz w:val="22"/>
-          <w:szCs w:val="22"/>
-        </w:rPr>
-      </w:pPr>
-      <w:r>
-        <w:rPr>
-          <w:rFonts w:ascii="Calibri" w:hAnsi="Calibri"/>
-          <w:color w:val="212121"/>
-          <w:sz w:val="22"/>
-          <w:szCs w:val="22"/>
-        </w:rPr>
-        <w:t>1. </w:t>
-      </w:r>
-      <w:proofErr w:type="spellStart"/>
-      <w:r>
-        <w:rPr>
-          <w:rFonts w:ascii="Calibri" w:hAnsi="Calibri"/>
-          <w:color w:val="212121"/>
-          <w:sz w:val="22"/>
-          <w:szCs w:val="22"/>
-        </w:rPr>
-        <w:t>rstk</w:t>
-      </w:r>
-      <w:proofErr w:type="spellEnd"/>
-      <w:r>
-        <w:rPr>
-          <w:rFonts w:ascii="Calibri" w:hAnsi="Calibri"/>
-          <w:color w:val="212121"/>
-          <w:sz w:val="22"/>
-          <w:szCs w:val="22"/>
-        </w:rPr>
-        <w:t>__</w:t>
-      </w:r>
-      <w:proofErr w:type="spellStart"/>
-      <w:r>
-        <w:rPr>
-          <w:rFonts w:ascii="Calibri" w:hAnsi="Calibri"/>
-          <w:color w:val="212121"/>
-          <w:sz w:val="22"/>
-          <w:szCs w:val="22"/>
-        </w:rPr>
-        <w:t>syetaud_doctype__c</w:t>
-      </w:r>
-      <w:proofErr w:type="spellEnd"/>
-    </w:p>
-    <w:p>
-      <w:pPr>
-        <w:pStyle w:val="NormalWeb"/>
-        <w:shd w:val="clear" w:color="auto" w:fill="FFFFFF"/>
         <w:spacing w:line="231" w:lineRule="atLeast"/>
-        <w:ind w:left="1440" w:firstLine="720"/>
-        <w:rPr>
-          <w:rFonts w:ascii="Calibri" w:hAnsi="Calibri"/>
-          <w:color w:val="212121"/>
-          <w:sz w:val="22"/>
-          <w:szCs w:val="22"/>
-        </w:rPr>
-      </w:pPr>
-      <w:r>
-        <w:rPr>
-          <w:rFonts w:ascii="Calibri" w:hAnsi="Calibri"/>
-          <w:color w:val="212121"/>
-          <w:sz w:val="22"/>
-          <w:szCs w:val="22"/>
-        </w:rPr>
-        <w:t>a. </w:t>
-      </w:r>
-      <w:r>
-        <w:rPr>
-          <w:rFonts w:ascii="Calibri" w:hAnsi="Calibri"/>
-          <w:color w:val="212121"/>
-          <w:sz w:val="22"/>
-          <w:szCs w:val="22"/>
-        </w:rPr>
-        <w:t>‘AR Statement</w:t>
-      </w:r>
-    </w:p>
-    <w:p>
-      <w:pPr>
-        <w:pStyle w:val="NormalWeb"/>
-        <w:shd w:val="clear" w:color="auto" w:fill="FFFFFF"/>
-        <w:spacing w:line="231" w:lineRule="atLeast"/>
-        <w:ind w:left="1440" w:firstLine="720"/>
-        <w:rPr>
-          <w:rFonts w:ascii="Calibri" w:hAnsi="Calibri"/>
-          <w:color w:val="212121"/>
-          <w:sz w:val="22"/>
-          <w:szCs w:val="22"/>
-        </w:rPr>
-      </w:pPr>
-      <w:r>
-        <w:rPr>
-          <w:rFonts w:ascii="Calibri" w:hAnsi="Calibri"/>
-          <w:color w:val="212121"/>
-          <w:sz w:val="22"/>
-          <w:szCs w:val="22"/>
-        </w:rPr>
-        <w:t xml:space="preserve">     </w:t>
-      </w:r>
-      <w:r>
-        <w:rPr>
-          <w:rFonts w:ascii="Calibri" w:hAnsi="Calibri"/>
-          <w:color w:val="212121"/>
-          <w:sz w:val="22"/>
-          <w:szCs w:val="22"/>
-        </w:rPr>
-        <w:t>‘</w:t>
-      </w:r>
-      <w:r>
-        <w:rPr>
-          <w:rFonts w:ascii="Calibri" w:hAnsi="Calibri"/>
-          <w:color w:val="212121"/>
-          <w:sz w:val="22"/>
-          <w:szCs w:val="22"/>
-        </w:rPr>
-        <w:t>AR Ad-Hoc Statement</w:t>
-      </w:r>
+        <w:rPr>
+          <w:rFonts w:ascii="Calibri" w:hAnsi="Calibri"/>
+          <w:color w:val="212121"/>
+          <w:sz w:val="22"/>
+          <w:szCs w:val="22"/>
+        </w:rPr>
+      </w:pPr>
     </w:p>
     <w:sectPr>
       <w:pgSz w:w="11906" w:h="16838"/>
@@ -5077,7 +5330,7 @@
       </w:pPr>
     </w:pPrDefault>
   </w:docDefaults>
-  <w:latentStyles w:defLockedState="0" w:defUIPriority="99" w:defSemiHidden="0" w:defUnhideWhenUsed="0" w:defQFormat="0" w:count="376">
+  <w:latentStyles w:defLockedState="0" w:defUIPriority="99" w:defSemiHidden="0" w:defUnhideWhenUsed="0" w:defQFormat="0" w:count="377">
     <w:lsdException w:name="Normal" w:uiPriority="0" w:qFormat="1"/>
     <w:lsdException w:name="heading 1" w:uiPriority="9" w:qFormat="1"/>
     <w:lsdException w:name="heading 2" w:semiHidden="1" w:uiPriority="9" w:unhideWhenUsed="1" w:qFormat="1"/>
@@ -5183,7 +5436,6 @@
     <w:lsdException w:name="HTML Sample" w:semiHidden="1" w:unhideWhenUsed="1"/>
     <w:lsdException w:name="HTML Typewriter" w:semiHidden="1" w:unhideWhenUsed="1"/>
     <w:lsdException w:name="HTML Variable" w:semiHidden="1" w:unhideWhenUsed="1"/>
-    <w:lsdException w:name="Normal Table" w:semiHidden="1" w:unhideWhenUsed="1"/>
     <w:lsdException w:name="annotation subject" w:semiHidden="1" w:unhideWhenUsed="1"/>
     <w:lsdException w:name="No List" w:semiHidden="1" w:unhideWhenUsed="1"/>
     <w:lsdException w:name="Outline List 1" w:semiHidden="1" w:unhideWhenUsed="1"/>
@@ -5230,10 +5482,8 @@
     <w:lsdException w:name="Table Subtle 2" w:semiHidden="1" w:unhideWhenUsed="1"/>
     <w:lsdException w:name="Table Web 1" w:semiHidden="1" w:unhideWhenUsed="1"/>
     <w:lsdException w:name="Table Web 2" w:semiHidden="1" w:unhideWhenUsed="1"/>
-    <w:lsdException w:name="Table Web 3" w:semiHidden="1" w:unhideWhenUsed="1"/>
     <w:lsdException w:name="Balloon Text" w:semiHidden="1" w:unhideWhenUsed="1"/>
     <w:lsdException w:name="Table Grid" w:uiPriority="39"/>
-    <w:lsdException w:name="Table Theme" w:semiHidden="1" w:unhideWhenUsed="1"/>
     <w:lsdException w:name="Placeholder Text" w:semiHidden="1"/>
     <w:lsdException w:name="No Spacing" w:uiPriority="1" w:qFormat="1"/>
     <w:lsdException w:name="Light Shading" w:uiPriority="60"/>
@@ -5454,6 +5704,7 @@
     <w:lsdException w:name="Hashtag" w:semiHidden="1" w:unhideWhenUsed="1"/>
     <w:lsdException w:name="Unresolved Mention" w:semiHidden="1" w:unhideWhenUsed="1"/>
     <w:lsdException w:name="Smart Link" w:semiHidden="1" w:unhideWhenUsed="1"/>
+    <w:lsdException w:name="Smart Link Error" w:semiHidden="1" w:unhideWhenUsed="1"/>
   </w:latentStyles>
   <w:style w:type="paragraph" w:default="1" w:styleId="Normal">
     <w:name w:val="Normal"/>

</xml_diff>

<commit_message>
added RSF 20.139 steps
</commit_message>
<xml_diff>
--- a/Rootstock Financials/Releases/Winter 2019/Manual Steps/Winter 19 Manual Steps.docx
+++ b/Rootstock Financials/Releases/Winter 2019/Manual Steps/Winter 19 Manual Steps.docx
@@ -16763,18 +16763,7 @@
           <w:highlight w:val="yellow"/>
           <w:shd w:val="clear" w:color="auto" w:fill="F8F8F8"/>
         </w:rPr>
-        <w:t>20.13</w:t>
-      </w:r>
-      <w:r>
-        <w:rPr>
-          <w:rFonts w:cs="Arial"/>
-          <w:color w:val="1D1C1D"/>
-          <w:sz w:val="32"/>
-          <w:szCs w:val="32"/>
-          <w:highlight w:val="yellow"/>
-          <w:shd w:val="clear" w:color="auto" w:fill="F8F8F8"/>
-        </w:rPr>
-        <w:t>6</w:t>
+        <w:t>20.136</w:t>
       </w:r>
     </w:p>
     <w:p>
@@ -16842,18 +16831,7 @@
           <w:highlight w:val="yellow"/>
           <w:shd w:val="clear" w:color="auto" w:fill="F8F8F8"/>
         </w:rPr>
-        <w:t>20.13</w:t>
-      </w:r>
-      <w:r>
-        <w:rPr>
-          <w:rFonts w:cs="Arial"/>
-          <w:color w:val="1D1C1D"/>
-          <w:sz w:val="32"/>
-          <w:szCs w:val="32"/>
-          <w:highlight w:val="yellow"/>
-          <w:shd w:val="clear" w:color="auto" w:fill="F8F8F8"/>
-        </w:rPr>
-        <w:t>8</w:t>
+        <w:t>20.138</w:t>
       </w:r>
     </w:p>
     <w:p>
@@ -16939,9 +16917,12 @@
           <w:szCs w:val="23"/>
           <w:shd w:val="clear" w:color="auto" w:fill="F8F8F8"/>
         </w:rPr>
-        <w:t>RSTK-</w:t>
-      </w:r>
-      <w:r>
+        <w:t>RSTK-2192:</w:t>
+      </w:r>
+    </w:p>
+    <w:p>
+      <w:pPr>
+        <w:ind w:firstLine="720"/>
         <w:rPr>
           <w:rFonts w:ascii="Arial" w:hAnsi="Arial" w:cs="Arial"/>
           <w:color w:val="1D1C1D"/>
@@ -16949,8 +16930,7 @@
           <w:szCs w:val="23"/>
           <w:shd w:val="clear" w:color="auto" w:fill="F8F8F8"/>
         </w:rPr>
-        <w:t>2192</w:t>
-      </w:r>
+      </w:pPr>
       <w:r>
         <w:rPr>
           <w:rFonts w:ascii="Arial" w:hAnsi="Arial" w:cs="Arial"/>
@@ -16959,12 +16939,17 @@
           <w:szCs w:val="23"/>
           <w:shd w:val="clear" w:color="auto" w:fill="F8F8F8"/>
         </w:rPr>
-        <w:t>:</w:t>
+        <w:t xml:space="preserve">Run Script – </w:t>
       </w:r>
     </w:p>
     <w:p>
       <w:pPr>
         <w:ind w:firstLine="720"/>
+        <w:rPr>
+          <w:rStyle w:val="Hyperlink"/>
+        </w:rPr>
+      </w:pPr>
+      <w:r>
         <w:rPr>
           <w:rFonts w:ascii="Arial" w:hAnsi="Arial" w:cs="Arial"/>
           <w:color w:val="1D1C1D"/>
@@ -16972,42 +16957,1242 @@
           <w:szCs w:val="23"/>
           <w:shd w:val="clear" w:color="auto" w:fill="F8F8F8"/>
         </w:rPr>
-      </w:pPr>
-      <w:r>
-        <w:rPr>
-          <w:rFonts w:ascii="Arial" w:hAnsi="Arial" w:cs="Arial"/>
-          <w:color w:val="1D1C1D"/>
-          <w:sz w:val="23"/>
-          <w:szCs w:val="23"/>
-          <w:shd w:val="clear" w:color="auto" w:fill="F8F8F8"/>
-        </w:rPr>
-        <w:t xml:space="preserve">Run Script – </w:t>
+        <w:t>2192_menu.txt</w:t>
+      </w:r>
+    </w:p>
+    <w:p>
+      <w:pPr>
+        <w:rPr>
+          <w:rStyle w:val="Hyperlink"/>
+        </w:rPr>
+      </w:pPr>
+    </w:p>
+    <w:p>
+      <w:pPr>
+        <w:rPr>
+          <w:rStyle w:val="Hyperlink"/>
+        </w:rPr>
+      </w:pPr>
+    </w:p>
+    <w:p>
+      <w:pPr>
+        <w:shd w:val="clear" w:color="auto" w:fill="FFFFFF"/>
+        <w:ind w:right="-120"/>
+        <w:rPr>
+          <w:rFonts w:cs="Arial"/>
+          <w:color w:val="1D1C1D"/>
+          <w:sz w:val="32"/>
+          <w:szCs w:val="32"/>
+          <w:shd w:val="clear" w:color="auto" w:fill="F8F8F8"/>
+        </w:rPr>
+      </w:pPr>
+      <w:r>
+        <w:rPr>
+          <w:rFonts w:cs="Arial"/>
+          <w:color w:val="1D1C1D"/>
+          <w:sz w:val="32"/>
+          <w:szCs w:val="32"/>
+          <w:highlight w:val="yellow"/>
+          <w:shd w:val="clear" w:color="auto" w:fill="F8F8F8"/>
+        </w:rPr>
+        <w:t>20</w:t>
+      </w:r>
+      <w:r>
+        <w:rPr>
+          <w:rFonts w:cs="Arial"/>
+          <w:color w:val="1D1C1D"/>
+          <w:sz w:val="32"/>
+          <w:szCs w:val="32"/>
+          <w:highlight w:val="yellow"/>
+          <w:shd w:val="clear" w:color="auto" w:fill="F8F8F8"/>
+        </w:rPr>
+        <w:t>.139</w:t>
+      </w:r>
+    </w:p>
+    <w:p>
+      <w:hyperlink r:id="rId90" w:history="1">
+        <w:r>
+          <w:rPr>
+            <w:rStyle w:val="Hyperlink"/>
+          </w:rPr>
+          <w:t>https://login.salesforce.com/packaging/installPackage.apexp?p0=</w:t>
+        </w:r>
+      </w:hyperlink>
+      <w:hyperlink r:id="rId91" w:tgtFrame="_blank" w:history="1">
+        <w:r>
+          <w:rPr>
+            <w:rStyle w:val="Hyperlink"/>
+            <w:rFonts w:cs="Arial"/>
+            <w:color w:val="2F5496" w:themeColor="accent1" w:themeShade="BF"/>
+            <w:bdr w:val="none" w:sz="0" w:space="0" w:color="auto" w:frame="1"/>
+            <w:shd w:val="clear" w:color="auto" w:fill="FFFFFF"/>
+          </w:rPr>
+          <w:t>04t1P000000kaOh</w:t>
+        </w:r>
+      </w:hyperlink>
+    </w:p>
+    <w:p>
+      <w:pPr>
+        <w:rPr>
+          <w:rStyle w:val="Hyperlink"/>
+        </w:rPr>
+      </w:pPr>
+      <w:hyperlink r:id="rId92" w:history="1">
+        <w:r>
+          <w:rPr>
+            <w:rStyle w:val="Hyperlink"/>
+          </w:rPr>
+          <w:t>https://test.salesforce.com/packaging/installPackage.apexp?p0=</w:t>
+        </w:r>
+        <w:hyperlink r:id="rId93" w:tgtFrame="_blank" w:history="1">
+          <w:r>
+            <w:rPr>
+              <w:rStyle w:val="Hyperlink"/>
+              <w:rFonts w:cs="Arial"/>
+              <w:color w:val="2F5496" w:themeColor="accent1" w:themeShade="BF"/>
+              <w:bdr w:val="none" w:sz="0" w:space="0" w:color="auto" w:frame="1"/>
+              <w:shd w:val="clear" w:color="auto" w:fill="FFFFFF"/>
+            </w:rPr>
+            <w:t>04t1P000000kaOh</w:t>
+          </w:r>
+        </w:hyperlink>
+      </w:hyperlink>
+    </w:p>
+    <w:p>
+      <w:pPr>
+        <w:rPr>
+          <w:rStyle w:val="Hyperlink"/>
+        </w:rPr>
+      </w:pPr>
+    </w:p>
+    <w:p>
+      <w:pPr>
+        <w:rPr>
+          <w:rFonts w:cs="Arial"/>
+          <w:color w:val="1D1C1D"/>
+          <w:shd w:val="clear" w:color="auto" w:fill="F8F8F8"/>
+        </w:rPr>
+      </w:pPr>
+      <w:r>
+        <w:rPr>
+          <w:rFonts w:cs="Arial"/>
+          <w:color w:val="1D1C1D"/>
+          <w:shd w:val="clear" w:color="auto" w:fill="F8F8F8"/>
+        </w:rPr>
+        <w:t xml:space="preserve">RSTK-9561: </w:t>
       </w:r>
     </w:p>
     <w:p>
       <w:pPr>
         <w:ind w:firstLine="720"/>
         <w:rPr>
+          <w:rFonts w:cs="Arial"/>
+          <w:color w:val="1D1C1D"/>
+          <w:shd w:val="clear" w:color="auto" w:fill="F8F8F8"/>
+        </w:rPr>
+      </w:pPr>
+      <w:r>
+        <w:rPr>
+          <w:rFonts w:cs="Arial"/>
+          <w:color w:val="1D1C1D"/>
+          <w:shd w:val="clear" w:color="auto" w:fill="F8F8F8"/>
+        </w:rPr>
+        <w:t>Script:</w:t>
+      </w:r>
+    </w:p>
+    <w:p>
+      <w:pPr>
+        <w:ind w:firstLine="720"/>
+        <w:rPr>
+          <w:rFonts w:ascii="Segoe UI" w:hAnsi="Segoe UI" w:cs="Segoe UI"/>
+          <w:spacing w:val="-1"/>
+          <w:sz w:val="21"/>
+          <w:szCs w:val="21"/>
+          <w:shd w:val="clear" w:color="auto" w:fill="FFFFFF"/>
+        </w:rPr>
+      </w:pPr>
+      <w:proofErr w:type="spellStart"/>
+      <w:proofErr w:type="gramStart"/>
+      <w:r>
+        <w:rPr>
+          <w:rFonts w:ascii="Segoe UI" w:hAnsi="Segoe UI" w:cs="Segoe UI"/>
+          <w:spacing w:val="-1"/>
+          <w:sz w:val="21"/>
+          <w:szCs w:val="21"/>
+          <w:shd w:val="clear" w:color="auto" w:fill="FFFFFF"/>
+        </w:rPr>
+        <w:t>r</w:t>
+      </w:r>
+      <w:r>
+        <w:rPr>
+          <w:rFonts w:ascii="Segoe UI" w:hAnsi="Segoe UI" w:cs="Segoe UI"/>
+          <w:spacing w:val="-1"/>
+          <w:sz w:val="21"/>
+          <w:szCs w:val="21"/>
+          <w:shd w:val="clear" w:color="auto" w:fill="FFFFFF"/>
+        </w:rPr>
+        <w:t>stkf</w:t>
+      </w:r>
+      <w:r>
+        <w:rPr>
+          <w:rFonts w:ascii="Segoe UI" w:hAnsi="Segoe UI" w:cs="Segoe UI"/>
+          <w:spacing w:val="-1"/>
+          <w:sz w:val="21"/>
+          <w:szCs w:val="21"/>
+          <w:shd w:val="clear" w:color="auto" w:fill="FFFFFF"/>
+        </w:rPr>
+        <w:t>.</w:t>
+      </w:r>
+      <w:r>
+        <w:rPr>
+          <w:rFonts w:ascii="Segoe UI" w:hAnsi="Segoe UI" w:cs="Segoe UI"/>
+          <w:spacing w:val="-1"/>
+          <w:sz w:val="21"/>
+          <w:szCs w:val="21"/>
+          <w:shd w:val="clear" w:color="auto" w:fill="FFFFFF"/>
+        </w:rPr>
+        <w:t>ScriptExecutor.execute</w:t>
+      </w:r>
+      <w:proofErr w:type="spellEnd"/>
+      <w:proofErr w:type="gramEnd"/>
+      <w:r>
+        <w:rPr>
+          <w:rFonts w:ascii="Segoe UI" w:hAnsi="Segoe UI" w:cs="Segoe UI"/>
+          <w:spacing w:val="-1"/>
+          <w:sz w:val="21"/>
+          <w:szCs w:val="21"/>
+          <w:shd w:val="clear" w:color="auto" w:fill="FFFFFF"/>
+        </w:rPr>
+        <w:t>('</w:t>
+      </w:r>
+      <w:proofErr w:type="spellStart"/>
+      <w:r>
+        <w:rPr>
+          <w:rFonts w:ascii="Segoe UI" w:hAnsi="Segoe UI" w:cs="Segoe UI"/>
+          <w:spacing w:val="-1"/>
+          <w:sz w:val="21"/>
+          <w:szCs w:val="21"/>
+          <w:shd w:val="clear" w:color="auto" w:fill="FFFFFF"/>
+        </w:rPr>
+        <w:t>update_payref_glbanktxn</w:t>
+      </w:r>
+      <w:proofErr w:type="spellEnd"/>
+      <w:r>
+        <w:rPr>
+          <w:rFonts w:ascii="Segoe UI" w:hAnsi="Segoe UI" w:cs="Segoe UI"/>
+          <w:spacing w:val="-1"/>
+          <w:sz w:val="21"/>
+          <w:szCs w:val="21"/>
+          <w:shd w:val="clear" w:color="auto" w:fill="FFFFFF"/>
+        </w:rPr>
+        <w:t>', true)</w:t>
+      </w:r>
+      <w:r>
+        <w:rPr>
+          <w:rFonts w:ascii="Segoe UI" w:hAnsi="Segoe UI" w:cs="Segoe UI"/>
+          <w:spacing w:val="-1"/>
+          <w:sz w:val="21"/>
+          <w:szCs w:val="21"/>
+          <w:shd w:val="clear" w:color="auto" w:fill="FFFFFF"/>
+        </w:rPr>
+        <w:t>;</w:t>
+      </w:r>
+    </w:p>
+    <w:p>
+      <w:pPr>
+        <w:rPr>
+          <w:rFonts w:cs="Arial"/>
+          <w:color w:val="1D1C1D"/>
+          <w:shd w:val="clear" w:color="auto" w:fill="F8F8F8"/>
+        </w:rPr>
+      </w:pPr>
+      <w:r>
+        <w:rPr>
+          <w:rFonts w:cs="Arial"/>
+          <w:color w:val="1D1C1D"/>
+          <w:shd w:val="clear" w:color="auto" w:fill="F8F8F8"/>
+        </w:rPr>
+        <w:t xml:space="preserve">RSTK-9458: </w:t>
+      </w:r>
+    </w:p>
+    <w:p>
+      <w:pPr>
+        <w:shd w:val="clear" w:color="auto" w:fill="FFFFFF"/>
+        <w:ind w:left="720" w:right="-120"/>
+        <w:rPr>
+          <w:rFonts w:cs="Arial"/>
+          <w:color w:val="1D1C1D"/>
+        </w:rPr>
+      </w:pPr>
+      <w:r>
+        <w:rPr>
+          <w:rFonts w:cs="Arial"/>
+          <w:color w:val="1D1C1D"/>
+        </w:rPr>
+        <w:t>‘</w:t>
+      </w:r>
+      <w:proofErr w:type="spellStart"/>
+      <w:proofErr w:type="gramStart"/>
+      <w:r>
+        <w:t>glacct</w:t>
+      </w:r>
+      <w:proofErr w:type="spellEnd"/>
+      <w:proofErr w:type="gramEnd"/>
+      <w:r>
+        <w:t>__c</w:t>
+      </w:r>
+      <w:r>
+        <w:rPr>
+          <w:rFonts w:cs="Arial"/>
+          <w:color w:val="1D1C1D"/>
+        </w:rPr>
+        <w:t xml:space="preserve">  </w:t>
+      </w:r>
+      <w:r>
+        <w:rPr>
+          <w:rFonts w:cs="Arial"/>
+          <w:color w:val="1D1C1D"/>
+        </w:rPr>
+        <w:br/>
+      </w:r>
+    </w:p>
+    <w:p>
+      <w:pPr>
+        <w:pStyle w:val="ListParagraph"/>
+        <w:numPr>
+          <w:ilvl w:val="1"/>
+          <w:numId w:val="12"/>
+        </w:numPr>
+        <w:shd w:val="clear" w:color="auto" w:fill="FFFFFF"/>
+        <w:ind w:right="-120"/>
+        <w:rPr>
+          <w:rFonts w:cs="Arial"/>
+          <w:color w:val="1D1C1D"/>
+        </w:rPr>
+      </w:pPr>
+      <w:r>
+        <w:rPr>
+          <w:rFonts w:cs="Arial"/>
+          <w:color w:val="1D1C1D"/>
+        </w:rPr>
+        <w:t>‘</w:t>
+      </w:r>
+      <w:proofErr w:type="gramStart"/>
+      <w:r>
+        <w:t>glacct</w:t>
+      </w:r>
+      <w:proofErr w:type="gramEnd"/>
+      <w:r>
+        <w:t>_</w:t>
+      </w:r>
+      <w:proofErr w:type="spellStart"/>
+      <w:r>
+        <w:t>cfsection</w:t>
+      </w:r>
+      <w:proofErr w:type="spellEnd"/>
+      <w:r>
+        <w:t>__c</w:t>
+      </w:r>
+      <w:r>
+        <w:rPr>
+          <w:rFonts w:cs="Arial"/>
+          <w:color w:val="1D1C1D"/>
+        </w:rPr>
+        <w:t xml:space="preserve"> - Deactivate Picklist Values</w:t>
+      </w:r>
+      <w:r>
+        <w:rPr>
+          <w:rFonts w:cs="Arial"/>
+          <w:color w:val="1D1C1D"/>
+        </w:rPr>
+        <w:br/>
+      </w:r>
+    </w:p>
+    <w:p>
+      <w:pPr>
+        <w:ind w:left="1440"/>
+      </w:pPr>
+      <w:r>
+        <w:rPr>
+          <w:rFonts w:cs="Arial"/>
+          <w:color w:val="1D1C1D"/>
+        </w:rPr>
+        <w:t xml:space="preserve">   </w:t>
+      </w:r>
+      <w:r>
+        <w:t>a.</w:t>
+      </w:r>
+      <w:r>
+        <w:tab/>
+        <w:t>‘Cash generated from operations</w:t>
+      </w:r>
+    </w:p>
+    <w:p>
+      <w:pPr>
+        <w:ind w:left="1440"/>
+      </w:pPr>
+      <w:r>
+        <w:lastRenderedPageBreak/>
+        <w:t xml:space="preserve">    b.</w:t>
+      </w:r>
+      <w:r>
+        <w:tab/>
+        <w:t>‘Increase/(decrease) in cash and cash equivalents</w:t>
+      </w:r>
+    </w:p>
+    <w:p>
+      <w:pPr>
+        <w:ind w:left="1440"/>
+      </w:pPr>
+      <w:r>
+        <w:t xml:space="preserve">    c.</w:t>
+      </w:r>
+      <w:r>
+        <w:tab/>
+        <w:t>‘Net cash flow from financing activities</w:t>
+      </w:r>
+    </w:p>
+    <w:p>
+      <w:pPr>
+        <w:ind w:left="1440"/>
+      </w:pPr>
+      <w:r>
+        <w:t xml:space="preserve">    d.</w:t>
+      </w:r>
+      <w:r>
+        <w:tab/>
+        <w:t>‘Net cash flow from investing activities</w:t>
+      </w:r>
+    </w:p>
+    <w:p>
+      <w:pPr>
+        <w:ind w:left="1440"/>
+      </w:pPr>
+      <w:r>
+        <w:t xml:space="preserve">    e.</w:t>
+      </w:r>
+      <w:r>
+        <w:tab/>
+        <w:t>‘Net cash flow from operating activities</w:t>
+      </w:r>
+    </w:p>
+    <w:p>
+      <w:pPr>
+        <w:ind w:left="1440"/>
+      </w:pPr>
+    </w:p>
+    <w:p>
+      <w:r>
+        <w:t xml:space="preserve">               ‘</w:t>
+      </w:r>
+      <w:proofErr w:type="spellStart"/>
+      <w:proofErr w:type="gramStart"/>
+      <w:r>
+        <w:t>rifrsec</w:t>
+      </w:r>
+      <w:proofErr w:type="spellEnd"/>
+      <w:proofErr w:type="gramEnd"/>
+      <w:r>
+        <w:t>__c</w:t>
+      </w:r>
+    </w:p>
+    <w:p>
+      <w:pPr>
+        <w:ind w:left="720"/>
+      </w:pPr>
+      <w:r>
+        <w:t xml:space="preserve">       a.</w:t>
+      </w:r>
+      <w:proofErr w:type="gramStart"/>
+      <w:r>
+        <w:tab/>
+        <w:t xml:space="preserve">  ‘</w:t>
+      </w:r>
+      <w:proofErr w:type="gramEnd"/>
+      <w:r>
+        <w:t>rifrsec_</w:t>
+      </w:r>
+      <w:proofErr w:type="spellStart"/>
+      <w:r>
+        <w:t>cfsection</w:t>
+      </w:r>
+      <w:proofErr w:type="spellEnd"/>
+      <w:r>
+        <w:t>__c - Deactivate picklist values</w:t>
+      </w:r>
+    </w:p>
+    <w:p>
+      <w:pPr>
+        <w:ind w:left="1440"/>
+      </w:pPr>
+      <w:r>
+        <w:t>a.</w:t>
+      </w:r>
+      <w:r>
+        <w:tab/>
+        <w:t>‘Cash generated from operations</w:t>
+      </w:r>
+    </w:p>
+    <w:p>
+      <w:pPr>
+        <w:ind w:left="1440"/>
+      </w:pPr>
+      <w:r>
+        <w:t>b.</w:t>
+      </w:r>
+      <w:r>
+        <w:tab/>
+        <w:t>‘Increase/(decrease) in cash and cash equivalents</w:t>
+      </w:r>
+    </w:p>
+    <w:p>
+      <w:pPr>
+        <w:ind w:left="1440"/>
+      </w:pPr>
+      <w:r>
+        <w:t>c.</w:t>
+      </w:r>
+      <w:r>
+        <w:tab/>
+        <w:t>‘Net cash flow from financing activities</w:t>
+      </w:r>
+    </w:p>
+    <w:p>
+      <w:pPr>
+        <w:ind w:left="1440"/>
+      </w:pPr>
+      <w:r>
+        <w:t>d.</w:t>
+      </w:r>
+      <w:r>
+        <w:tab/>
+        <w:t>‘Net cash flow from investing activities</w:t>
+      </w:r>
+    </w:p>
+    <w:p>
+      <w:pPr>
+        <w:ind w:left="1440"/>
+      </w:pPr>
+      <w:r>
+        <w:t>e.</w:t>
+      </w:r>
+      <w:r>
+        <w:tab/>
+        <w:t>‘Net cash flow from operating activities</w:t>
+      </w:r>
+    </w:p>
+    <w:p>
+      <w:pPr>
+        <w:shd w:val="clear" w:color="auto" w:fill="FFFFFF"/>
+        <w:ind w:right="-120"/>
+        <w:rPr>
+          <w:rFonts w:cs="Arial"/>
+          <w:color w:val="1D1C1D"/>
+        </w:rPr>
+      </w:pPr>
+    </w:p>
+    <w:p>
+      <w:pPr>
+        <w:rPr>
+          <w:rFonts w:cs="Arial"/>
+          <w:shd w:val="clear" w:color="auto" w:fill="F8F8F8"/>
+        </w:rPr>
+      </w:pPr>
+      <w:r>
+        <w:rPr>
+          <w:rFonts w:cs="Arial"/>
+          <w:shd w:val="clear" w:color="auto" w:fill="F8F8F8"/>
+        </w:rPr>
+        <w:t xml:space="preserve">RSTK-9397: </w:t>
+      </w:r>
+    </w:p>
+    <w:p>
+      <w:pPr>
+        <w:pStyle w:val="NormalWeb"/>
+        <w:shd w:val="clear" w:color="auto" w:fill="FFFFFF"/>
+        <w:rPr>
+          <w:rFonts w:ascii="Segoe UI" w:hAnsi="Segoe UI" w:cs="Segoe UI"/>
+          <w:spacing w:val="-1"/>
+          <w:sz w:val="21"/>
+          <w:szCs w:val="21"/>
+        </w:rPr>
+      </w:pPr>
+      <w:r>
+        <w:rPr>
+          <w:rStyle w:val="js-issue-title"/>
+          <w:rFonts w:ascii="Segoe UI" w:hAnsi="Segoe UI" w:cs="Segoe UI"/>
+        </w:rPr>
+        <w:t xml:space="preserve">  ‘</w:t>
+      </w:r>
+      <w:proofErr w:type="spellStart"/>
+      <w:r>
+        <w:rPr>
+          <w:rFonts w:ascii="Segoe UI" w:hAnsi="Segoe UI" w:cs="Segoe UI"/>
+          <w:spacing w:val="-1"/>
+          <w:sz w:val="21"/>
+          <w:szCs w:val="21"/>
+        </w:rPr>
+        <w:t>glacct</w:t>
+      </w:r>
+      <w:proofErr w:type="spellEnd"/>
+      <w:r>
+        <w:rPr>
+          <w:rFonts w:ascii="Segoe UI" w:hAnsi="Segoe UI" w:cs="Segoe UI"/>
+          <w:spacing w:val="-1"/>
+          <w:sz w:val="21"/>
+          <w:szCs w:val="21"/>
+        </w:rPr>
+        <w:t>__</w:t>
+      </w:r>
+      <w:proofErr w:type="spellStart"/>
+      <w:proofErr w:type="gramStart"/>
+      <w:r>
+        <w:rPr>
+          <w:rFonts w:ascii="Segoe UI" w:hAnsi="Segoe UI" w:cs="Segoe UI"/>
+          <w:spacing w:val="-1"/>
+          <w:sz w:val="21"/>
+          <w:szCs w:val="21"/>
+        </w:rPr>
+        <w:t>c.object</w:t>
+      </w:r>
+      <w:proofErr w:type="spellEnd"/>
+      <w:proofErr w:type="gramEnd"/>
+      <w:r>
+        <w:rPr>
+          <w:rFonts w:ascii="Segoe UI" w:hAnsi="Segoe UI" w:cs="Segoe UI"/>
+          <w:spacing w:val="-1"/>
+          <w:sz w:val="21"/>
+          <w:szCs w:val="21"/>
+        </w:rPr>
+        <w:t xml:space="preserve">    Deactivate picklist value </w:t>
+      </w:r>
+    </w:p>
+    <w:p>
+      <w:pPr>
+        <w:numPr>
+          <w:ilvl w:val="0"/>
+          <w:numId w:val="40"/>
+        </w:numPr>
+        <w:shd w:val="clear" w:color="auto" w:fill="FFFFFF"/>
+        <w:spacing w:after="0" w:line="240" w:lineRule="auto"/>
+        <w:rPr>
+          <w:rFonts w:ascii="Segoe UI" w:eastAsia="Times New Roman" w:hAnsi="Segoe UI" w:cs="Segoe UI"/>
+          <w:spacing w:val="-1"/>
+          <w:sz w:val="21"/>
+          <w:szCs w:val="21"/>
+          <w:lang w:eastAsia="en-IN"/>
+        </w:rPr>
+      </w:pPr>
+      <w:r>
+        <w:rPr>
+          <w:rFonts w:ascii="Segoe UI" w:eastAsia="Times New Roman" w:hAnsi="Segoe UI" w:cs="Segoe UI"/>
+          <w:spacing w:val="-1"/>
+          <w:sz w:val="21"/>
+          <w:szCs w:val="21"/>
+          <w:lang w:eastAsia="en-IN"/>
+        </w:rPr>
+        <w:t>‘</w:t>
+      </w:r>
+      <w:proofErr w:type="gramStart"/>
+      <w:r>
+        <w:rPr>
+          <w:rFonts w:ascii="Segoe UI" w:eastAsia="Times New Roman" w:hAnsi="Segoe UI" w:cs="Segoe UI"/>
+          <w:spacing w:val="-1"/>
+          <w:sz w:val="21"/>
+          <w:szCs w:val="21"/>
+          <w:lang w:eastAsia="en-IN"/>
+        </w:rPr>
+        <w:t>glacct</w:t>
+      </w:r>
+      <w:proofErr w:type="gramEnd"/>
+      <w:r>
+        <w:rPr>
+          <w:rFonts w:ascii="Segoe UI" w:eastAsia="Times New Roman" w:hAnsi="Segoe UI" w:cs="Segoe UI"/>
+          <w:spacing w:val="-1"/>
+          <w:sz w:val="21"/>
+          <w:szCs w:val="21"/>
+          <w:lang w:eastAsia="en-IN"/>
+        </w:rPr>
+        <w:t>_</w:t>
+      </w:r>
+      <w:proofErr w:type="spellStart"/>
+      <w:r>
+        <w:rPr>
+          <w:rFonts w:ascii="Segoe UI" w:eastAsia="Times New Roman" w:hAnsi="Segoe UI" w:cs="Segoe UI"/>
+          <w:spacing w:val="-1"/>
+          <w:sz w:val="21"/>
+          <w:szCs w:val="21"/>
+          <w:lang w:eastAsia="en-IN"/>
+        </w:rPr>
+        <w:t>fxtype</w:t>
+      </w:r>
+      <w:proofErr w:type="spellEnd"/>
+      <w:r>
+        <w:rPr>
+          <w:rFonts w:ascii="Segoe UI" w:eastAsia="Times New Roman" w:hAnsi="Segoe UI" w:cs="Segoe UI"/>
+          <w:spacing w:val="-1"/>
+          <w:sz w:val="21"/>
+          <w:szCs w:val="21"/>
+          <w:lang w:eastAsia="en-IN"/>
+        </w:rPr>
+        <w:t>__c</w:t>
+      </w:r>
+    </w:p>
+    <w:p>
+      <w:pPr>
+        <w:shd w:val="clear" w:color="auto" w:fill="FFFFFF"/>
+        <w:spacing w:before="100" w:beforeAutospacing="1" w:after="100" w:afterAutospacing="1" w:line="240" w:lineRule="auto"/>
+        <w:ind w:firstLine="720"/>
+        <w:rPr>
+          <w:rFonts w:ascii="Segoe UI" w:eastAsia="Times New Roman" w:hAnsi="Segoe UI" w:cs="Segoe UI"/>
+          <w:spacing w:val="-1"/>
+          <w:sz w:val="21"/>
+          <w:szCs w:val="21"/>
+          <w:lang w:eastAsia="en-IN"/>
+        </w:rPr>
+      </w:pPr>
+      <w:r>
+        <w:rPr>
+          <w:rFonts w:ascii="Segoe UI" w:eastAsia="Times New Roman" w:hAnsi="Segoe UI" w:cs="Segoe UI"/>
+          <w:spacing w:val="-1"/>
+          <w:sz w:val="21"/>
+          <w:szCs w:val="21"/>
+          <w:lang w:eastAsia="en-IN"/>
+        </w:rPr>
+        <w:t xml:space="preserve">  a. ‘Historical</w:t>
+      </w:r>
+      <w:r>
+        <w:rPr>
+          <w:rFonts w:cs="Arial"/>
+          <w:color w:val="1D1C1D"/>
+        </w:rPr>
+        <w:br/>
+      </w:r>
+    </w:p>
+    <w:p>
+      <w:pPr>
+        <w:rPr>
+          <w:rFonts w:cs="Arial"/>
+          <w:shd w:val="clear" w:color="auto" w:fill="F8F8F8"/>
+        </w:rPr>
+      </w:pPr>
+      <w:r>
+        <w:rPr>
+          <w:rFonts w:cs="Arial"/>
+          <w:shd w:val="clear" w:color="auto" w:fill="F8F8F8"/>
+        </w:rPr>
+        <w:t>RSTK-9</w:t>
+      </w:r>
+      <w:r>
+        <w:rPr>
+          <w:rFonts w:cs="Arial"/>
+          <w:shd w:val="clear" w:color="auto" w:fill="F8F8F8"/>
+        </w:rPr>
+        <w:t>240</w:t>
+      </w:r>
+      <w:r>
+        <w:rPr>
+          <w:rFonts w:cs="Arial"/>
+          <w:shd w:val="clear" w:color="auto" w:fill="F8F8F8"/>
+        </w:rPr>
+        <w:t xml:space="preserve">: </w:t>
+      </w:r>
+    </w:p>
+    <w:p>
+      <w:pPr>
+        <w:pStyle w:val="NormalWeb"/>
+        <w:shd w:val="clear" w:color="auto" w:fill="FFFFFF"/>
+        <w:rPr>
+          <w:rStyle w:val="js-issue-title"/>
+          <w:rFonts w:ascii="Segoe UI" w:hAnsi="Segoe UI" w:cs="Segoe UI"/>
+        </w:rPr>
+      </w:pPr>
+      <w:r>
+        <w:rPr>
+          <w:rStyle w:val="js-issue-title"/>
+          <w:rFonts w:asciiTheme="minorHAnsi" w:hAnsiTheme="minorHAnsi" w:cs="Segoe UI"/>
+        </w:rPr>
+        <w:t xml:space="preserve">  ‘</w:t>
+      </w:r>
+      <w:proofErr w:type="spellStart"/>
+      <w:proofErr w:type="gramStart"/>
+      <w:r>
+        <w:rPr>
+          <w:rStyle w:val="js-issue-title"/>
+          <w:rFonts w:asciiTheme="minorHAnsi" w:hAnsiTheme="minorHAnsi" w:cs="Segoe UI"/>
+          <w:sz w:val="22"/>
+          <w:szCs w:val="22"/>
+        </w:rPr>
+        <w:t>g</w:t>
+      </w:r>
+      <w:r>
+        <w:rPr>
+          <w:rFonts w:asciiTheme="minorHAnsi" w:hAnsiTheme="minorHAnsi" w:cs="Segoe UI"/>
+          <w:spacing w:val="-1"/>
+          <w:sz w:val="22"/>
+          <w:szCs w:val="22"/>
+        </w:rPr>
+        <w:t>lbankacct</w:t>
+      </w:r>
+      <w:proofErr w:type="spellEnd"/>
+      <w:proofErr w:type="gramEnd"/>
+      <w:r>
+        <w:rPr>
+          <w:rFonts w:asciiTheme="minorHAnsi" w:hAnsiTheme="minorHAnsi" w:cs="Segoe UI"/>
+          <w:spacing w:val="-1"/>
+          <w:sz w:val="22"/>
+          <w:szCs w:val="22"/>
+        </w:rPr>
+        <w:t>__C</w:t>
+      </w:r>
+    </w:p>
+    <w:p>
+      <w:pPr>
+        <w:pStyle w:val="NormalWeb"/>
+        <w:shd w:val="clear" w:color="auto" w:fill="FFFFFF"/>
+        <w:rPr>
+          <w:rFonts w:asciiTheme="minorHAnsi" w:hAnsiTheme="minorHAnsi" w:cs="Segoe UI"/>
+          <w:spacing w:val="-1"/>
+          <w:sz w:val="21"/>
+          <w:szCs w:val="21"/>
+        </w:rPr>
+      </w:pPr>
+      <w:r>
+        <w:rPr>
+          <w:rStyle w:val="js-issue-title"/>
+          <w:rFonts w:ascii="Segoe UI" w:hAnsi="Segoe UI" w:cs="Segoe UI"/>
+        </w:rPr>
+        <w:t xml:space="preserve">  ‘</w:t>
+      </w:r>
+      <w:proofErr w:type="gramStart"/>
+      <w:r>
+        <w:rPr>
+          <w:rStyle w:val="js-issue-title"/>
+          <w:rFonts w:asciiTheme="minorHAnsi" w:hAnsiTheme="minorHAnsi" w:cs="Segoe UI"/>
+        </w:rPr>
+        <w:t>g</w:t>
+      </w:r>
+      <w:r>
+        <w:rPr>
+          <w:rFonts w:asciiTheme="minorHAnsi" w:hAnsiTheme="minorHAnsi" w:cs="Segoe UI"/>
+          <w:spacing w:val="-1"/>
+          <w:sz w:val="21"/>
+          <w:szCs w:val="21"/>
+        </w:rPr>
+        <w:t>lbankacct</w:t>
+      </w:r>
+      <w:proofErr w:type="gramEnd"/>
+      <w:r>
+        <w:rPr>
+          <w:rFonts w:asciiTheme="minorHAnsi" w:hAnsiTheme="minorHAnsi" w:cs="Segoe UI"/>
+          <w:spacing w:val="-1"/>
+          <w:sz w:val="21"/>
+          <w:szCs w:val="21"/>
+        </w:rPr>
+        <w:t>_</w:t>
+      </w:r>
+      <w:proofErr w:type="spellStart"/>
+      <w:r>
+        <w:rPr>
+          <w:rFonts w:asciiTheme="minorHAnsi" w:hAnsiTheme="minorHAnsi" w:cs="Segoe UI"/>
+          <w:spacing w:val="-1"/>
+          <w:sz w:val="21"/>
+          <w:szCs w:val="21"/>
+        </w:rPr>
+        <w:t>sepaformat</w:t>
+      </w:r>
+      <w:proofErr w:type="spellEnd"/>
+      <w:r>
+        <w:rPr>
+          <w:rFonts w:asciiTheme="minorHAnsi" w:hAnsiTheme="minorHAnsi" w:cs="Segoe UI"/>
+          <w:spacing w:val="-1"/>
+          <w:sz w:val="21"/>
+          <w:szCs w:val="21"/>
+        </w:rPr>
+        <w:t xml:space="preserve">__c    </w:t>
+      </w:r>
+    </w:p>
+    <w:p>
+      <w:pPr>
+        <w:shd w:val="clear" w:color="auto" w:fill="FFFFFF"/>
+        <w:spacing w:after="0" w:line="240" w:lineRule="auto"/>
+        <w:ind w:left="720"/>
+        <w:rPr>
+          <w:rFonts w:eastAsia="Times New Roman" w:cs="Segoe UI"/>
+          <w:spacing w:val="-1"/>
+          <w:sz w:val="21"/>
+          <w:szCs w:val="21"/>
+          <w:lang w:eastAsia="en-IN"/>
+        </w:rPr>
+      </w:pPr>
+      <w:r>
+        <w:rPr>
+          <w:rFonts w:eastAsia="Times New Roman" w:cs="Segoe UI"/>
+          <w:spacing w:val="-1"/>
+          <w:sz w:val="21"/>
+          <w:szCs w:val="21"/>
+          <w:lang w:eastAsia="en-IN"/>
+        </w:rPr>
+        <w:t>Delete and replace two picklists with –</w:t>
+      </w:r>
+    </w:p>
+    <w:p>
+      <w:pPr>
+        <w:shd w:val="clear" w:color="auto" w:fill="FFFFFF"/>
+        <w:spacing w:after="0" w:line="240" w:lineRule="auto"/>
+        <w:ind w:left="720"/>
+        <w:rPr>
+          <w:rFonts w:eastAsia="Times New Roman" w:cs="Segoe UI"/>
+          <w:spacing w:val="-1"/>
+          <w:sz w:val="21"/>
+          <w:szCs w:val="21"/>
+          <w:lang w:eastAsia="en-IN"/>
+        </w:rPr>
+      </w:pPr>
+    </w:p>
+    <w:p>
+      <w:pPr>
+        <w:ind w:left="720" w:firstLine="720"/>
+        <w:rPr>
+          <w:rFonts w:eastAsia="Times New Roman" w:cs="Arial"/>
+          <w:sz w:val="21"/>
+          <w:szCs w:val="21"/>
+          <w:lang w:eastAsia="en-IN"/>
+        </w:rPr>
+      </w:pPr>
+      <w:r>
+        <w:rPr>
+          <w:rFonts w:cs="Arial"/>
+          <w:sz w:val="21"/>
+          <w:szCs w:val="21"/>
+          <w:shd w:val="clear" w:color="auto" w:fill="E3F3FF"/>
+        </w:rPr>
+        <w:t xml:space="preserve">‘Finland with </w:t>
+      </w:r>
+      <w:r>
+        <w:rPr>
+          <w:rFonts w:cs="Arial"/>
+          <w:sz w:val="21"/>
+          <w:szCs w:val="21"/>
+          <w:shd w:val="clear" w:color="auto" w:fill="E3F3FF"/>
+        </w:rPr>
+        <w:t>‘</w:t>
+      </w:r>
+      <w:r>
+        <w:rPr>
+          <w:rFonts w:eastAsia="Times New Roman" w:cs="Arial"/>
+          <w:sz w:val="21"/>
+          <w:szCs w:val="21"/>
+          <w:lang w:eastAsia="en-IN"/>
+        </w:rPr>
+        <w:t>Standard Format EU</w:t>
+      </w:r>
+    </w:p>
+    <w:p>
+      <w:pPr>
+        <w:ind w:left="720" w:firstLine="720"/>
+        <w:rPr>
+          <w:rFonts w:eastAsia="Times New Roman" w:cs="Arial"/>
+          <w:sz w:val="21"/>
+          <w:szCs w:val="21"/>
+          <w:lang w:eastAsia="en-IN"/>
+        </w:rPr>
+      </w:pPr>
+      <w:r>
+        <w:rPr>
+          <w:rFonts w:eastAsia="Times New Roman" w:cs="Arial"/>
+          <w:sz w:val="21"/>
+          <w:szCs w:val="21"/>
+          <w:lang w:eastAsia="en-IN"/>
+        </w:rPr>
+        <w:t>‘</w:t>
+      </w:r>
+      <w:r>
+        <w:rPr>
+          <w:rFonts w:cs="Arial"/>
+          <w:sz w:val="21"/>
+          <w:szCs w:val="21"/>
+          <w:shd w:val="clear" w:color="auto" w:fill="E3F3FF"/>
+        </w:rPr>
+        <w:t xml:space="preserve">Germany with </w:t>
+      </w:r>
+      <w:r>
+        <w:rPr>
+          <w:rFonts w:cs="Arial"/>
+          <w:sz w:val="21"/>
+          <w:szCs w:val="21"/>
+          <w:shd w:val="clear" w:color="auto" w:fill="E3F3FF"/>
+        </w:rPr>
+        <w:t>‘</w:t>
+      </w:r>
+      <w:r>
+        <w:rPr>
+          <w:rFonts w:eastAsia="Times New Roman" w:cs="Arial"/>
+          <w:sz w:val="21"/>
+          <w:szCs w:val="21"/>
+          <w:lang w:eastAsia="en-IN"/>
+        </w:rPr>
+        <w:t>Standard Format DE</w:t>
+      </w:r>
+    </w:p>
+    <w:p>
+      <w:pPr>
+        <w:ind w:left="720" w:firstLine="720"/>
+        <w:rPr>
+          <w:rFonts w:eastAsia="Times New Roman" w:cs="Arial"/>
+          <w:sz w:val="21"/>
+          <w:szCs w:val="21"/>
+          <w:lang w:eastAsia="en-IN"/>
+        </w:rPr>
+      </w:pPr>
+    </w:p>
+    <w:p>
+      <w:pPr>
+        <w:rPr>
+          <w:rFonts w:cs="Arial"/>
+          <w:shd w:val="clear" w:color="auto" w:fill="F8F8F8"/>
+        </w:rPr>
+      </w:pPr>
+      <w:r>
+        <w:rPr>
+          <w:rFonts w:cs="Arial"/>
+          <w:shd w:val="clear" w:color="auto" w:fill="F8F8F8"/>
+        </w:rPr>
+        <w:t>RSTK-9</w:t>
+      </w:r>
+      <w:r>
+        <w:rPr>
+          <w:rFonts w:cs="Arial"/>
+          <w:shd w:val="clear" w:color="auto" w:fill="F8F8F8"/>
+        </w:rPr>
+        <w:t>099</w:t>
+      </w:r>
+      <w:r>
+        <w:rPr>
+          <w:rFonts w:cs="Arial"/>
+          <w:shd w:val="clear" w:color="auto" w:fill="F8F8F8"/>
+        </w:rPr>
+        <w:t xml:space="preserve">: </w:t>
+      </w:r>
+    </w:p>
+    <w:p>
+      <w:pPr>
+        <w:rPr>
+          <w:rFonts w:cs="Arial"/>
+          <w:color w:val="1D1C1D"/>
+          <w:shd w:val="clear" w:color="auto" w:fill="F8F8F8"/>
+        </w:rPr>
+      </w:pPr>
+      <w:r>
+        <w:rPr>
+          <w:rFonts w:cs="Arial"/>
+          <w:color w:val="1D1C1D"/>
+          <w:shd w:val="clear" w:color="auto" w:fill="F8F8F8"/>
+        </w:rPr>
+        <w:t xml:space="preserve">    </w:t>
+      </w:r>
+      <w:r>
+        <w:rPr>
+          <w:rFonts w:cs="Arial"/>
+          <w:color w:val="1D1C1D"/>
+          <w:shd w:val="clear" w:color="auto" w:fill="F8F8F8"/>
+        </w:rPr>
+        <w:t>‘</w:t>
+      </w:r>
+      <w:proofErr w:type="spellStart"/>
+      <w:proofErr w:type="gramStart"/>
+      <w:r>
+        <w:rPr>
+          <w:rFonts w:cs="Arial"/>
+          <w:color w:val="1D1C1D"/>
+          <w:shd w:val="clear" w:color="auto" w:fill="F8F8F8"/>
+        </w:rPr>
+        <w:t>arinvdue</w:t>
+      </w:r>
+      <w:proofErr w:type="spellEnd"/>
+      <w:proofErr w:type="gramEnd"/>
+      <w:r>
+        <w:rPr>
+          <w:rFonts w:cs="Arial"/>
+          <w:color w:val="1D1C1D"/>
+          <w:shd w:val="clear" w:color="auto" w:fill="F8F8F8"/>
+        </w:rPr>
+        <w:t xml:space="preserve">__c </w:t>
+      </w:r>
+      <w:r>
+        <w:rPr>
+          <w:rFonts w:cs="Arial"/>
+          <w:color w:val="1D1C1D"/>
+          <w:shd w:val="clear" w:color="auto" w:fill="F8F8F8"/>
+        </w:rPr>
+        <w:t xml:space="preserve">– </w:t>
+      </w:r>
+      <w:r>
+        <w:rPr>
+          <w:rFonts w:cs="Arial"/>
+          <w:color w:val="1D1C1D"/>
+          <w:shd w:val="clear" w:color="auto" w:fill="F8F8F8"/>
+        </w:rPr>
+        <w:t>D</w:t>
+      </w:r>
+      <w:r>
+        <w:rPr>
+          <w:rFonts w:cs="Arial"/>
+          <w:color w:val="1D1C1D"/>
+          <w:shd w:val="clear" w:color="auto" w:fill="F8F8F8"/>
+        </w:rPr>
+        <w:t>eactivate validation rule</w:t>
+      </w:r>
+    </w:p>
+    <w:p>
+      <w:pPr>
+        <w:pStyle w:val="ListParagraph"/>
+        <w:numPr>
+          <w:ilvl w:val="0"/>
+          <w:numId w:val="41"/>
+        </w:numPr>
+      </w:pPr>
+      <w:r>
+        <w:rPr>
+          <w:rFonts w:cs="Arial"/>
+          <w:color w:val="1D1C1D"/>
+          <w:shd w:val="clear" w:color="auto" w:fill="F8F8F8"/>
+        </w:rPr>
+        <w:t>‘</w:t>
+      </w:r>
+      <w:proofErr w:type="spellStart"/>
+      <w:r>
+        <w:t>DIscount_Taken_Exceed_Available_Discount</w:t>
+      </w:r>
+      <w:proofErr w:type="spellEnd"/>
+      <w:r>
+        <w:t xml:space="preserve">  </w:t>
+      </w:r>
+    </w:p>
+    <w:p>
+      <w:pPr>
+        <w:rPr>
+          <w:rFonts w:cs="Arial"/>
+          <w:color w:val="1D1C1D"/>
+        </w:rPr>
+      </w:pPr>
+    </w:p>
+    <w:p>
+      <w:pPr>
+        <w:rPr>
+          <w:rFonts w:cs="Arial"/>
+          <w:shd w:val="clear" w:color="auto" w:fill="F8F8F8"/>
+        </w:rPr>
+      </w:pPr>
+      <w:r>
+        <w:rPr>
+          <w:rFonts w:cs="Arial"/>
+          <w:shd w:val="clear" w:color="auto" w:fill="F8F8F8"/>
+        </w:rPr>
+        <w:lastRenderedPageBreak/>
+        <w:t>RSTK-9</w:t>
+      </w:r>
+      <w:r>
+        <w:rPr>
+          <w:rFonts w:cs="Arial"/>
+          <w:shd w:val="clear" w:color="auto" w:fill="F8F8F8"/>
+        </w:rPr>
+        <w:t>052</w:t>
+      </w:r>
+      <w:r>
+        <w:rPr>
+          <w:rFonts w:cs="Arial"/>
+          <w:shd w:val="clear" w:color="auto" w:fill="F8F8F8"/>
+        </w:rPr>
+        <w:t xml:space="preserve">: </w:t>
+      </w:r>
+    </w:p>
+    <w:p>
+      <w:pPr>
+        <w:rPr>
+          <w:rFonts w:cs="Arial"/>
+          <w:color w:val="1D1C1D"/>
+          <w:shd w:val="clear" w:color="auto" w:fill="F8F8F8"/>
+        </w:rPr>
+      </w:pPr>
+      <w:r>
+        <w:rPr>
+          <w:rFonts w:cs="Arial"/>
+          <w:color w:val="1D1C1D"/>
+          <w:shd w:val="clear" w:color="auto" w:fill="F8F8F8"/>
+        </w:rPr>
+        <w:t xml:space="preserve">    </w:t>
+      </w:r>
+      <w:r>
+        <w:rPr>
+          <w:rFonts w:cs="Arial"/>
+          <w:color w:val="1D1C1D"/>
+          <w:shd w:val="clear" w:color="auto" w:fill="F8F8F8"/>
+        </w:rPr>
+        <w:t>‘</w:t>
+      </w:r>
+      <w:proofErr w:type="spellStart"/>
+      <w:proofErr w:type="gramStart"/>
+      <w:r>
+        <w:t>glyear</w:t>
+      </w:r>
+      <w:proofErr w:type="spellEnd"/>
+      <w:proofErr w:type="gramEnd"/>
+      <w:r>
+        <w:t>__c</w:t>
+      </w:r>
+      <w:r>
+        <w:rPr>
+          <w:rFonts w:cs="Arial"/>
+          <w:color w:val="1D1C1D"/>
+          <w:shd w:val="clear" w:color="auto" w:fill="F8F8F8"/>
+        </w:rPr>
+        <w:t xml:space="preserve"> – </w:t>
+      </w:r>
+      <w:r>
+        <w:rPr>
+          <w:rFonts w:cs="Arial"/>
+          <w:color w:val="1D1C1D"/>
+          <w:shd w:val="clear" w:color="auto" w:fill="F8F8F8"/>
+        </w:rPr>
+        <w:t>Delete</w:t>
+      </w:r>
+      <w:r>
+        <w:rPr>
+          <w:rFonts w:cs="Arial"/>
+          <w:color w:val="1D1C1D"/>
+          <w:shd w:val="clear" w:color="auto" w:fill="F8F8F8"/>
+        </w:rPr>
+        <w:t xml:space="preserve"> validation rule</w:t>
+      </w:r>
+    </w:p>
+    <w:p>
+      <w:pPr>
+        <w:rPr>
           <w:rStyle w:val="Hyperlink"/>
         </w:rPr>
       </w:pPr>
       <w:r>
         <w:rPr>
-          <w:rFonts w:ascii="Arial" w:hAnsi="Arial" w:cs="Arial"/>
-          <w:color w:val="1D1C1D"/>
-          <w:sz w:val="23"/>
-          <w:szCs w:val="23"/>
-          <w:shd w:val="clear" w:color="auto" w:fill="F8F8F8"/>
-        </w:rPr>
-        <w:t>2192_menu.txt</w:t>
-      </w:r>
-    </w:p>
-    <w:p>
-      <w:pPr>
-        <w:rPr>
-          <w:rStyle w:val="Hyperlink"/>
-        </w:rPr>
-      </w:pPr>
+          <w:rFonts w:cs="Arial"/>
+          <w:color w:val="1D1C1D"/>
+          <w:shd w:val="clear" w:color="auto" w:fill="F8F8F8"/>
+        </w:rPr>
+        <w:t>1. ‘</w:t>
+      </w:r>
+      <w:proofErr w:type="spellStart"/>
+      <w:r>
+        <w:rPr>
+          <w:rFonts w:cs="Arial"/>
+          <w:color w:val="1D1C1D"/>
+          <w:shd w:val="clear" w:color="auto" w:fill="F8F8F8"/>
+        </w:rPr>
+        <w:t>C</w:t>
+      </w:r>
+      <w:r>
+        <w:t>urrentyearretainedearningsisrequired</w:t>
+      </w:r>
+      <w:proofErr w:type="spellEnd"/>
     </w:p>
     <w:p>
       <w:pPr>
@@ -17681,6 +18866,119 @@
     </w:lvl>
   </w:abstractNum>
   <w:abstractNum w:abstractNumId="6" w15:restartNumberingAfterBreak="0">
+    <w:nsid w:val="1540691B"/>
+    <w:multiLevelType w:val="multilevel"/>
+    <w:tmpl w:val="1A2EAD32"/>
+    <w:lvl w:ilvl="0">
+      <w:start w:val="1"/>
+      <w:numFmt w:val="decimal"/>
+      <w:lvlText w:val="%1."/>
+      <w:lvlJc w:val="left"/>
+      <w:pPr>
+        <w:tabs>
+          <w:tab w:val="num" w:pos="720"/>
+        </w:tabs>
+        <w:ind w:left="720" w:hanging="360"/>
+      </w:pPr>
+    </w:lvl>
+    <w:lvl w:ilvl="1" w:tentative="1">
+      <w:start w:val="1"/>
+      <w:numFmt w:val="decimal"/>
+      <w:lvlText w:val="%2."/>
+      <w:lvlJc w:val="left"/>
+      <w:pPr>
+        <w:tabs>
+          <w:tab w:val="num" w:pos="1440"/>
+        </w:tabs>
+        <w:ind w:left="1440" w:hanging="360"/>
+      </w:pPr>
+    </w:lvl>
+    <w:lvl w:ilvl="2" w:tentative="1">
+      <w:start w:val="1"/>
+      <w:numFmt w:val="decimal"/>
+      <w:lvlText w:val="%3."/>
+      <w:lvlJc w:val="left"/>
+      <w:pPr>
+        <w:tabs>
+          <w:tab w:val="num" w:pos="2160"/>
+        </w:tabs>
+        <w:ind w:left="2160" w:hanging="360"/>
+      </w:pPr>
+    </w:lvl>
+    <w:lvl w:ilvl="3" w:tentative="1">
+      <w:start w:val="1"/>
+      <w:numFmt w:val="decimal"/>
+      <w:lvlText w:val="%4."/>
+      <w:lvlJc w:val="left"/>
+      <w:pPr>
+        <w:tabs>
+          <w:tab w:val="num" w:pos="2880"/>
+        </w:tabs>
+        <w:ind w:left="2880" w:hanging="360"/>
+      </w:pPr>
+    </w:lvl>
+    <w:lvl w:ilvl="4" w:tentative="1">
+      <w:start w:val="1"/>
+      <w:numFmt w:val="decimal"/>
+      <w:lvlText w:val="%5."/>
+      <w:lvlJc w:val="left"/>
+      <w:pPr>
+        <w:tabs>
+          <w:tab w:val="num" w:pos="3600"/>
+        </w:tabs>
+        <w:ind w:left="3600" w:hanging="360"/>
+      </w:pPr>
+    </w:lvl>
+    <w:lvl w:ilvl="5" w:tentative="1">
+      <w:start w:val="1"/>
+      <w:numFmt w:val="decimal"/>
+      <w:lvlText w:val="%6."/>
+      <w:lvlJc w:val="left"/>
+      <w:pPr>
+        <w:tabs>
+          <w:tab w:val="num" w:pos="4320"/>
+        </w:tabs>
+        <w:ind w:left="4320" w:hanging="360"/>
+      </w:pPr>
+    </w:lvl>
+    <w:lvl w:ilvl="6" w:tentative="1">
+      <w:start w:val="1"/>
+      <w:numFmt w:val="decimal"/>
+      <w:lvlText w:val="%7."/>
+      <w:lvlJc w:val="left"/>
+      <w:pPr>
+        <w:tabs>
+          <w:tab w:val="num" w:pos="5040"/>
+        </w:tabs>
+        <w:ind w:left="5040" w:hanging="360"/>
+      </w:pPr>
+    </w:lvl>
+    <w:lvl w:ilvl="7" w:tentative="1">
+      <w:start w:val="1"/>
+      <w:numFmt w:val="decimal"/>
+      <w:lvlText w:val="%8."/>
+      <w:lvlJc w:val="left"/>
+      <w:pPr>
+        <w:tabs>
+          <w:tab w:val="num" w:pos="5760"/>
+        </w:tabs>
+        <w:ind w:left="5760" w:hanging="360"/>
+      </w:pPr>
+    </w:lvl>
+    <w:lvl w:ilvl="8" w:tentative="1">
+      <w:start w:val="1"/>
+      <w:numFmt w:val="decimal"/>
+      <w:lvlText w:val="%9."/>
+      <w:lvlJc w:val="left"/>
+      <w:pPr>
+        <w:tabs>
+          <w:tab w:val="num" w:pos="6480"/>
+        </w:tabs>
+        <w:ind w:left="6480" w:hanging="360"/>
+      </w:pPr>
+    </w:lvl>
+  </w:abstractNum>
+  <w:abstractNum w:abstractNumId="7" w15:restartNumberingAfterBreak="0">
     <w:nsid w:val="17FD6ADC"/>
     <w:multiLevelType w:val="hybridMultilevel"/>
     <w:tmpl w:val="7EE0B9FE"/>
@@ -17769,7 +19067,7 @@
       </w:pPr>
     </w:lvl>
   </w:abstractNum>
-  <w:abstractNum w:abstractNumId="7" w15:restartNumberingAfterBreak="0">
+  <w:abstractNum w:abstractNumId="8" w15:restartNumberingAfterBreak="0">
     <w:nsid w:val="1C6467C0"/>
     <w:multiLevelType w:val="hybridMultilevel"/>
     <w:tmpl w:val="82B0056A"/>
@@ -17858,7 +19156,7 @@
       </w:pPr>
     </w:lvl>
   </w:abstractNum>
-  <w:abstractNum w:abstractNumId="8" w15:restartNumberingAfterBreak="0">
+  <w:abstractNum w:abstractNumId="9" w15:restartNumberingAfterBreak="0">
     <w:nsid w:val="1D6D1440"/>
     <w:multiLevelType w:val="hybridMultilevel"/>
     <w:tmpl w:val="E424DD0E"/>
@@ -17947,7 +19245,7 @@
       </w:pPr>
     </w:lvl>
   </w:abstractNum>
-  <w:abstractNum w:abstractNumId="9" w15:restartNumberingAfterBreak="0">
+  <w:abstractNum w:abstractNumId="10" w15:restartNumberingAfterBreak="0">
     <w:nsid w:val="2A3907CA"/>
     <w:multiLevelType w:val="hybridMultilevel"/>
     <w:tmpl w:val="EA34713C"/>
@@ -18036,7 +19334,7 @@
       </w:pPr>
     </w:lvl>
   </w:abstractNum>
-  <w:abstractNum w:abstractNumId="10" w15:restartNumberingAfterBreak="0">
+  <w:abstractNum w:abstractNumId="11" w15:restartNumberingAfterBreak="0">
     <w:nsid w:val="34543D6E"/>
     <w:multiLevelType w:val="multilevel"/>
     <w:tmpl w:val="5DA288B2"/>
@@ -18170,7 +19468,7 @@
       </w:rPr>
     </w:lvl>
   </w:abstractNum>
-  <w:abstractNum w:abstractNumId="11" w15:restartNumberingAfterBreak="0">
+  <w:abstractNum w:abstractNumId="12" w15:restartNumberingAfterBreak="0">
     <w:nsid w:val="34CF2C7C"/>
     <w:multiLevelType w:val="hybridMultilevel"/>
     <w:tmpl w:val="E7925160"/>
@@ -18259,7 +19557,7 @@
       </w:pPr>
     </w:lvl>
   </w:abstractNum>
-  <w:abstractNum w:abstractNumId="12" w15:restartNumberingAfterBreak="0">
+  <w:abstractNum w:abstractNumId="13" w15:restartNumberingAfterBreak="0">
     <w:nsid w:val="370B634E"/>
     <w:multiLevelType w:val="hybridMultilevel"/>
     <w:tmpl w:val="EA34713C"/>
@@ -18348,7 +19646,7 @@
       </w:pPr>
     </w:lvl>
   </w:abstractNum>
-  <w:abstractNum w:abstractNumId="13" w15:restartNumberingAfterBreak="0">
+  <w:abstractNum w:abstractNumId="14" w15:restartNumberingAfterBreak="0">
     <w:nsid w:val="3DDF4859"/>
     <w:multiLevelType w:val="multilevel"/>
     <w:tmpl w:val="D8B8BC42"/>
@@ -18461,7 +19759,7 @@
       </w:pPr>
     </w:lvl>
   </w:abstractNum>
-  <w:abstractNum w:abstractNumId="14" w15:restartNumberingAfterBreak="0">
+  <w:abstractNum w:abstractNumId="15" w15:restartNumberingAfterBreak="0">
     <w:nsid w:val="40DE34E2"/>
     <w:multiLevelType w:val="hybridMultilevel"/>
     <w:tmpl w:val="9292947E"/>
@@ -18550,7 +19848,7 @@
       </w:pPr>
     </w:lvl>
   </w:abstractNum>
-  <w:abstractNum w:abstractNumId="15" w15:restartNumberingAfterBreak="0">
+  <w:abstractNum w:abstractNumId="16" w15:restartNumberingAfterBreak="0">
     <w:nsid w:val="424F0D6D"/>
     <w:multiLevelType w:val="hybridMultilevel"/>
     <w:tmpl w:val="82B0056A"/>
@@ -18639,7 +19937,7 @@
       </w:pPr>
     </w:lvl>
   </w:abstractNum>
-  <w:abstractNum w:abstractNumId="16" w15:restartNumberingAfterBreak="0">
+  <w:abstractNum w:abstractNumId="17" w15:restartNumberingAfterBreak="0">
     <w:nsid w:val="4B9E2BF3"/>
     <w:multiLevelType w:val="multilevel"/>
     <w:tmpl w:val="D8B8BC42"/>
@@ -18752,7 +20050,7 @@
       </w:pPr>
     </w:lvl>
   </w:abstractNum>
-  <w:abstractNum w:abstractNumId="17" w15:restartNumberingAfterBreak="0">
+  <w:abstractNum w:abstractNumId="18" w15:restartNumberingAfterBreak="0">
     <w:nsid w:val="4E0F6783"/>
     <w:multiLevelType w:val="hybridMultilevel"/>
     <w:tmpl w:val="E424DD0E"/>
@@ -18841,7 +20139,7 @@
       </w:pPr>
     </w:lvl>
   </w:abstractNum>
-  <w:abstractNum w:abstractNumId="18" w15:restartNumberingAfterBreak="0">
+  <w:abstractNum w:abstractNumId="19" w15:restartNumberingAfterBreak="0">
     <w:nsid w:val="4EC061C5"/>
     <w:multiLevelType w:val="hybridMultilevel"/>
     <w:tmpl w:val="404886F0"/>
@@ -18927,7 +20225,7 @@
       </w:pPr>
     </w:lvl>
   </w:abstractNum>
-  <w:abstractNum w:abstractNumId="19" w15:restartNumberingAfterBreak="0">
+  <w:abstractNum w:abstractNumId="20" w15:restartNumberingAfterBreak="0">
     <w:nsid w:val="4FAB120D"/>
     <w:multiLevelType w:val="hybridMultilevel"/>
     <w:tmpl w:val="EA4AA6E6"/>
@@ -19016,7 +20314,7 @@
       </w:pPr>
     </w:lvl>
   </w:abstractNum>
-  <w:abstractNum w:abstractNumId="20" w15:restartNumberingAfterBreak="0">
+  <w:abstractNum w:abstractNumId="21" w15:restartNumberingAfterBreak="0">
     <w:nsid w:val="51795AF6"/>
     <w:multiLevelType w:val="multilevel"/>
     <w:tmpl w:val="D78CD224"/>
@@ -19129,7 +20427,7 @@
       </w:pPr>
     </w:lvl>
   </w:abstractNum>
-  <w:abstractNum w:abstractNumId="21" w15:restartNumberingAfterBreak="0">
+  <w:abstractNum w:abstractNumId="22" w15:restartNumberingAfterBreak="0">
     <w:nsid w:val="549650B5"/>
     <w:multiLevelType w:val="multilevel"/>
     <w:tmpl w:val="EF9276C6"/>
@@ -19242,7 +20540,7 @@
       </w:pPr>
     </w:lvl>
   </w:abstractNum>
-  <w:abstractNum w:abstractNumId="22" w15:restartNumberingAfterBreak="0">
+  <w:abstractNum w:abstractNumId="23" w15:restartNumberingAfterBreak="0">
     <w:nsid w:val="55363B4A"/>
     <w:multiLevelType w:val="multilevel"/>
     <w:tmpl w:val="5DA288B2"/>
@@ -19376,7 +20674,7 @@
       </w:rPr>
     </w:lvl>
   </w:abstractNum>
-  <w:abstractNum w:abstractNumId="23" w15:restartNumberingAfterBreak="0">
+  <w:abstractNum w:abstractNumId="24" w15:restartNumberingAfterBreak="0">
     <w:nsid w:val="566767FD"/>
     <w:multiLevelType w:val="hybridMultilevel"/>
     <w:tmpl w:val="1E727690"/>
@@ -19462,7 +20760,7 @@
       </w:pPr>
     </w:lvl>
   </w:abstractNum>
-  <w:abstractNum w:abstractNumId="24" w15:restartNumberingAfterBreak="0">
+  <w:abstractNum w:abstractNumId="25" w15:restartNumberingAfterBreak="0">
     <w:nsid w:val="59974980"/>
     <w:multiLevelType w:val="hybridMultilevel"/>
     <w:tmpl w:val="364C5C74"/>
@@ -19551,7 +20849,7 @@
       </w:pPr>
     </w:lvl>
   </w:abstractNum>
-  <w:abstractNum w:abstractNumId="25" w15:restartNumberingAfterBreak="0">
+  <w:abstractNum w:abstractNumId="26" w15:restartNumberingAfterBreak="0">
     <w:nsid w:val="5AB637CB"/>
     <w:multiLevelType w:val="hybridMultilevel"/>
     <w:tmpl w:val="E7925160"/>
@@ -19640,7 +20938,97 @@
       </w:pPr>
     </w:lvl>
   </w:abstractNum>
-  <w:abstractNum w:abstractNumId="26" w15:restartNumberingAfterBreak="0">
+  <w:abstractNum w:abstractNumId="27" w15:restartNumberingAfterBreak="0">
+    <w:nsid w:val="5C2D7676"/>
+    <w:multiLevelType w:val="hybridMultilevel"/>
+    <w:tmpl w:val="3466A988"/>
+    <w:lvl w:ilvl="0" w:tplc="938E4D9E">
+      <w:start w:val="1"/>
+      <w:numFmt w:val="decimal"/>
+      <w:lvlText w:val="%1."/>
+      <w:lvlJc w:val="left"/>
+      <w:pPr>
+        <w:ind w:left="1080" w:hanging="360"/>
+      </w:pPr>
+      <w:rPr>
+        <w:rFonts w:cs="Arial" w:hint="default"/>
+        <w:color w:val="1D1C1D"/>
+      </w:rPr>
+    </w:lvl>
+    <w:lvl w:ilvl="1" w:tplc="40090019" w:tentative="1">
+      <w:start w:val="1"/>
+      <w:numFmt w:val="lowerLetter"/>
+      <w:lvlText w:val="%2."/>
+      <w:lvlJc w:val="left"/>
+      <w:pPr>
+        <w:ind w:left="1800" w:hanging="360"/>
+      </w:pPr>
+    </w:lvl>
+    <w:lvl w:ilvl="2" w:tplc="4009001B" w:tentative="1">
+      <w:start w:val="1"/>
+      <w:numFmt w:val="lowerRoman"/>
+      <w:lvlText w:val="%3."/>
+      <w:lvlJc w:val="right"/>
+      <w:pPr>
+        <w:ind w:left="2520" w:hanging="180"/>
+      </w:pPr>
+    </w:lvl>
+    <w:lvl w:ilvl="3" w:tplc="4009000F" w:tentative="1">
+      <w:start w:val="1"/>
+      <w:numFmt w:val="decimal"/>
+      <w:lvlText w:val="%4."/>
+      <w:lvlJc w:val="left"/>
+      <w:pPr>
+        <w:ind w:left="3240" w:hanging="360"/>
+      </w:pPr>
+    </w:lvl>
+    <w:lvl w:ilvl="4" w:tplc="40090019" w:tentative="1">
+      <w:start w:val="1"/>
+      <w:numFmt w:val="lowerLetter"/>
+      <w:lvlText w:val="%5."/>
+      <w:lvlJc w:val="left"/>
+      <w:pPr>
+        <w:ind w:left="3960" w:hanging="360"/>
+      </w:pPr>
+    </w:lvl>
+    <w:lvl w:ilvl="5" w:tplc="4009001B" w:tentative="1">
+      <w:start w:val="1"/>
+      <w:numFmt w:val="lowerRoman"/>
+      <w:lvlText w:val="%6."/>
+      <w:lvlJc w:val="right"/>
+      <w:pPr>
+        <w:ind w:left="4680" w:hanging="180"/>
+      </w:pPr>
+    </w:lvl>
+    <w:lvl w:ilvl="6" w:tplc="4009000F" w:tentative="1">
+      <w:start w:val="1"/>
+      <w:numFmt w:val="decimal"/>
+      <w:lvlText w:val="%7."/>
+      <w:lvlJc w:val="left"/>
+      <w:pPr>
+        <w:ind w:left="5400" w:hanging="360"/>
+      </w:pPr>
+    </w:lvl>
+    <w:lvl w:ilvl="7" w:tplc="40090019" w:tentative="1">
+      <w:start w:val="1"/>
+      <w:numFmt w:val="lowerLetter"/>
+      <w:lvlText w:val="%8."/>
+      <w:lvlJc w:val="left"/>
+      <w:pPr>
+        <w:ind w:left="6120" w:hanging="360"/>
+      </w:pPr>
+    </w:lvl>
+    <w:lvl w:ilvl="8" w:tplc="4009001B" w:tentative="1">
+      <w:start w:val="1"/>
+      <w:numFmt w:val="lowerRoman"/>
+      <w:lvlText w:val="%9."/>
+      <w:lvlJc w:val="right"/>
+      <w:pPr>
+        <w:ind w:left="6840" w:hanging="180"/>
+      </w:pPr>
+    </w:lvl>
+  </w:abstractNum>
+  <w:abstractNum w:abstractNumId="28" w15:restartNumberingAfterBreak="0">
     <w:nsid w:val="5D530B6C"/>
     <w:multiLevelType w:val="hybridMultilevel"/>
     <w:tmpl w:val="7EE0B9FE"/>
@@ -19729,7 +21117,7 @@
       </w:pPr>
     </w:lvl>
   </w:abstractNum>
-  <w:abstractNum w:abstractNumId="27" w15:restartNumberingAfterBreak="0">
+  <w:abstractNum w:abstractNumId="29" w15:restartNumberingAfterBreak="0">
     <w:nsid w:val="5D6F3BFB"/>
     <w:multiLevelType w:val="hybridMultilevel"/>
     <w:tmpl w:val="7EA0209A"/>
@@ -19818,7 +21206,7 @@
       </w:pPr>
     </w:lvl>
   </w:abstractNum>
-  <w:abstractNum w:abstractNumId="28" w15:restartNumberingAfterBreak="0">
+  <w:abstractNum w:abstractNumId="30" w15:restartNumberingAfterBreak="0">
     <w:nsid w:val="5F6864D2"/>
     <w:multiLevelType w:val="multilevel"/>
     <w:tmpl w:val="5DA288B2"/>
@@ -19952,7 +21340,7 @@
       </w:rPr>
     </w:lvl>
   </w:abstractNum>
-  <w:abstractNum w:abstractNumId="29" w15:restartNumberingAfterBreak="0">
+  <w:abstractNum w:abstractNumId="31" w15:restartNumberingAfterBreak="0">
     <w:nsid w:val="609868DF"/>
     <w:multiLevelType w:val="hybridMultilevel"/>
     <w:tmpl w:val="E17CF2EA"/>
@@ -20038,7 +21426,7 @@
       </w:pPr>
     </w:lvl>
   </w:abstractNum>
-  <w:abstractNum w:abstractNumId="30" w15:restartNumberingAfterBreak="0">
+  <w:abstractNum w:abstractNumId="32" w15:restartNumberingAfterBreak="0">
     <w:nsid w:val="67A57694"/>
     <w:multiLevelType w:val="multilevel"/>
     <w:tmpl w:val="99F6223C"/>
@@ -20151,7 +21539,7 @@
       </w:pPr>
     </w:lvl>
   </w:abstractNum>
-  <w:abstractNum w:abstractNumId="31" w15:restartNumberingAfterBreak="0">
+  <w:abstractNum w:abstractNumId="33" w15:restartNumberingAfterBreak="0">
     <w:nsid w:val="67F85311"/>
     <w:multiLevelType w:val="hybridMultilevel"/>
     <w:tmpl w:val="84CABF06"/>
@@ -20240,7 +21628,7 @@
       </w:pPr>
     </w:lvl>
   </w:abstractNum>
-  <w:abstractNum w:abstractNumId="32" w15:restartNumberingAfterBreak="0">
+  <w:abstractNum w:abstractNumId="34" w15:restartNumberingAfterBreak="0">
     <w:nsid w:val="6AEF306C"/>
     <w:multiLevelType w:val="multilevel"/>
     <w:tmpl w:val="5DA288B2"/>
@@ -20374,7 +21762,7 @@
       </w:rPr>
     </w:lvl>
   </w:abstractNum>
-  <w:abstractNum w:abstractNumId="33" w15:restartNumberingAfterBreak="0">
+  <w:abstractNum w:abstractNumId="35" w15:restartNumberingAfterBreak="0">
     <w:nsid w:val="6CEC773E"/>
     <w:multiLevelType w:val="hybridMultilevel"/>
     <w:tmpl w:val="E7925160"/>
@@ -20463,7 +21851,7 @@
       </w:pPr>
     </w:lvl>
   </w:abstractNum>
-  <w:abstractNum w:abstractNumId="34" w15:restartNumberingAfterBreak="0">
+  <w:abstractNum w:abstractNumId="36" w15:restartNumberingAfterBreak="0">
     <w:nsid w:val="6F667E19"/>
     <w:multiLevelType w:val="hybridMultilevel"/>
     <w:tmpl w:val="7EA0209A"/>
@@ -20552,7 +21940,7 @@
       </w:pPr>
     </w:lvl>
   </w:abstractNum>
-  <w:abstractNum w:abstractNumId="35" w15:restartNumberingAfterBreak="0">
+  <w:abstractNum w:abstractNumId="37" w15:restartNumberingAfterBreak="0">
     <w:nsid w:val="71447E69"/>
     <w:multiLevelType w:val="multilevel"/>
     <w:tmpl w:val="93A0CC32"/>
@@ -20665,7 +22053,7 @@
       </w:pPr>
     </w:lvl>
   </w:abstractNum>
-  <w:abstractNum w:abstractNumId="36" w15:restartNumberingAfterBreak="0">
+  <w:abstractNum w:abstractNumId="38" w15:restartNumberingAfterBreak="0">
     <w:nsid w:val="743C63F7"/>
     <w:multiLevelType w:val="multilevel"/>
     <w:tmpl w:val="5DA288B2"/>
@@ -20799,7 +22187,7 @@
       </w:rPr>
     </w:lvl>
   </w:abstractNum>
-  <w:abstractNum w:abstractNumId="37" w15:restartNumberingAfterBreak="0">
+  <w:abstractNum w:abstractNumId="39" w15:restartNumberingAfterBreak="0">
     <w:nsid w:val="7C675A26"/>
     <w:multiLevelType w:val="multilevel"/>
     <w:tmpl w:val="3D08EF86"/>
@@ -20912,7 +22300,7 @@
       </w:pPr>
     </w:lvl>
   </w:abstractNum>
-  <w:abstractNum w:abstractNumId="38" w15:restartNumberingAfterBreak="0">
+  <w:abstractNum w:abstractNumId="40" w15:restartNumberingAfterBreak="0">
     <w:nsid w:val="7E78180F"/>
     <w:multiLevelType w:val="hybridMultilevel"/>
     <w:tmpl w:val="E7925160"/>
@@ -21002,52 +22390,52 @@
     </w:lvl>
   </w:abstractNum>
   <w:num w:numId="1">
-    <w:abstractNumId w:val="15"/>
+    <w:abstractNumId w:val="16"/>
   </w:num>
   <w:num w:numId="2">
-    <w:abstractNumId w:val="34"/>
+    <w:abstractNumId w:val="36"/>
   </w:num>
   <w:num w:numId="3">
-    <w:abstractNumId w:val="19"/>
+    <w:abstractNumId w:val="20"/>
   </w:num>
   <w:num w:numId="4">
-    <w:abstractNumId w:val="26"/>
+    <w:abstractNumId w:val="28"/>
   </w:num>
   <w:num w:numId="5">
-    <w:abstractNumId w:val="17"/>
+    <w:abstractNumId w:val="18"/>
   </w:num>
   <w:num w:numId="6">
     <w:abstractNumId w:val="1"/>
   </w:num>
   <w:num w:numId="7">
-    <w:abstractNumId w:val="6"/>
+    <w:abstractNumId w:val="7"/>
   </w:num>
   <w:num w:numId="8">
+    <w:abstractNumId w:val="9"/>
+  </w:num>
+  <w:num w:numId="9">
+    <w:abstractNumId w:val="13"/>
+  </w:num>
+  <w:num w:numId="10">
+    <w:abstractNumId w:val="10"/>
+  </w:num>
+  <w:num w:numId="11">
     <w:abstractNumId w:val="8"/>
   </w:num>
-  <w:num w:numId="9">
-    <w:abstractNumId w:val="12"/>
-  </w:num>
-  <w:num w:numId="10">
-    <w:abstractNumId w:val="9"/>
-  </w:num>
-  <w:num w:numId="11">
-    <w:abstractNumId w:val="7"/>
-  </w:num>
   <w:num w:numId="12">
-    <w:abstractNumId w:val="30"/>
+    <w:abstractNumId w:val="32"/>
   </w:num>
   <w:num w:numId="13">
-    <w:abstractNumId w:val="20"/>
+    <w:abstractNumId w:val="21"/>
   </w:num>
   <w:num w:numId="14">
     <w:abstractNumId w:val="4"/>
   </w:num>
   <w:num w:numId="15">
-    <w:abstractNumId w:val="37"/>
+    <w:abstractNumId w:val="39"/>
   </w:num>
   <w:num w:numId="16">
-    <w:abstractNumId w:val="21"/>
+    <w:abstractNumId w:val="22"/>
   </w:num>
   <w:num w:numId="17">
     <w:abstractNumId w:val="0"/>
@@ -21059,64 +22447,70 @@
     <w:abstractNumId w:val="2"/>
   </w:num>
   <w:num w:numId="20">
+    <w:abstractNumId w:val="25"/>
+  </w:num>
+  <w:num w:numId="21">
+    <w:abstractNumId w:val="12"/>
+  </w:num>
+  <w:num w:numId="22">
+    <w:abstractNumId w:val="26"/>
+  </w:num>
+  <w:num w:numId="23">
+    <w:abstractNumId w:val="40"/>
+  </w:num>
+  <w:num w:numId="24">
+    <w:abstractNumId w:val="35"/>
+  </w:num>
+  <w:num w:numId="25">
+    <w:abstractNumId w:val="33"/>
+  </w:num>
+  <w:num w:numId="26">
+    <w:abstractNumId w:val="29"/>
+  </w:num>
+  <w:num w:numId="27">
+    <w:abstractNumId w:val="15"/>
+  </w:num>
+  <w:num w:numId="28">
+    <w:abstractNumId w:val="14"/>
+  </w:num>
+  <w:num w:numId="29">
+    <w:abstractNumId w:val="19"/>
+  </w:num>
+  <w:num w:numId="30">
     <w:abstractNumId w:val="24"/>
   </w:num>
-  <w:num w:numId="21">
-    <w:abstractNumId w:val="11"/>
-  </w:num>
-  <w:num w:numId="22">
-    <w:abstractNumId w:val="25"/>
-  </w:num>
-  <w:num w:numId="23">
-    <w:abstractNumId w:val="38"/>
-  </w:num>
-  <w:num w:numId="24">
-    <w:abstractNumId w:val="33"/>
-  </w:num>
-  <w:num w:numId="25">
+  <w:num w:numId="31">
     <w:abstractNumId w:val="31"/>
   </w:num>
-  <w:num w:numId="26">
-    <w:abstractNumId w:val="27"/>
+  <w:num w:numId="32">
+    <w:abstractNumId w:val="17"/>
   </w:num>
-  <w:num w:numId="27">
-    <w:abstractNumId w:val="14"/>
+  <w:num w:numId="33">
+    <w:abstractNumId w:val="37"/>
   </w:num>
-  <w:num w:numId="28">
-    <w:abstractNumId w:val="13"/>
-  </w:num>
-  <w:num w:numId="29">
-    <w:abstractNumId w:val="18"/>
-  </w:num>
-  <w:num w:numId="30">
+  <w:num w:numId="34">
     <w:abstractNumId w:val="23"/>
   </w:num>
-  <w:num w:numId="31">
-    <w:abstractNumId w:val="29"/>
-  </w:num>
-  <w:num w:numId="32">
-    <w:abstractNumId w:val="16"/>
-  </w:num>
-  <w:num w:numId="33">
-    <w:abstractNumId w:val="35"/>
-  </w:num>
-  <w:num w:numId="34">
-    <w:abstractNumId w:val="22"/>
-  </w:num>
   <w:num w:numId="35">
-    <w:abstractNumId w:val="28"/>
+    <w:abstractNumId w:val="30"/>
   </w:num>
   <w:num w:numId="36">
     <w:abstractNumId w:val="3"/>
   </w:num>
   <w:num w:numId="37">
-    <w:abstractNumId w:val="32"/>
+    <w:abstractNumId w:val="34"/>
   </w:num>
   <w:num w:numId="38">
-    <w:abstractNumId w:val="36"/>
+    <w:abstractNumId w:val="38"/>
   </w:num>
   <w:num w:numId="39">
-    <w:abstractNumId w:val="10"/>
+    <w:abstractNumId w:val="11"/>
+  </w:num>
+  <w:num w:numId="40">
+    <w:abstractNumId w:val="6"/>
+  </w:num>
+  <w:num w:numId="41">
+    <w:abstractNumId w:val="27"/>
   </w:num>
 </w:numbering>
 </file>
@@ -21655,6 +23049,11 @@
       <w:shd w:val="clear" w:color="auto" w:fill="E1DFDD"/>
     </w:rPr>
   </w:style>
+  <w:style w:type="character" w:customStyle="1" w:styleId="js-issue-title">
+    <w:name w:val="js-issue-title"/>
+    <w:basedOn w:val="DefaultParagraphFont"/>
+    <w:rsid w:val="005234A4"/>
+  </w:style>
 </w:styles>
 </file>
 

</xml_diff>

<commit_message>
added RSF 20.141 steps
</commit_message>
<xml_diff>
--- a/Rootstock Financials/Releases/Winter 2019/Manual Steps/Winter 19 Manual Steps.docx
+++ b/Rootstock Financials/Releases/Winter 2019/Manual Steps/Winter 19 Manual Steps.docx
@@ -153,15 +153,7 @@
       </w:r>
       <w:proofErr w:type="spellEnd"/>
       <w:r>
-        <w:t>’ (</w:t>
-      </w:r>
-      <w:proofErr w:type="gramStart"/>
-      <w:r>
-        <w:t>similar to</w:t>
-      </w:r>
-      <w:proofErr w:type="gramEnd"/>
-      <w:r>
-        <w:t xml:space="preserve"> how we handle email templates for new installations)</w:t>
+        <w:t>’ (similar to how we handle email templates for new installations)</w:t>
       </w:r>
     </w:p>
     <w:p>
@@ -199,15 +191,7 @@
         <w:t>Customer Statements</w:t>
       </w:r>
       <w:r>
-        <w:t>’ (</w:t>
-      </w:r>
-      <w:proofErr w:type="gramStart"/>
-      <w:r>
-        <w:t>similar to</w:t>
-      </w:r>
-      <w:proofErr w:type="gramEnd"/>
-      <w:r>
-        <w:t xml:space="preserve"> how we handle email templates for new installations)</w:t>
+        <w:t>’ (similar to how we handle email templates for new installations)</w:t>
       </w:r>
     </w:p>
     <w:p>
@@ -448,18 +432,10 @@
         <w:ind w:left="2520"/>
       </w:pPr>
       <w:r>
-        <w:t>‘</w:t>
-      </w:r>
-      <w:proofErr w:type="gramStart"/>
-      <w:r>
-        <w:t>rstkf.</w:t>
-      </w:r>
-      <w:r>
-        <w:t>ScriptExecutor.execute</w:t>
-      </w:r>
-      <w:proofErr w:type="gramEnd"/>
-      <w:r>
-        <w:t>('update_arinvdue_socustcmpno',true);</w:t>
+        <w:t>‘rstkf.</w:t>
+      </w:r>
+      <w:r>
+        <w:t>ScriptExecutor.execute('update_arinvdue_socustcmpno',true);</w:t>
       </w:r>
     </w:p>
     <w:p/>
@@ -995,7 +971,6 @@
         <w:t>__</w:t>
       </w:r>
       <w:proofErr w:type="spellStart"/>
-      <w:proofErr w:type="gramStart"/>
       <w:r>
         <w:rPr>
           <w:rFonts w:ascii="Calibri" w:hAnsi="Calibri"/>
@@ -1006,7 +981,6 @@
         <w:t>c.object</w:t>
       </w:r>
       <w:proofErr w:type="spellEnd"/>
-      <w:proofErr w:type="gramEnd"/>
       <w:r>
         <w:rPr>
           <w:rFonts w:ascii="Calibri" w:hAnsi="Calibri"/>
@@ -1141,7 +1115,6 @@
         <w:t>‘</w:t>
       </w:r>
       <w:proofErr w:type="spellStart"/>
-      <w:proofErr w:type="gramStart"/>
       <w:r>
         <w:rPr>
           <w:rFonts w:ascii="Calibri" w:hAnsi="Calibri"/>
@@ -1152,7 +1125,6 @@
         <w:t>rstkf.ScriptExecutor.execute</w:t>
       </w:r>
       <w:proofErr w:type="spellEnd"/>
-      <w:proofErr w:type="gramEnd"/>
       <w:r>
         <w:rPr>
           <w:rFonts w:ascii="Calibri" w:hAnsi="Calibri"/>
@@ -1250,7 +1222,6 @@
         <w:t>‘</w:t>
       </w:r>
       <w:proofErr w:type="spellStart"/>
-      <w:proofErr w:type="gramStart"/>
       <w:r>
         <w:rPr>
           <w:rFonts w:ascii="Calibri" w:hAnsi="Calibri"/>
@@ -1261,7 +1232,6 @@
         <w:t>rstkf.ScriptExecutor.execute</w:t>
       </w:r>
       <w:proofErr w:type="spellEnd"/>
-      <w:proofErr w:type="gramEnd"/>
       <w:r>
         <w:rPr>
           <w:rFonts w:ascii="Calibri" w:hAnsi="Calibri"/>
@@ -1418,23 +1388,7 @@
           <w:rFonts w:ascii="Calibri" w:hAnsi="Calibri" w:cs="Segoe UI"/>
           <w:color w:val="212121"/>
         </w:rPr>
-        <w:t xml:space="preserve">” option is enabled in all RS/RSF profiles </w:t>
-      </w:r>
-      <w:proofErr w:type="gramStart"/>
-      <w:r>
-        <w:rPr>
-          <w:rFonts w:ascii="Calibri" w:hAnsi="Calibri" w:cs="Segoe UI"/>
-          <w:color w:val="212121"/>
-        </w:rPr>
-        <w:t>in order to</w:t>
-      </w:r>
-      <w:proofErr w:type="gramEnd"/>
-      <w:r>
-        <w:rPr>
-          <w:rFonts w:ascii="Calibri" w:hAnsi="Calibri" w:cs="Segoe UI"/>
-          <w:color w:val="212121"/>
-        </w:rPr>
-        <w:t xml:space="preserve"> run profiles by salesforce/salesforce platform licenses.</w:t>
+        <w:t>” option is enabled in all RS/RSF profiles in order to run profiles by salesforce/salesforce platform licenses.</w:t>
       </w:r>
     </w:p>
     <w:p>
@@ -1698,23 +1652,7 @@
           <w:rFonts w:ascii="Calibri" w:hAnsi="Calibri" w:cs="Segoe UI"/>
           <w:color w:val="212121"/>
         </w:rPr>
-        <w:t>’ (</w:t>
-      </w:r>
-      <w:proofErr w:type="gramStart"/>
-      <w:r>
-        <w:rPr>
-          <w:rFonts w:ascii="Calibri" w:hAnsi="Calibri" w:cs="Segoe UI"/>
-          <w:color w:val="212121"/>
-        </w:rPr>
-        <w:t>similar to</w:t>
-      </w:r>
-      <w:proofErr w:type="gramEnd"/>
-      <w:r>
-        <w:rPr>
-          <w:rFonts w:ascii="Calibri" w:hAnsi="Calibri" w:cs="Segoe UI"/>
-          <w:color w:val="212121"/>
-        </w:rPr>
-        <w:t xml:space="preserve"> how we handle email templates for new installations)</w:t>
+        <w:t>’ (similar to how we handle email templates for new installations)</w:t>
       </w:r>
     </w:p>
     <w:p>
@@ -1807,23 +1745,7 @@
           <w:rFonts w:ascii="Calibri" w:hAnsi="Calibri" w:cs="Segoe UI"/>
           <w:color w:val="212121"/>
         </w:rPr>
-        <w:t>’ (</w:t>
-      </w:r>
-      <w:proofErr w:type="gramStart"/>
-      <w:r>
-        <w:rPr>
-          <w:rFonts w:ascii="Calibri" w:hAnsi="Calibri" w:cs="Segoe UI"/>
-          <w:color w:val="212121"/>
-        </w:rPr>
-        <w:t>similar to</w:t>
-      </w:r>
-      <w:proofErr w:type="gramEnd"/>
-      <w:r>
-        <w:rPr>
-          <w:rFonts w:ascii="Calibri" w:hAnsi="Calibri" w:cs="Segoe UI"/>
-          <w:color w:val="212121"/>
-        </w:rPr>
-        <w:t xml:space="preserve"> how we handle email templates for new installations)</w:t>
+        <w:t>’ (similar to how we handle email templates for new installations)</w:t>
       </w:r>
     </w:p>
     <w:p>
@@ -1942,23 +1864,7 @@
           <w:rFonts w:ascii="Calibri" w:hAnsi="Calibri" w:cs="Segoe UI"/>
           <w:color w:val="212121"/>
         </w:rPr>
-        <w:t>(</w:t>
-      </w:r>
-      <w:proofErr w:type="gramStart"/>
-      <w:r>
-        <w:rPr>
-          <w:rFonts w:ascii="Calibri" w:hAnsi="Calibri" w:cs="Segoe UI"/>
-          <w:color w:val="212121"/>
-        </w:rPr>
-        <w:t>similar to</w:t>
-      </w:r>
-      <w:proofErr w:type="gramEnd"/>
-      <w:r>
-        <w:rPr>
-          <w:rFonts w:ascii="Calibri" w:hAnsi="Calibri" w:cs="Segoe UI"/>
-          <w:color w:val="212121"/>
-        </w:rPr>
-        <w:t xml:space="preserve"> how we handle email templates for new installations)</w:t>
+        <w:t>(similar to how we handle email templates for new installations)</w:t>
       </w:r>
     </w:p>
     <w:p/>
@@ -2083,7 +1989,6 @@
         </w:rPr>
       </w:pPr>
       <w:proofErr w:type="spellStart"/>
-      <w:proofErr w:type="gramStart"/>
       <w:r>
         <w:t>rstkf.</w:t>
       </w:r>
@@ -2094,7 +1999,6 @@
         <w:t>ScriptExecutor.execute</w:t>
       </w:r>
       <w:proofErr w:type="spellEnd"/>
-      <w:proofErr w:type="gramEnd"/>
       <w:r>
         <w:rPr>
           <w:spacing w:val="-1"/>
@@ -2250,7 +2154,6 @@
         <w:t>__</w:t>
       </w:r>
       <w:proofErr w:type="spellStart"/>
-      <w:proofErr w:type="gramStart"/>
       <w:r>
         <w:rPr>
           <w:rFonts w:ascii="Calibri" w:hAnsi="Calibri"/>
@@ -2261,7 +2164,6 @@
         <w:t>c.object</w:t>
       </w:r>
       <w:proofErr w:type="spellEnd"/>
-      <w:proofErr w:type="gramEnd"/>
       <w:r>
         <w:rPr>
           <w:rFonts w:ascii="Calibri" w:hAnsi="Calibri"/>
@@ -2375,12 +2277,10 @@
         <w:t>‘</w:t>
       </w:r>
       <w:proofErr w:type="spellStart"/>
-      <w:proofErr w:type="gramStart"/>
       <w:r>
         <w:t>bankcardtt</w:t>
       </w:r>
       <w:proofErr w:type="spellEnd"/>
-      <w:proofErr w:type="gramEnd"/>
       <w:r>
         <w:t>__c</w:t>
       </w:r>
@@ -2397,13 +2297,8 @@
       <w:r>
         <w:t>‘</w:t>
       </w:r>
-      <w:proofErr w:type="gramStart"/>
-      <w:r>
-        <w:t>bankcardtt</w:t>
-      </w:r>
-      <w:proofErr w:type="gramEnd"/>
-      <w:r>
-        <w:t>_</w:t>
+      <w:r>
+        <w:t>bankcardtt_</w:t>
       </w:r>
       <w:proofErr w:type="spellStart"/>
       <w:r>
@@ -2427,12 +2322,10 @@
         <w:t>‘</w:t>
       </w:r>
       <w:proofErr w:type="spellStart"/>
-      <w:proofErr w:type="gramStart"/>
       <w:r>
         <w:t>glbanktxn</w:t>
       </w:r>
       <w:proofErr w:type="spellEnd"/>
-      <w:proofErr w:type="gramEnd"/>
       <w:r>
         <w:t>__c</w:t>
       </w:r>
@@ -2449,13 +2342,8 @@
       <w:r>
         <w:t>‘</w:t>
       </w:r>
-      <w:proofErr w:type="gramStart"/>
-      <w:r>
-        <w:t>glbanktxn</w:t>
-      </w:r>
-      <w:proofErr w:type="gramEnd"/>
-      <w:r>
-        <w:t>_</w:t>
+      <w:r>
+        <w:t>glbanktxn_</w:t>
       </w:r>
       <w:proofErr w:type="spellStart"/>
       <w:r>
@@ -2596,27 +2484,7 @@
           <w:szCs w:val="22"/>
         </w:rPr>
         <w:tab/>
-        <w:t xml:space="preserve">Run </w:t>
-      </w:r>
-      <w:proofErr w:type="gramStart"/>
-      <w:r>
-        <w:rPr>
-          <w:rFonts w:ascii="Calibri" w:hAnsi="Calibri"/>
-          <w:color w:val="212121"/>
-          <w:sz w:val="22"/>
-          <w:szCs w:val="22"/>
-        </w:rPr>
-        <w:t>830 page</w:t>
-      </w:r>
-      <w:proofErr w:type="gramEnd"/>
-      <w:r>
-        <w:rPr>
-          <w:rFonts w:ascii="Calibri" w:hAnsi="Calibri"/>
-          <w:color w:val="212121"/>
-          <w:sz w:val="22"/>
-          <w:szCs w:val="22"/>
-        </w:rPr>
-        <w:t xml:space="preserve"> help csv file through Data Loader:</w:t>
+        <w:t>Run 830 page help csv file through Data Loader:</w:t>
       </w:r>
     </w:p>
     <w:p>
@@ -2869,14 +2737,9 @@
         <w:ind w:left="1440" w:firstLine="720"/>
       </w:pPr>
       <w:r>
-        <w:t xml:space="preserve">1. Validation Rule </w:t>
-      </w:r>
-      <w:proofErr w:type="gramStart"/>
-      <w:r>
-        <w:t>=  ‘</w:t>
+        <w:t>1. Validation Rule =  ‘</w:t>
       </w:r>
       <w:proofErr w:type="spellStart"/>
-      <w:proofErr w:type="gramEnd"/>
       <w:r>
         <w:t>Account_Type_Validation</w:t>
       </w:r>
@@ -3023,7 +2886,6 @@
         <w:t>__</w:t>
       </w:r>
       <w:proofErr w:type="spellStart"/>
-      <w:proofErr w:type="gramStart"/>
       <w:r>
         <w:rPr>
           <w:rFonts w:ascii="Calibri" w:hAnsi="Calibri"/>
@@ -3043,7 +2905,6 @@
         <w:t>.object</w:t>
       </w:r>
       <w:proofErr w:type="spellEnd"/>
-      <w:proofErr w:type="gramEnd"/>
       <w:r>
         <w:rPr>
           <w:rFonts w:ascii="Calibri" w:hAnsi="Calibri"/>
@@ -3260,19 +3121,8 @@
           <w:sz w:val="22"/>
           <w:szCs w:val="22"/>
         </w:rPr>
-        <w:t xml:space="preserve">      Value </w:t>
-      </w:r>
-      <w:proofErr w:type="gramStart"/>
-      <w:r>
-        <w:rPr>
-          <w:rFonts w:ascii="Calibri" w:hAnsi="Calibri"/>
-          <w:color w:val="212121"/>
-          <w:sz w:val="22"/>
-          <w:szCs w:val="22"/>
-        </w:rPr>
-        <w:t>=  ;</w:t>
-      </w:r>
-      <w:proofErr w:type="gramEnd"/>
+        <w:t>      Value =  ;</w:t>
+      </w:r>
     </w:p>
     <w:p>
       <w:pPr>
@@ -3424,7 +3274,6 @@
         <w:t>__</w:t>
       </w:r>
       <w:proofErr w:type="spellStart"/>
-      <w:proofErr w:type="gramStart"/>
       <w:r>
         <w:rPr>
           <w:rFonts w:ascii="Segoe UI" w:hAnsi="Segoe UI" w:cs="Segoe UI"/>
@@ -3437,7 +3286,6 @@
         <w:t>c.object</w:t>
       </w:r>
       <w:proofErr w:type="spellEnd"/>
-      <w:proofErr w:type="gramEnd"/>
       <w:r>
         <w:rPr>
           <w:rFonts w:ascii="Segoe UI" w:hAnsi="Segoe UI" w:cs="Segoe UI"/>
@@ -3501,7 +3349,6 @@
         </w:rPr>
         <w:t>__c</w:t>
       </w:r>
-      <w:proofErr w:type="gramStart"/>
       <w:r>
         <w:rPr>
           <w:rFonts w:ascii="Segoe UI" w:hAnsi="Segoe UI" w:cs="Segoe UI"/>
@@ -3522,10 +3369,16 @@
           <w:szCs w:val="21"/>
           <w:shd w:val="clear" w:color="auto" w:fill="FFFFFF"/>
         </w:rPr>
-        <w:t xml:space="preserve"> new</w:t>
-      </w:r>
-      <w:proofErr w:type="gramEnd"/>
-      <w:r>
+        <w:t xml:space="preserve"> new picklist value</w:t>
+      </w:r>
+    </w:p>
+    <w:p>
+      <w:pPr>
+        <w:pStyle w:val="ListParagraph"/>
+        <w:numPr>
+          <w:ilvl w:val="1"/>
+          <w:numId w:val="20"/>
+        </w:numPr>
         <w:rPr>
           <w:rFonts w:ascii="Segoe UI" w:hAnsi="Segoe UI" w:cs="Segoe UI"/>
           <w:color w:val="172B4D"/>
@@ -3534,16 +3387,8 @@
           <w:szCs w:val="21"/>
           <w:shd w:val="clear" w:color="auto" w:fill="FFFFFF"/>
         </w:rPr>
-        <w:t xml:space="preserve"> picklist value</w:t>
-      </w:r>
-    </w:p>
-    <w:p>
-      <w:pPr>
-        <w:pStyle w:val="ListParagraph"/>
-        <w:numPr>
-          <w:ilvl w:val="1"/>
-          <w:numId w:val="20"/>
-        </w:numPr>
+      </w:pPr>
+      <w:r>
         <w:rPr>
           <w:rFonts w:ascii="Segoe UI" w:hAnsi="Segoe UI" w:cs="Segoe UI"/>
           <w:color w:val="172B4D"/>
@@ -3552,8 +3397,8 @@
           <w:szCs w:val="21"/>
           <w:shd w:val="clear" w:color="auto" w:fill="FFFFFF"/>
         </w:rPr>
-      </w:pPr>
-      <w:proofErr w:type="gramStart"/>
+        <w:t xml:space="preserve">‘ </w:t>
+      </w:r>
       <w:r>
         <w:rPr>
           <w:rFonts w:ascii="Segoe UI" w:hAnsi="Segoe UI" w:cs="Segoe UI"/>
@@ -3563,9 +3408,48 @@
           <w:szCs w:val="21"/>
           <w:shd w:val="clear" w:color="auto" w:fill="FFFFFF"/>
         </w:rPr>
-        <w:t xml:space="preserve">‘ </w:t>
-      </w:r>
-      <w:r>
+        <w:t>VAT Clearing</w:t>
+      </w:r>
+    </w:p>
+    <w:p>
+      <w:pPr>
+        <w:pStyle w:val="NormalWeb"/>
+        <w:shd w:val="clear" w:color="auto" w:fill="FFFFFF"/>
+        <w:spacing w:line="231" w:lineRule="atLeast"/>
+        <w:rPr>
+          <w:rFonts w:ascii="Calibri" w:hAnsi="Calibri"/>
+          <w:color w:val="212121"/>
+          <w:sz w:val="22"/>
+          <w:szCs w:val="22"/>
+        </w:rPr>
+      </w:pPr>
+    </w:p>
+    <w:p>
+      <w:pPr>
+        <w:pStyle w:val="NormalWeb"/>
+        <w:shd w:val="clear" w:color="auto" w:fill="FFFFFF"/>
+        <w:spacing w:line="231" w:lineRule="atLeast"/>
+        <w:rPr>
+          <w:rFonts w:ascii="Calibri" w:hAnsi="Calibri"/>
+          <w:color w:val="212121"/>
+          <w:sz w:val="22"/>
+          <w:szCs w:val="22"/>
+        </w:rPr>
+      </w:pPr>
+      <w:r>
+        <w:rPr>
+          <w:rFonts w:ascii="Calibri" w:hAnsi="Calibri"/>
+          <w:color w:val="212121"/>
+          <w:sz w:val="22"/>
+          <w:szCs w:val="22"/>
+        </w:rPr>
+        <w:lastRenderedPageBreak/>
+        <w:t>Jira 3564:</w:t>
+      </w:r>
+    </w:p>
+    <w:p>
+      <w:pPr>
+        <w:ind w:firstLine="720"/>
         <w:rPr>
           <w:rFonts w:ascii="Segoe UI" w:hAnsi="Segoe UI" w:cs="Segoe UI"/>
           <w:color w:val="172B4D"/>
@@ -3574,9 +3458,8 @@
           <w:szCs w:val="21"/>
           <w:shd w:val="clear" w:color="auto" w:fill="FFFFFF"/>
         </w:rPr>
-        <w:t>VAT</w:t>
-      </w:r>
-      <w:proofErr w:type="gramEnd"/>
+      </w:pPr>
+      <w:proofErr w:type="spellStart"/>
       <w:r>
         <w:rPr>
           <w:rFonts w:ascii="Segoe UI" w:hAnsi="Segoe UI" w:cs="Segoe UI"/>
@@ -3586,48 +3469,10 @@
           <w:szCs w:val="21"/>
           <w:shd w:val="clear" w:color="auto" w:fill="FFFFFF"/>
         </w:rPr>
-        <w:t xml:space="preserve"> Clearing</w:t>
-      </w:r>
-    </w:p>
-    <w:p>
-      <w:pPr>
-        <w:pStyle w:val="NormalWeb"/>
-        <w:shd w:val="clear" w:color="auto" w:fill="FFFFFF"/>
-        <w:spacing w:line="231" w:lineRule="atLeast"/>
-        <w:rPr>
-          <w:rFonts w:ascii="Calibri" w:hAnsi="Calibri"/>
-          <w:color w:val="212121"/>
-          <w:sz w:val="22"/>
-          <w:szCs w:val="22"/>
-        </w:rPr>
-      </w:pPr>
-    </w:p>
-    <w:p>
-      <w:pPr>
-        <w:pStyle w:val="NormalWeb"/>
-        <w:shd w:val="clear" w:color="auto" w:fill="FFFFFF"/>
-        <w:spacing w:line="231" w:lineRule="atLeast"/>
-        <w:rPr>
-          <w:rFonts w:ascii="Calibri" w:hAnsi="Calibri"/>
-          <w:color w:val="212121"/>
-          <w:sz w:val="22"/>
-          <w:szCs w:val="22"/>
-        </w:rPr>
-      </w:pPr>
-      <w:r>
-        <w:rPr>
-          <w:rFonts w:ascii="Calibri" w:hAnsi="Calibri"/>
-          <w:color w:val="212121"/>
-          <w:sz w:val="22"/>
-          <w:szCs w:val="22"/>
-        </w:rPr>
-        <w:lastRenderedPageBreak/>
-        <w:t>Jira 3564:</w:t>
-      </w:r>
-    </w:p>
-    <w:p>
-      <w:pPr>
-        <w:ind w:firstLine="720"/>
+        <w:t>Crato</w:t>
+      </w:r>
+      <w:proofErr w:type="spellEnd"/>
+      <w:r>
         <w:rPr>
           <w:rFonts w:ascii="Segoe UI" w:hAnsi="Segoe UI" w:cs="Segoe UI"/>
           <w:color w:val="172B4D"/>
@@ -3636,7 +3481,8 @@
           <w:szCs w:val="21"/>
           <w:shd w:val="clear" w:color="auto" w:fill="FFFFFF"/>
         </w:rPr>
-      </w:pPr>
+        <w:t>__</w:t>
+      </w:r>
       <w:proofErr w:type="spellStart"/>
       <w:r>
         <w:rPr>
@@ -3647,7 +3493,7 @@
           <w:szCs w:val="21"/>
           <w:shd w:val="clear" w:color="auto" w:fill="FFFFFF"/>
         </w:rPr>
-        <w:t>Crato</w:t>
+        <w:t>c.object</w:t>
       </w:r>
       <w:proofErr w:type="spellEnd"/>
       <w:r>
@@ -3659,11 +3505,16 @@
           <w:szCs w:val="21"/>
           <w:shd w:val="clear" w:color="auto" w:fill="FFFFFF"/>
         </w:rPr>
-        <w:t>__</w:t>
-      </w:r>
-      <w:proofErr w:type="spellStart"/>
-      <w:proofErr w:type="gramStart"/>
-      <w:r>
+        <w:t>- new picklist value</w:t>
+      </w:r>
+    </w:p>
+    <w:p>
+      <w:pPr>
+        <w:pStyle w:val="ListParagraph"/>
+        <w:numPr>
+          <w:ilvl w:val="0"/>
+          <w:numId w:val="21"/>
+        </w:numPr>
         <w:rPr>
           <w:rFonts w:ascii="Segoe UI" w:hAnsi="Segoe UI" w:cs="Segoe UI"/>
           <w:color w:val="172B4D"/>
@@ -3672,10 +3523,7 @@
           <w:szCs w:val="21"/>
           <w:shd w:val="clear" w:color="auto" w:fill="FFFFFF"/>
         </w:rPr>
-        <w:t>c.object</w:t>
-      </w:r>
-      <w:proofErr w:type="spellEnd"/>
-      <w:proofErr w:type="gramEnd"/>
+      </w:pPr>
       <w:r>
         <w:rPr>
           <w:rFonts w:ascii="Segoe UI" w:hAnsi="Segoe UI" w:cs="Segoe UI"/>
@@ -3685,16 +3533,10 @@
           <w:szCs w:val="21"/>
           <w:shd w:val="clear" w:color="auto" w:fill="FFFFFF"/>
         </w:rPr>
-        <w:t>- new picklist value</w:t>
-      </w:r>
-    </w:p>
-    <w:p>
-      <w:pPr>
-        <w:pStyle w:val="ListParagraph"/>
-        <w:numPr>
-          <w:ilvl w:val="0"/>
-          <w:numId w:val="21"/>
-        </w:numPr>
+        <w:t>crato_</w:t>
+      </w:r>
+      <w:proofErr w:type="spellStart"/>
+      <w:r>
         <w:rPr>
           <w:rFonts w:ascii="Segoe UI" w:hAnsi="Segoe UI" w:cs="Segoe UI"/>
           <w:color w:val="172B4D"/>
@@ -3703,7 +3545,9 @@
           <w:szCs w:val="21"/>
           <w:shd w:val="clear" w:color="auto" w:fill="FFFFFF"/>
         </w:rPr>
-      </w:pPr>
+        <w:t>trantype</w:t>
+      </w:r>
+      <w:proofErr w:type="spellEnd"/>
       <w:r>
         <w:rPr>
           <w:rFonts w:ascii="Segoe UI" w:hAnsi="Segoe UI" w:cs="Segoe UI"/>
@@ -3713,10 +3557,16 @@
           <w:szCs w:val="21"/>
           <w:shd w:val="clear" w:color="auto" w:fill="FFFFFF"/>
         </w:rPr>
-        <w:t>crato_</w:t>
-      </w:r>
-      <w:proofErr w:type="spellStart"/>
-      <w:r>
+        <w:t>__c</w:t>
+      </w:r>
+    </w:p>
+    <w:p>
+      <w:pPr>
+        <w:pStyle w:val="ListParagraph"/>
+        <w:numPr>
+          <w:ilvl w:val="1"/>
+          <w:numId w:val="21"/>
+        </w:numPr>
         <w:rPr>
           <w:rFonts w:ascii="Segoe UI" w:hAnsi="Segoe UI" w:cs="Segoe UI"/>
           <w:color w:val="172B4D"/>
@@ -3725,9 +3575,7 @@
           <w:szCs w:val="21"/>
           <w:shd w:val="clear" w:color="auto" w:fill="FFFFFF"/>
         </w:rPr>
-        <w:t>trantype</w:t>
-      </w:r>
-      <w:proofErr w:type="spellEnd"/>
+      </w:pPr>
       <w:r>
         <w:rPr>
           <w:rFonts w:ascii="Segoe UI" w:hAnsi="Segoe UI" w:cs="Segoe UI"/>
@@ -3737,16 +3585,9 @@
           <w:szCs w:val="21"/>
           <w:shd w:val="clear" w:color="auto" w:fill="FFFFFF"/>
         </w:rPr>
-        <w:t>__c</w:t>
-      </w:r>
-    </w:p>
-    <w:p>
-      <w:pPr>
-        <w:pStyle w:val="ListParagraph"/>
-        <w:numPr>
-          <w:ilvl w:val="1"/>
-          <w:numId w:val="21"/>
-        </w:numPr>
+        <w:t xml:space="preserve">‘ </w:t>
+      </w:r>
+      <w:r>
         <w:rPr>
           <w:rFonts w:ascii="Segoe UI" w:hAnsi="Segoe UI" w:cs="Segoe UI"/>
           <w:color w:val="172B4D"/>
@@ -3755,9 +3596,11 @@
           <w:szCs w:val="21"/>
           <w:shd w:val="clear" w:color="auto" w:fill="FFFFFF"/>
         </w:rPr>
-      </w:pPr>
-      <w:proofErr w:type="gramStart"/>
-      <w:r>
+        <w:t>Unapplied Cash</w:t>
+      </w:r>
+    </w:p>
+    <w:p>
+      <w:pPr>
         <w:rPr>
           <w:rFonts w:ascii="Segoe UI" w:hAnsi="Segoe UI" w:cs="Segoe UI"/>
           <w:color w:val="172B4D"/>
@@ -3766,8 +3609,7 @@
           <w:szCs w:val="21"/>
           <w:shd w:val="clear" w:color="auto" w:fill="FFFFFF"/>
         </w:rPr>
-        <w:t xml:space="preserve">‘ </w:t>
-      </w:r>
+      </w:pPr>
       <w:r>
         <w:rPr>
           <w:rFonts w:ascii="Segoe UI" w:hAnsi="Segoe UI" w:cs="Segoe UI"/>
@@ -3777,10 +3619,11 @@
           <w:szCs w:val="21"/>
           <w:shd w:val="clear" w:color="auto" w:fill="FFFFFF"/>
         </w:rPr>
-        <w:t>Unapplied</w:t>
-      </w:r>
-      <w:proofErr w:type="gramEnd"/>
-      <w:r>
+        <w:t>Jira 4267:</w:t>
+      </w:r>
+    </w:p>
+    <w:p>
+      <w:pPr>
         <w:rPr>
           <w:rFonts w:ascii="Segoe UI" w:hAnsi="Segoe UI" w:cs="Segoe UI"/>
           <w:color w:val="172B4D"/>
@@ -3789,45 +3632,8 @@
           <w:szCs w:val="21"/>
           <w:shd w:val="clear" w:color="auto" w:fill="FFFFFF"/>
         </w:rPr>
-        <w:t xml:space="preserve"> Cash</w:t>
-      </w:r>
-    </w:p>
-    <w:p>
-      <w:pPr>
-        <w:rPr>
-          <w:rFonts w:ascii="Segoe UI" w:hAnsi="Segoe UI" w:cs="Segoe UI"/>
-          <w:color w:val="172B4D"/>
-          <w:spacing w:val="-1"/>
-          <w:sz w:val="21"/>
-          <w:szCs w:val="21"/>
-          <w:shd w:val="clear" w:color="auto" w:fill="FFFFFF"/>
-        </w:rPr>
-      </w:pPr>
-      <w:r>
-        <w:rPr>
-          <w:rFonts w:ascii="Segoe UI" w:hAnsi="Segoe UI" w:cs="Segoe UI"/>
-          <w:color w:val="172B4D"/>
-          <w:spacing w:val="-1"/>
-          <w:sz w:val="21"/>
-          <w:szCs w:val="21"/>
-          <w:shd w:val="clear" w:color="auto" w:fill="FFFFFF"/>
-        </w:rPr>
-        <w:t>Jira 4267:</w:t>
-      </w:r>
-    </w:p>
-    <w:p>
-      <w:pPr>
-        <w:rPr>
-          <w:rFonts w:ascii="Segoe UI" w:hAnsi="Segoe UI" w:cs="Segoe UI"/>
-          <w:color w:val="172B4D"/>
-          <w:spacing w:val="-1"/>
-          <w:sz w:val="21"/>
-          <w:szCs w:val="21"/>
-          <w:shd w:val="clear" w:color="auto" w:fill="FFFFFF"/>
-        </w:rPr>
       </w:pPr>
       <w:proofErr w:type="spellStart"/>
-      <w:proofErr w:type="gramStart"/>
       <w:r>
         <w:rPr>
           <w:rStyle w:val="Strong"/>
@@ -3841,7 +3647,6 @@
         <w:t>rstkf.ScriptExecutor.execute</w:t>
       </w:r>
       <w:proofErr w:type="spellEnd"/>
-      <w:proofErr w:type="gramEnd"/>
       <w:r>
         <w:rPr>
           <w:rStyle w:val="Strong"/>
@@ -4126,29 +3931,7 @@
           <w:szCs w:val="23"/>
           <w:shd w:val="clear" w:color="auto" w:fill="FFFFFF"/>
         </w:rPr>
-        <w:t>                            </w:t>
-      </w:r>
-      <w:proofErr w:type="gramStart"/>
-      <w:r>
-        <w:rPr>
-          <w:rFonts w:ascii="Arial" w:hAnsi="Arial" w:cs="Arial"/>
-          <w:color w:val="1D1C1D"/>
-          <w:sz w:val="23"/>
-          <w:szCs w:val="23"/>
-          <w:shd w:val="clear" w:color="auto" w:fill="FFFFFF"/>
-        </w:rPr>
-        <w:t>   ‘</w:t>
-      </w:r>
-      <w:proofErr w:type="gramEnd"/>
-      <w:r>
-        <w:rPr>
-          <w:rFonts w:ascii="Arial" w:hAnsi="Arial" w:cs="Arial"/>
-          <w:color w:val="1D1C1D"/>
-          <w:sz w:val="23"/>
-          <w:szCs w:val="23"/>
-          <w:shd w:val="clear" w:color="auto" w:fill="FFFFFF"/>
-        </w:rPr>
-        <w:t>Enable Reports</w:t>
+        <w:t>                               ‘Enable Reports</w:t>
       </w:r>
       <w:r>
         <w:rPr>
@@ -4431,9 +4214,8 @@
           <w:szCs w:val="21"/>
           <w:shd w:val="clear" w:color="auto" w:fill="FFFFFF"/>
         </w:rPr>
-        <w:t>glfstmplt3__</w:t>
-      </w:r>
-      <w:proofErr w:type="gramStart"/>
+        <w:t>glfstmplt3__c.object</w:t>
+      </w:r>
       <w:r>
         <w:rPr>
           <w:rFonts w:ascii="Segoe UI" w:hAnsi="Segoe UI" w:cs="Segoe UI"/>
@@ -4443,10 +4225,16 @@
           <w:szCs w:val="21"/>
           <w:shd w:val="clear" w:color="auto" w:fill="FFFFFF"/>
         </w:rPr>
-        <w:t>c.object</w:t>
-      </w:r>
-      <w:proofErr w:type="gramEnd"/>
-      <w:r>
+        <w:t>- new picklist value</w:t>
+      </w:r>
+    </w:p>
+    <w:p>
+      <w:pPr>
+        <w:pStyle w:val="ListParagraph"/>
+        <w:numPr>
+          <w:ilvl w:val="1"/>
+          <w:numId w:val="22"/>
+        </w:numPr>
         <w:rPr>
           <w:rFonts w:ascii="Segoe UI" w:hAnsi="Segoe UI" w:cs="Segoe UI"/>
           <w:color w:val="172B4D"/>
@@ -4455,16 +4243,8 @@
           <w:szCs w:val="21"/>
           <w:shd w:val="clear" w:color="auto" w:fill="FFFFFF"/>
         </w:rPr>
-        <w:t>- new picklist value</w:t>
-      </w:r>
-    </w:p>
-    <w:p>
-      <w:pPr>
-        <w:pStyle w:val="ListParagraph"/>
-        <w:numPr>
-          <w:ilvl w:val="1"/>
-          <w:numId w:val="22"/>
-        </w:numPr>
+      </w:pPr>
+      <w:r>
         <w:rPr>
           <w:rFonts w:ascii="Segoe UI" w:hAnsi="Segoe UI" w:cs="Segoe UI"/>
           <w:color w:val="172B4D"/>
@@ -4473,7 +4253,8 @@
           <w:szCs w:val="21"/>
           <w:shd w:val="clear" w:color="auto" w:fill="FFFFFF"/>
         </w:rPr>
-      </w:pPr>
+        <w:t>g</w:t>
+      </w:r>
       <w:r>
         <w:rPr>
           <w:rFonts w:ascii="Segoe UI" w:hAnsi="Segoe UI" w:cs="Segoe UI"/>
@@ -4483,7 +4264,7 @@
           <w:szCs w:val="21"/>
           <w:shd w:val="clear" w:color="auto" w:fill="FFFFFF"/>
         </w:rPr>
-        <w:t>g</w:t>
+        <w:t>lfstmplt</w:t>
       </w:r>
       <w:r>
         <w:rPr>
@@ -4494,7 +4275,7 @@
           <w:szCs w:val="21"/>
           <w:shd w:val="clear" w:color="auto" w:fill="FFFFFF"/>
         </w:rPr>
-        <w:t>lfstmplt</w:t>
+        <w:t>3</w:t>
       </w:r>
       <w:r>
         <w:rPr>
@@ -4505,9 +4286,16 @@
           <w:szCs w:val="21"/>
           <w:shd w:val="clear" w:color="auto" w:fill="FFFFFF"/>
         </w:rPr>
-        <w:t>3</w:t>
-      </w:r>
-      <w:r>
+        <w:t xml:space="preserve">_operator__c </w:t>
+      </w:r>
+    </w:p>
+    <w:p>
+      <w:pPr>
+        <w:pStyle w:val="ListParagraph"/>
+        <w:numPr>
+          <w:ilvl w:val="2"/>
+          <w:numId w:val="22"/>
+        </w:numPr>
         <w:rPr>
           <w:rFonts w:ascii="Segoe UI" w:hAnsi="Segoe UI" w:cs="Segoe UI"/>
           <w:color w:val="172B4D"/>
@@ -4516,16 +4304,8 @@
           <w:szCs w:val="21"/>
           <w:shd w:val="clear" w:color="auto" w:fill="FFFFFF"/>
         </w:rPr>
-        <w:t xml:space="preserve">_operator__c </w:t>
-      </w:r>
-    </w:p>
-    <w:p>
-      <w:pPr>
-        <w:pStyle w:val="ListParagraph"/>
-        <w:numPr>
-          <w:ilvl w:val="2"/>
-          <w:numId w:val="22"/>
-        </w:numPr>
+      </w:pPr>
+      <w:r>
         <w:rPr>
           <w:rFonts w:ascii="Segoe UI" w:hAnsi="Segoe UI" w:cs="Segoe UI"/>
           <w:color w:val="172B4D"/>
@@ -4534,8 +4314,8 @@
           <w:szCs w:val="21"/>
           <w:shd w:val="clear" w:color="auto" w:fill="FFFFFF"/>
         </w:rPr>
-      </w:pPr>
-      <w:proofErr w:type="gramStart"/>
+        <w:t xml:space="preserve">‘ </w:t>
+      </w:r>
       <w:r>
         <w:rPr>
           <w:rFonts w:ascii="Segoe UI" w:hAnsi="Segoe UI" w:cs="Segoe UI"/>
@@ -4545,9 +4325,12 @@
           <w:szCs w:val="21"/>
           <w:shd w:val="clear" w:color="auto" w:fill="FFFFFF"/>
         </w:rPr>
-        <w:t xml:space="preserve">‘ </w:t>
-      </w:r>
-      <w:r>
+        <w:t>Percentage Change</w:t>
+      </w:r>
+    </w:p>
+    <w:p>
+      <w:pPr>
+        <w:ind w:left="720" w:firstLine="720"/>
         <w:rPr>
           <w:rFonts w:ascii="Segoe UI" w:hAnsi="Segoe UI" w:cs="Segoe UI"/>
           <w:color w:val="172B4D"/>
@@ -4556,9 +4339,7 @@
           <w:szCs w:val="21"/>
           <w:shd w:val="clear" w:color="auto" w:fill="FFFFFF"/>
         </w:rPr>
-        <w:t>Percentage</w:t>
-      </w:r>
-      <w:proofErr w:type="gramEnd"/>
+      </w:pPr>
       <w:r>
         <w:rPr>
           <w:rFonts w:ascii="Segoe UI" w:hAnsi="Segoe UI" w:cs="Segoe UI"/>
@@ -4568,12 +4349,9 @@
           <w:szCs w:val="21"/>
           <w:shd w:val="clear" w:color="auto" w:fill="FFFFFF"/>
         </w:rPr>
-        <w:t xml:space="preserve"> Change</w:t>
-      </w:r>
-    </w:p>
-    <w:p>
-      <w:pPr>
-        <w:ind w:left="720" w:firstLine="720"/>
+        <w:t>g</w:t>
+      </w:r>
+      <w:r>
         <w:rPr>
           <w:rFonts w:ascii="Segoe UI" w:hAnsi="Segoe UI" w:cs="Segoe UI"/>
           <w:color w:val="172B4D"/>
@@ -4582,7 +4360,8 @@
           <w:szCs w:val="21"/>
           <w:shd w:val="clear" w:color="auto" w:fill="FFFFFF"/>
         </w:rPr>
-      </w:pPr>
+        <w:t>lfstmplt</w:t>
+      </w:r>
       <w:r>
         <w:rPr>
           <w:rFonts w:ascii="Segoe UI" w:hAnsi="Segoe UI" w:cs="Segoe UI"/>
@@ -4592,7 +4371,7 @@
           <w:szCs w:val="21"/>
           <w:shd w:val="clear" w:color="auto" w:fill="FFFFFF"/>
         </w:rPr>
-        <w:t>g</w:t>
+        <w:t>4</w:t>
       </w:r>
       <w:r>
         <w:rPr>
@@ -4603,7 +4382,7 @@
           <w:szCs w:val="21"/>
           <w:shd w:val="clear" w:color="auto" w:fill="FFFFFF"/>
         </w:rPr>
-        <w:t>lfstmplt</w:t>
+        <w:t>__c.object</w:t>
       </w:r>
       <w:r>
         <w:rPr>
@@ -4614,9 +4393,16 @@
           <w:szCs w:val="21"/>
           <w:shd w:val="clear" w:color="auto" w:fill="FFFFFF"/>
         </w:rPr>
-        <w:t>4</w:t>
-      </w:r>
-      <w:r>
+        <w:t>- new picklist value</w:t>
+      </w:r>
+    </w:p>
+    <w:p>
+      <w:pPr>
+        <w:pStyle w:val="ListParagraph"/>
+        <w:numPr>
+          <w:ilvl w:val="1"/>
+          <w:numId w:val="24"/>
+        </w:numPr>
         <w:rPr>
           <w:rFonts w:ascii="Segoe UI" w:hAnsi="Segoe UI" w:cs="Segoe UI"/>
           <w:color w:val="172B4D"/>
@@ -4625,9 +4411,7 @@
           <w:szCs w:val="21"/>
           <w:shd w:val="clear" w:color="auto" w:fill="FFFFFF"/>
         </w:rPr>
-        <w:t>__</w:t>
-      </w:r>
-      <w:proofErr w:type="gramStart"/>
+      </w:pPr>
       <w:r>
         <w:rPr>
           <w:rFonts w:ascii="Segoe UI" w:hAnsi="Segoe UI" w:cs="Segoe UI"/>
@@ -4637,10 +4421,16 @@
           <w:szCs w:val="21"/>
           <w:shd w:val="clear" w:color="auto" w:fill="FFFFFF"/>
         </w:rPr>
-        <w:t>c.object</w:t>
-      </w:r>
-      <w:proofErr w:type="gramEnd"/>
-      <w:r>
+        <w:t xml:space="preserve">glfstmplt4_operator__c </w:t>
+      </w:r>
+    </w:p>
+    <w:p>
+      <w:pPr>
+        <w:pStyle w:val="ListParagraph"/>
+        <w:numPr>
+          <w:ilvl w:val="2"/>
+          <w:numId w:val="24"/>
+        </w:numPr>
         <w:rPr>
           <w:rFonts w:ascii="Segoe UI" w:hAnsi="Segoe UI" w:cs="Segoe UI"/>
           <w:color w:val="172B4D"/>
@@ -4649,16 +4439,8 @@
           <w:szCs w:val="21"/>
           <w:shd w:val="clear" w:color="auto" w:fill="FFFFFF"/>
         </w:rPr>
-        <w:t>- new picklist value</w:t>
-      </w:r>
-    </w:p>
-    <w:p>
-      <w:pPr>
-        <w:pStyle w:val="ListParagraph"/>
-        <w:numPr>
-          <w:ilvl w:val="1"/>
-          <w:numId w:val="24"/>
-        </w:numPr>
+      </w:pPr>
+      <w:r>
         <w:rPr>
           <w:rFonts w:ascii="Segoe UI" w:hAnsi="Segoe UI" w:cs="Segoe UI"/>
           <w:color w:val="172B4D"/>
@@ -4667,7 +4449,8 @@
           <w:szCs w:val="21"/>
           <w:shd w:val="clear" w:color="auto" w:fill="FFFFFF"/>
         </w:rPr>
-      </w:pPr>
+        <w:t xml:space="preserve">‘ </w:t>
+      </w:r>
       <w:r>
         <w:rPr>
           <w:rFonts w:ascii="Segoe UI" w:hAnsi="Segoe UI" w:cs="Segoe UI"/>
@@ -4677,59 +4460,7 @@
           <w:szCs w:val="21"/>
           <w:shd w:val="clear" w:color="auto" w:fill="FFFFFF"/>
         </w:rPr>
-        <w:t xml:space="preserve">glfstmplt4_operator__c </w:t>
-      </w:r>
-    </w:p>
-    <w:p>
-      <w:pPr>
-        <w:pStyle w:val="ListParagraph"/>
-        <w:numPr>
-          <w:ilvl w:val="2"/>
-          <w:numId w:val="24"/>
-        </w:numPr>
-        <w:rPr>
-          <w:rFonts w:ascii="Segoe UI" w:hAnsi="Segoe UI" w:cs="Segoe UI"/>
-          <w:color w:val="172B4D"/>
-          <w:spacing w:val="-1"/>
-          <w:sz w:val="21"/>
-          <w:szCs w:val="21"/>
-          <w:shd w:val="clear" w:color="auto" w:fill="FFFFFF"/>
-        </w:rPr>
-      </w:pPr>
-      <w:proofErr w:type="gramStart"/>
-      <w:r>
-        <w:rPr>
-          <w:rFonts w:ascii="Segoe UI" w:hAnsi="Segoe UI" w:cs="Segoe UI"/>
-          <w:color w:val="172B4D"/>
-          <w:spacing w:val="-1"/>
-          <w:sz w:val="21"/>
-          <w:szCs w:val="21"/>
-          <w:shd w:val="clear" w:color="auto" w:fill="FFFFFF"/>
-        </w:rPr>
-        <w:t xml:space="preserve">‘ </w:t>
-      </w:r>
-      <w:r>
-        <w:rPr>
-          <w:rFonts w:ascii="Segoe UI" w:hAnsi="Segoe UI" w:cs="Segoe UI"/>
-          <w:color w:val="172B4D"/>
-          <w:spacing w:val="-1"/>
-          <w:sz w:val="21"/>
-          <w:szCs w:val="21"/>
-          <w:shd w:val="clear" w:color="auto" w:fill="FFFFFF"/>
-        </w:rPr>
-        <w:t>Percentage</w:t>
-      </w:r>
-      <w:proofErr w:type="gramEnd"/>
-      <w:r>
-        <w:rPr>
-          <w:rFonts w:ascii="Segoe UI" w:hAnsi="Segoe UI" w:cs="Segoe UI"/>
-          <w:color w:val="172B4D"/>
-          <w:spacing w:val="-1"/>
-          <w:sz w:val="21"/>
-          <w:szCs w:val="21"/>
-          <w:shd w:val="clear" w:color="auto" w:fill="FFFFFF"/>
-        </w:rPr>
-        <w:t xml:space="preserve"> Change</w:t>
+        <w:t>Percentage Change</w:t>
       </w:r>
     </w:p>
     <w:p>
@@ -4788,7 +4519,6 @@
         </w:rPr>
         <w:tab/>
       </w:r>
-      <w:proofErr w:type="gramStart"/>
       <w:r>
         <w:rPr>
           <w:rStyle w:val="Strong"/>
@@ -4799,20 +4529,7 @@
           <w:szCs w:val="21"/>
           <w:shd w:val="clear" w:color="auto" w:fill="FFFFFF"/>
         </w:rPr>
-        <w:t>rstkf.ScriptExecutor.execute</w:t>
-      </w:r>
-      <w:proofErr w:type="gramEnd"/>
-      <w:r>
-        <w:rPr>
-          <w:rStyle w:val="Strong"/>
-          <w:rFonts w:ascii="Segoe UI" w:hAnsi="Segoe UI" w:cs="Segoe UI"/>
-          <w:color w:val="FF0000"/>
-          <w:spacing w:val="-1"/>
-          <w:sz w:val="21"/>
-          <w:szCs w:val="21"/>
-          <w:shd w:val="clear" w:color="auto" w:fill="FFFFFF"/>
-        </w:rPr>
-        <w:t>('update_exchangeReciprocRate_from_exchangeRate');</w:t>
+        <w:t>rstkf.ScriptExecutor.execute('update_exchangeReciprocRate_from_exchangeRate');</w:t>
       </w:r>
     </w:p>
     <w:p>
@@ -5073,7 +4790,6 @@
         <w:t>__</w:t>
       </w:r>
       <w:proofErr w:type="spellStart"/>
-      <w:proofErr w:type="gramStart"/>
       <w:r>
         <w:rPr>
           <w:rFonts w:ascii="Segoe UI" w:hAnsi="Segoe UI" w:cs="Segoe UI"/>
@@ -5086,7 +4802,6 @@
         <w:t>c.object</w:t>
       </w:r>
       <w:proofErr w:type="spellEnd"/>
-      <w:proofErr w:type="gramEnd"/>
       <w:r>
         <w:rPr>
           <w:rFonts w:ascii="Segoe UI" w:hAnsi="Segoe UI" w:cs="Segoe UI"/>
@@ -5553,23 +5268,7 @@
           <w:color w:val="212121"/>
         </w:rPr>
         <w:lastRenderedPageBreak/>
-        <w:t xml:space="preserve">AR </w:t>
-      </w:r>
-      <w:proofErr w:type="gramStart"/>
-      <w:r>
-        <w:rPr>
-          <w:rFonts w:ascii="Calibri" w:hAnsi="Calibri"/>
-          <w:color w:val="212121"/>
-        </w:rPr>
-        <w:t>Non Cash</w:t>
-      </w:r>
-      <w:proofErr w:type="gramEnd"/>
-      <w:r>
-        <w:rPr>
-          <w:rFonts w:ascii="Calibri" w:hAnsi="Calibri"/>
-          <w:color w:val="212121"/>
-        </w:rPr>
-        <w:t xml:space="preserve"> Transfer Process</w:t>
+        <w:t>AR Non Cash Transfer Process</w:t>
       </w:r>
     </w:p>
     <w:p>
@@ -6718,21 +6417,12 @@
           <w:color w:val="212121"/>
         </w:rPr>
       </w:pPr>
-      <w:proofErr w:type="gramStart"/>
-      <w:r>
-        <w:rPr>
-          <w:rFonts w:ascii="Calibri" w:hAnsi="Calibri"/>
-          <w:color w:val="212121"/>
-        </w:rPr>
-        <w:t>SO</w:t>
-      </w:r>
-      <w:proofErr w:type="gramEnd"/>
-      <w:r>
-        <w:rPr>
-          <w:rFonts w:ascii="Calibri" w:hAnsi="Calibri"/>
-          <w:color w:val="212121"/>
-        </w:rPr>
-        <w:t xml:space="preserve"> Batch</w:t>
+      <w:r>
+        <w:rPr>
+          <w:rFonts w:ascii="Calibri" w:hAnsi="Calibri"/>
+          <w:color w:val="212121"/>
+        </w:rPr>
+        <w:t>SO Batch</w:t>
       </w:r>
     </w:p>
     <w:p>
@@ -6743,21 +6433,12 @@
           <w:color w:val="212121"/>
         </w:rPr>
       </w:pPr>
-      <w:proofErr w:type="gramStart"/>
-      <w:r>
-        <w:rPr>
-          <w:rFonts w:ascii="Calibri" w:hAnsi="Calibri"/>
-          <w:color w:val="212121"/>
-        </w:rPr>
-        <w:t>So</w:t>
-      </w:r>
-      <w:proofErr w:type="gramEnd"/>
-      <w:r>
-        <w:rPr>
-          <w:rFonts w:ascii="Calibri" w:hAnsi="Calibri"/>
-          <w:color w:val="212121"/>
-        </w:rPr>
-        <w:t xml:space="preserve"> Invoice Mass Post</w:t>
+      <w:r>
+        <w:rPr>
+          <w:rFonts w:ascii="Calibri" w:hAnsi="Calibri"/>
+          <w:color w:val="212121"/>
+        </w:rPr>
+        <w:t>So Invoice Mass Post</w:t>
       </w:r>
     </w:p>
     <w:p>
@@ -7187,7 +6868,6 @@
         <w:br/>
       </w:r>
       <w:proofErr w:type="spellStart"/>
-      <w:proofErr w:type="gramStart"/>
       <w:r>
         <w:rPr>
           <w:rFonts w:ascii="Arial" w:hAnsi="Arial" w:cs="Arial"/>
@@ -7199,7 +6879,6 @@
         <w:t>rstkf.ScriptExecutor.execute</w:t>
       </w:r>
       <w:proofErr w:type="spellEnd"/>
-      <w:proofErr w:type="gramEnd"/>
       <w:r>
         <w:rPr>
           <w:rFonts w:ascii="Arial" w:hAnsi="Arial" w:cs="Arial"/>
@@ -7272,7 +6951,6 @@
         <w:br/>
       </w:r>
       <w:proofErr w:type="spellStart"/>
-      <w:proofErr w:type="gramStart"/>
       <w:r>
         <w:rPr>
           <w:rFonts w:ascii="Arial" w:hAnsi="Arial" w:cs="Arial"/>
@@ -7284,7 +6962,6 @@
         <w:t>rstkf.ScriptExecutor.execute</w:t>
       </w:r>
       <w:proofErr w:type="spellEnd"/>
-      <w:proofErr w:type="gramEnd"/>
       <w:r>
         <w:rPr>
           <w:rFonts w:ascii="Arial" w:hAnsi="Arial" w:cs="Arial"/>
@@ -7818,21 +7495,12 @@
           <w:color w:val="1D1C1D"/>
         </w:rPr>
       </w:pPr>
-      <w:proofErr w:type="gramStart"/>
-      <w:r>
-        <w:rPr>
-          <w:rFonts w:cs="Arial"/>
-          <w:color w:val="1D1C1D"/>
-        </w:rPr>
-        <w:t>rstkf.ScriptExecutor.execute</w:t>
-      </w:r>
-      <w:proofErr w:type="gramEnd"/>
-      <w:r>
-        <w:rPr>
-          <w:rFonts w:cs="Arial"/>
-          <w:color w:val="1D1C1D"/>
-        </w:rPr>
-        <w:t>('update_gltxnsum_glperiod_from_gltxnsum_period',true);</w:t>
+      <w:r>
+        <w:rPr>
+          <w:rFonts w:cs="Arial"/>
+          <w:color w:val="1D1C1D"/>
+        </w:rPr>
+        <w:t>rstkf.ScriptExecutor.execute('update_gltxnsum_glperiod_from_gltxnsum_period',true);</w:t>
       </w:r>
       <w:r>
         <w:rPr>
@@ -7894,7 +7562,6 @@
         <w:t>‘</w:t>
       </w:r>
       <w:proofErr w:type="spellStart"/>
-      <w:proofErr w:type="gramStart"/>
       <w:r>
         <w:rPr>
           <w:rFonts w:cs="Arial"/>
@@ -7903,7 +7570,6 @@
         <w:t>arcashh</w:t>
       </w:r>
       <w:proofErr w:type="spellEnd"/>
-      <w:proofErr w:type="gramEnd"/>
       <w:r>
         <w:rPr>
           <w:rFonts w:cs="Arial"/>
@@ -7942,23 +7608,7 @@
           <w:color w:val="1D1C1D"/>
         </w:rPr>
         <w:br/>
-        <w:t xml:space="preserve">Company, Deposit Number, Bank Account, Deposit Date, Deposit Amount - Home, Status, Current Owner, Date Posted, Exchange </w:t>
-      </w:r>
-      <w:proofErr w:type="gramStart"/>
-      <w:r>
-        <w:rPr>
-          <w:rFonts w:cs="Arial"/>
-          <w:color w:val="1D1C1D"/>
-        </w:rPr>
-        <w:t>Rate(</w:t>
-      </w:r>
-      <w:proofErr w:type="gramEnd"/>
-      <w:r>
-        <w:rPr>
-          <w:rFonts w:cs="Arial"/>
-          <w:color w:val="1D1C1D"/>
-        </w:rPr>
-        <w:t>Bank to Home)</w:t>
+        <w:t>Company, Deposit Number, Bank Account, Deposit Date, Deposit Amount - Home, Status, Current Owner, Date Posted, Exchange Rate(Bank to Home)</w:t>
       </w:r>
     </w:p>
     <w:p>
@@ -8025,7 +7675,6 @@
         <w:t>'</w:t>
       </w:r>
       <w:proofErr w:type="spellStart"/>
-      <w:proofErr w:type="gramStart"/>
       <w:r>
         <w:rPr>
           <w:rFonts w:cs="Arial"/>
@@ -8034,7 +7683,6 @@
         <w:t>rifr</w:t>
       </w:r>
       <w:proofErr w:type="spellEnd"/>
-      <w:proofErr w:type="gramEnd"/>
       <w:r>
         <w:rPr>
           <w:rFonts w:cs="Arial"/>
@@ -8072,21 +7720,12 @@
         <w:t>'</w:t>
       </w:r>
       <w:proofErr w:type="spellStart"/>
-      <w:proofErr w:type="gramStart"/>
-      <w:r>
-        <w:rPr>
-          <w:rFonts w:cs="Arial"/>
-          <w:color w:val="1D1C1D"/>
-        </w:rPr>
-        <w:t>rifr</w:t>
-      </w:r>
-      <w:proofErr w:type="gramEnd"/>
-      <w:r>
-        <w:rPr>
-          <w:rFonts w:cs="Arial"/>
-          <w:color w:val="1D1C1D"/>
-        </w:rPr>
-        <w:t>_rpt_type</w:t>
+      <w:r>
+        <w:rPr>
+          <w:rFonts w:cs="Arial"/>
+          <w:color w:val="1D1C1D"/>
+        </w:rPr>
+        <w:t>rifr_rpt_type</w:t>
       </w:r>
       <w:proofErr w:type="spellEnd"/>
       <w:r>
@@ -8595,7 +8234,6 @@
         <w:t>‘</w:t>
       </w:r>
       <w:proofErr w:type="spellStart"/>
-      <w:proofErr w:type="gramStart"/>
       <w:r>
         <w:rPr>
           <w:rFonts w:cs="Arial"/>
@@ -8605,7 +8243,6 @@
         <w:t>glfarule</w:t>
       </w:r>
       <w:proofErr w:type="spellEnd"/>
-      <w:proofErr w:type="gramEnd"/>
       <w:r>
         <w:rPr>
           <w:rFonts w:cs="Arial"/>
@@ -8648,23 +8285,13 @@
         </w:rPr>
         <w:t>‘</w:t>
       </w:r>
-      <w:proofErr w:type="gramStart"/>
-      <w:r>
-        <w:rPr>
-          <w:rFonts w:cs="Arial"/>
-          <w:color w:val="1D1C1D"/>
-          <w:shd w:val="clear" w:color="auto" w:fill="F8F8F8"/>
-        </w:rPr>
-        <w:t>glfarule</w:t>
-      </w:r>
-      <w:proofErr w:type="gramEnd"/>
-      <w:r>
-        <w:rPr>
-          <w:rFonts w:cs="Arial"/>
-          <w:color w:val="1D1C1D"/>
-          <w:shd w:val="clear" w:color="auto" w:fill="F8F8F8"/>
-        </w:rPr>
-        <w:t>_</w:t>
+      <w:r>
+        <w:rPr>
+          <w:rFonts w:cs="Arial"/>
+          <w:color w:val="1D1C1D"/>
+          <w:shd w:val="clear" w:color="auto" w:fill="F8F8F8"/>
+        </w:rPr>
+        <w:t>glfarule_</w:t>
       </w:r>
       <w:proofErr w:type="spellStart"/>
       <w:r>
@@ -8775,7 +8402,6 @@
         <w:t>‘</w:t>
       </w:r>
       <w:proofErr w:type="spellStart"/>
-      <w:proofErr w:type="gramStart"/>
       <w:r>
         <w:rPr>
           <w:rFonts w:cs="Arial"/>
@@ -8785,7 +8411,6 @@
         <w:t>glfatxn</w:t>
       </w:r>
       <w:proofErr w:type="spellEnd"/>
-      <w:proofErr w:type="gramEnd"/>
       <w:r>
         <w:rPr>
           <w:rFonts w:cs="Arial"/>
@@ -8842,23 +8467,13 @@
         </w:rPr>
         <w:t>‘</w:t>
       </w:r>
-      <w:proofErr w:type="gramStart"/>
-      <w:r>
-        <w:rPr>
-          <w:rFonts w:cs="Arial"/>
-          <w:color w:val="1D1C1D"/>
-          <w:shd w:val="clear" w:color="auto" w:fill="F8F8F8"/>
-        </w:rPr>
-        <w:t>glfatxn</w:t>
-      </w:r>
-      <w:proofErr w:type="gramEnd"/>
-      <w:r>
-        <w:rPr>
-          <w:rFonts w:cs="Arial"/>
-          <w:color w:val="1D1C1D"/>
-          <w:shd w:val="clear" w:color="auto" w:fill="F8F8F8"/>
-        </w:rPr>
-        <w:t>_</w:t>
+      <w:r>
+        <w:rPr>
+          <w:rFonts w:cs="Arial"/>
+          <w:color w:val="1D1C1D"/>
+          <w:shd w:val="clear" w:color="auto" w:fill="F8F8F8"/>
+        </w:rPr>
+        <w:t>glfatxn_</w:t>
       </w:r>
       <w:proofErr w:type="spellStart"/>
       <w:r>
@@ -9083,7 +8698,6 @@
         <w:t>__</w:t>
       </w:r>
       <w:proofErr w:type="spellStart"/>
-      <w:proofErr w:type="gramStart"/>
       <w:r>
         <w:rPr>
           <w:rFonts w:cs="Arial"/>
@@ -9093,7 +8707,6 @@
         <w:t>c.object</w:t>
       </w:r>
       <w:proofErr w:type="spellEnd"/>
-      <w:proofErr w:type="gramEnd"/>
       <w:r>
         <w:rPr>
           <w:rFonts w:cs="Arial"/>
@@ -9244,7 +8857,6 @@
         <w:t xml:space="preserve"> ‘</w:t>
       </w:r>
       <w:proofErr w:type="spellStart"/>
-      <w:proofErr w:type="gramStart"/>
       <w:r>
         <w:rPr>
           <w:rFonts w:cs="Arial"/>
@@ -9254,7 +8866,6 @@
         <w:t>gljh</w:t>
       </w:r>
       <w:proofErr w:type="spellEnd"/>
-      <w:proofErr w:type="gramEnd"/>
       <w:r>
         <w:rPr>
           <w:rFonts w:cs="Arial"/>
@@ -9711,7 +9322,6 @@
         <w:t>__</w:t>
       </w:r>
       <w:proofErr w:type="spellStart"/>
-      <w:proofErr w:type="gramStart"/>
       <w:r>
         <w:rPr>
           <w:rFonts w:cs="Arial"/>
@@ -9731,7 +9341,6 @@
         <w:t>.object</w:t>
       </w:r>
       <w:proofErr w:type="spellEnd"/>
-      <w:proofErr w:type="gramEnd"/>
       <w:r>
         <w:rPr>
           <w:rFonts w:cs="Arial"/>
@@ -9763,7 +9372,6 @@
         <w:t>‘</w:t>
       </w:r>
       <w:proofErr w:type="spellStart"/>
-      <w:proofErr w:type="gramStart"/>
       <w:r>
         <w:rPr>
           <w:rFonts w:cs="Arial"/>
@@ -9772,18 +9380,7 @@
           <w:szCs w:val="23"/>
           <w:shd w:val="clear" w:color="auto" w:fill="F8F8F8"/>
         </w:rPr>
-        <w:t>glacct</w:t>
-      </w:r>
-      <w:proofErr w:type="gramEnd"/>
-      <w:r>
-        <w:rPr>
-          <w:rFonts w:cs="Arial"/>
-          <w:color w:val="1D1C1D"/>
-          <w:sz w:val="23"/>
-          <w:szCs w:val="23"/>
-          <w:shd w:val="clear" w:color="auto" w:fill="F8F8F8"/>
-        </w:rPr>
-        <w:t>_cfr_section_grouping__c</w:t>
+        <w:t>glacct_cfr_section_grouping__c</w:t>
       </w:r>
       <w:proofErr w:type="spellEnd"/>
     </w:p>
@@ -9809,7 +9406,6 @@
         <w:t>‘</w:t>
       </w:r>
       <w:proofErr w:type="spellStart"/>
-      <w:proofErr w:type="gramStart"/>
       <w:r>
         <w:rPr>
           <w:rFonts w:cs="Arial"/>
@@ -9818,18 +9414,7 @@
           <w:szCs w:val="23"/>
           <w:shd w:val="clear" w:color="auto" w:fill="F8F8F8"/>
         </w:rPr>
-        <w:t>glacct</w:t>
-      </w:r>
-      <w:proofErr w:type="gramEnd"/>
-      <w:r>
-        <w:rPr>
-          <w:rFonts w:cs="Arial"/>
-          <w:color w:val="1D1C1D"/>
-          <w:sz w:val="23"/>
-          <w:szCs w:val="23"/>
-          <w:shd w:val="clear" w:color="auto" w:fill="F8F8F8"/>
-        </w:rPr>
-        <w:t>_cfr_subsection__c</w:t>
+        <w:t>glacct_cfr_subsection__c</w:t>
       </w:r>
       <w:proofErr w:type="spellEnd"/>
     </w:p>
@@ -9855,7 +9440,6 @@
         <w:t>‘</w:t>
       </w:r>
       <w:proofErr w:type="spellStart"/>
-      <w:proofErr w:type="gramStart"/>
       <w:r>
         <w:rPr>
           <w:rFonts w:cs="Arial"/>
@@ -9864,18 +9448,7 @@
           <w:szCs w:val="23"/>
           <w:shd w:val="clear" w:color="auto" w:fill="F8F8F8"/>
         </w:rPr>
-        <w:t>glacct</w:t>
-      </w:r>
-      <w:proofErr w:type="gramEnd"/>
-      <w:r>
-        <w:rPr>
-          <w:rFonts w:cs="Arial"/>
-          <w:color w:val="1D1C1D"/>
-          <w:sz w:val="23"/>
-          <w:szCs w:val="23"/>
-          <w:shd w:val="clear" w:color="auto" w:fill="F8F8F8"/>
-        </w:rPr>
-        <w:t>_cfr_contra_account__c</w:t>
+        <w:t>glacct_cfr_contra_account__c</w:t>
       </w:r>
       <w:proofErr w:type="spellEnd"/>
     </w:p>
@@ -9901,7 +9474,6 @@
         <w:t>‘</w:t>
       </w:r>
       <w:proofErr w:type="spellStart"/>
-      <w:proofErr w:type="gramStart"/>
       <w:r>
         <w:rPr>
           <w:rFonts w:cs="Arial"/>
@@ -9910,9 +9482,76 @@
           <w:szCs w:val="23"/>
           <w:shd w:val="clear" w:color="auto" w:fill="F8F8F8"/>
         </w:rPr>
-        <w:t>glacct</w:t>
-      </w:r>
-      <w:proofErr w:type="gramEnd"/>
+        <w:t>glacct_cfr_non_cash__c</w:t>
+      </w:r>
+      <w:proofErr w:type="spellEnd"/>
+    </w:p>
+    <w:p>
+      <w:pPr>
+        <w:pStyle w:val="ListParagraph"/>
+        <w:rPr>
+          <w:rFonts w:cs="Arial"/>
+          <w:color w:val="1D1C1D"/>
+          <w:shd w:val="clear" w:color="auto" w:fill="F8F8F8"/>
+        </w:rPr>
+      </w:pPr>
+      <w:r>
+        <w:rPr>
+          <w:rFonts w:cs="Arial"/>
+          <w:color w:val="1D1C1D"/>
+        </w:rPr>
+        <w:br/>
+      </w:r>
+      <w:r>
+        <w:rPr>
+          <w:rFonts w:cs="Arial"/>
+          <w:color w:val="1D1C1D"/>
+          <w:shd w:val="clear" w:color="auto" w:fill="F8F8F8"/>
+        </w:rPr>
+        <w:tab/>
+      </w:r>
+    </w:p>
+    <w:p>
+      <w:pPr>
+        <w:rPr>
+          <w:rFonts w:cs="Arial"/>
+          <w:color w:val="1D1C1D"/>
+        </w:rPr>
+      </w:pPr>
+      <w:proofErr w:type="spellStart"/>
+      <w:r>
+        <w:rPr>
+          <w:rFonts w:cs="Arial"/>
+          <w:color w:val="1D1C1D"/>
+        </w:rPr>
+        <w:t>noJira</w:t>
+      </w:r>
+      <w:proofErr w:type="spellEnd"/>
+      <w:r>
+        <w:rPr>
+          <w:rFonts w:cs="Arial"/>
+          <w:color w:val="1D1C1D"/>
+        </w:rPr>
+        <w:t>:</w:t>
+      </w:r>
+    </w:p>
+    <w:p>
+      <w:pPr>
+        <w:rPr>
+          <w:rFonts w:cs="Arial"/>
+          <w:color w:val="1D1C1D"/>
+          <w:shd w:val="clear" w:color="auto" w:fill="F8F8F8"/>
+        </w:rPr>
+      </w:pPr>
+      <w:r>
+        <w:rPr>
+          <w:rFonts w:cs="Arial"/>
+          <w:color w:val="1D1C1D"/>
+          <w:shd w:val="clear" w:color="auto" w:fill="F8F8F8"/>
+        </w:rPr>
+        <w:t>‘</w:t>
+      </w:r>
+      <w:proofErr w:type="spellStart"/>
       <w:r>
         <w:rPr>
           <w:rFonts w:cs="Arial"/>
@@ -9921,76 +9560,9 @@
           <w:szCs w:val="23"/>
           <w:shd w:val="clear" w:color="auto" w:fill="F8F8F8"/>
         </w:rPr>
-        <w:t>_cfr_non_cash__c</w:t>
+        <w:t>glacct</w:t>
       </w:r>
       <w:proofErr w:type="spellEnd"/>
-    </w:p>
-    <w:p>
-      <w:pPr>
-        <w:pStyle w:val="ListParagraph"/>
-        <w:rPr>
-          <w:rFonts w:cs="Arial"/>
-          <w:color w:val="1D1C1D"/>
-          <w:shd w:val="clear" w:color="auto" w:fill="F8F8F8"/>
-        </w:rPr>
-      </w:pPr>
-      <w:r>
-        <w:rPr>
-          <w:rFonts w:cs="Arial"/>
-          <w:color w:val="1D1C1D"/>
-        </w:rPr>
-        <w:br/>
-      </w:r>
-      <w:r>
-        <w:rPr>
-          <w:rFonts w:cs="Arial"/>
-          <w:color w:val="1D1C1D"/>
-          <w:shd w:val="clear" w:color="auto" w:fill="F8F8F8"/>
-        </w:rPr>
-        <w:tab/>
-      </w:r>
-    </w:p>
-    <w:p>
-      <w:pPr>
-        <w:rPr>
-          <w:rFonts w:cs="Arial"/>
-          <w:color w:val="1D1C1D"/>
-        </w:rPr>
-      </w:pPr>
-      <w:proofErr w:type="spellStart"/>
-      <w:r>
-        <w:rPr>
-          <w:rFonts w:cs="Arial"/>
-          <w:color w:val="1D1C1D"/>
-        </w:rPr>
-        <w:t>noJira</w:t>
-      </w:r>
-      <w:proofErr w:type="spellEnd"/>
-      <w:r>
-        <w:rPr>
-          <w:rFonts w:cs="Arial"/>
-          <w:color w:val="1D1C1D"/>
-        </w:rPr>
-        <w:t>:</w:t>
-      </w:r>
-    </w:p>
-    <w:p>
-      <w:pPr>
-        <w:rPr>
-          <w:rFonts w:cs="Arial"/>
-          <w:color w:val="1D1C1D"/>
-          <w:shd w:val="clear" w:color="auto" w:fill="F8F8F8"/>
-        </w:rPr>
-      </w:pPr>
-      <w:r>
-        <w:rPr>
-          <w:rFonts w:cs="Arial"/>
-          <w:color w:val="1D1C1D"/>
-          <w:shd w:val="clear" w:color="auto" w:fill="F8F8F8"/>
-        </w:rPr>
-        <w:t>‘</w:t>
-      </w:r>
-      <w:proofErr w:type="spellStart"/>
       <w:r>
         <w:rPr>
           <w:rFonts w:cs="Arial"/>
@@ -9999,9 +9571,9 @@
           <w:szCs w:val="23"/>
           <w:shd w:val="clear" w:color="auto" w:fill="F8F8F8"/>
         </w:rPr>
-        <w:t>glacct</w:t>
-      </w:r>
-      <w:proofErr w:type="spellEnd"/>
+        <w:t>__</w:t>
+      </w:r>
+      <w:proofErr w:type="spellStart"/>
       <w:r>
         <w:rPr>
           <w:rFonts w:cs="Arial"/>
@@ -10010,18 +9582,6 @@
           <w:szCs w:val="23"/>
           <w:shd w:val="clear" w:color="auto" w:fill="F8F8F8"/>
         </w:rPr>
-        <w:t>__</w:t>
-      </w:r>
-      <w:proofErr w:type="spellStart"/>
-      <w:proofErr w:type="gramStart"/>
-      <w:r>
-        <w:rPr>
-          <w:rFonts w:cs="Arial"/>
-          <w:color w:val="1D1C1D"/>
-          <w:sz w:val="23"/>
-          <w:szCs w:val="23"/>
-          <w:shd w:val="clear" w:color="auto" w:fill="F8F8F8"/>
-        </w:rPr>
         <w:t>c</w:t>
       </w:r>
       <w:r>
@@ -10033,7 +9593,6 @@
         <w:t>.object</w:t>
       </w:r>
       <w:proofErr w:type="spellEnd"/>
-      <w:proofErr w:type="gramEnd"/>
       <w:r>
         <w:rPr>
           <w:rFonts w:cs="Arial"/>
@@ -10384,7 +9943,6 @@
         <w:t>__</w:t>
       </w:r>
       <w:proofErr w:type="spellStart"/>
-      <w:proofErr w:type="gramStart"/>
       <w:r>
         <w:rPr>
           <w:rFonts w:ascii="Segoe UI" w:hAnsi="Segoe UI" w:cs="Segoe UI"/>
@@ -10397,7 +9955,6 @@
         <w:t>c.object</w:t>
       </w:r>
       <w:proofErr w:type="spellEnd"/>
-      <w:proofErr w:type="gramEnd"/>
       <w:r>
         <w:rPr>
           <w:rFonts w:ascii="Segoe UI" w:hAnsi="Segoe UI" w:cs="Segoe UI"/>
@@ -10438,7 +9995,6 @@
         <w:t>‘</w:t>
       </w:r>
       <w:proofErr w:type="spellStart"/>
-      <w:proofErr w:type="gramStart"/>
       <w:r>
         <w:rPr>
           <w:rFonts w:ascii="Segoe UI" w:hAnsi="Segoe UI" w:cs="Segoe UI"/>
@@ -10472,7 +10028,6 @@
         </w:rPr>
         <w:t>aybud</w:t>
       </w:r>
-      <w:proofErr w:type="gramEnd"/>
       <w:r>
         <w:rPr>
           <w:rFonts w:ascii="Segoe UI" w:hAnsi="Segoe UI" w:cs="Segoe UI"/>
@@ -10525,7 +10080,6 @@
           <w:shd w:val="clear" w:color="auto" w:fill="FFFFFF"/>
         </w:rPr>
       </w:pPr>
-      <w:proofErr w:type="gramStart"/>
       <w:r>
         <w:rPr>
           <w:rFonts w:ascii="Segoe UI" w:hAnsi="Segoe UI" w:cs="Segoe UI"/>
@@ -10546,19 +10100,7 @@
           <w:szCs w:val="21"/>
           <w:shd w:val="clear" w:color="auto" w:fill="FFFFFF"/>
         </w:rPr>
-        <w:t>Account</w:t>
-      </w:r>
-      <w:proofErr w:type="gramEnd"/>
-      <w:r>
-        <w:rPr>
-          <w:rFonts w:ascii="Segoe UI" w:hAnsi="Segoe UI" w:cs="Segoe UI"/>
-          <w:color w:val="172B4D"/>
-          <w:spacing w:val="-1"/>
-          <w:sz w:val="21"/>
-          <w:szCs w:val="21"/>
-          <w:shd w:val="clear" w:color="auto" w:fill="FFFFFF"/>
-        </w:rPr>
-        <w:t>&amp; Dim Set-Specific Data</w:t>
+        <w:t>Account&amp; Dim Set-Specific Data</w:t>
       </w:r>
     </w:p>
     <w:p>
@@ -10989,7 +10531,6 @@
         <w:t>‘</w:t>
       </w:r>
       <w:proofErr w:type="spellStart"/>
-      <w:proofErr w:type="gramStart"/>
       <w:r>
         <w:rPr>
           <w:rFonts w:cs="Arial"/>
@@ -10999,7 +10540,6 @@
         <w:t>customextf</w:t>
       </w:r>
       <w:proofErr w:type="spellEnd"/>
-      <w:proofErr w:type="gramEnd"/>
       <w:r>
         <w:rPr>
           <w:rFonts w:cs="Arial"/>
@@ -11037,25 +10577,7 @@
           <w:color w:val="1D1C1D"/>
           <w:shd w:val="clear" w:color="auto" w:fill="F8F8F8"/>
         </w:rPr>
-        <w:t>‘</w:t>
-      </w:r>
-      <w:proofErr w:type="gramStart"/>
-      <w:r>
-        <w:rPr>
-          <w:rFonts w:cs="Arial"/>
-          <w:color w:val="1D1C1D"/>
-          <w:shd w:val="clear" w:color="auto" w:fill="F8F8F8"/>
-        </w:rPr>
-        <w:t>glbnkacc</w:t>
-      </w:r>
-      <w:proofErr w:type="gramEnd"/>
-      <w:r>
-        <w:rPr>
-          <w:rFonts w:cs="Arial"/>
-          <w:color w:val="1D1C1D"/>
-          <w:shd w:val="clear" w:color="auto" w:fill="F8F8F8"/>
-        </w:rPr>
-        <w:t>_</w:t>
+        <w:t>‘glbnkacc_</w:t>
       </w:r>
       <w:proofErr w:type="spellStart"/>
       <w:r>
@@ -11407,7 +10929,6 @@
         <w:t>__</w:t>
       </w:r>
       <w:proofErr w:type="spellStart"/>
-      <w:proofErr w:type="gramStart"/>
       <w:r>
         <w:rPr>
           <w:rFonts w:cs="Arial"/>
@@ -11417,7 +10938,6 @@
         <w:t>c.object</w:t>
       </w:r>
       <w:proofErr w:type="spellEnd"/>
-      <w:proofErr w:type="gramEnd"/>
       <w:r>
         <w:rPr>
           <w:rFonts w:cs="Arial"/>
@@ -11453,23 +10973,13 @@
         <w:t>‘</w:t>
       </w:r>
       <w:proofErr w:type="spellStart"/>
-      <w:proofErr w:type="gramStart"/>
-      <w:r>
-        <w:rPr>
-          <w:rFonts w:cs="Arial"/>
-          <w:color w:val="1D1C1D"/>
-          <w:shd w:val="clear" w:color="auto" w:fill="F8F8F8"/>
-        </w:rPr>
-        <w:t>rifr</w:t>
-      </w:r>
-      <w:proofErr w:type="gramEnd"/>
-      <w:r>
-        <w:rPr>
-          <w:rFonts w:cs="Arial"/>
-          <w:color w:val="1D1C1D"/>
-          <w:shd w:val="clear" w:color="auto" w:fill="F8F8F8"/>
-        </w:rPr>
-        <w:t>_rpt_type__c</w:t>
+      <w:r>
+        <w:rPr>
+          <w:rFonts w:cs="Arial"/>
+          <w:color w:val="1D1C1D"/>
+          <w:shd w:val="clear" w:color="auto" w:fill="F8F8F8"/>
+        </w:rPr>
+        <w:t>rifr_rpt_type__c</w:t>
       </w:r>
       <w:proofErr w:type="spellEnd"/>
     </w:p>
@@ -11935,7 +11445,6 @@
         <w:t>__</w:t>
       </w:r>
       <w:proofErr w:type="spellStart"/>
-      <w:proofErr w:type="gramStart"/>
       <w:r>
         <w:rPr>
           <w:rFonts w:cs="Arial"/>
@@ -11945,7 +11454,6 @@
         <w:t>c.object</w:t>
       </w:r>
       <w:proofErr w:type="spellEnd"/>
-      <w:proofErr w:type="gramEnd"/>
       <w:r>
         <w:rPr>
           <w:rFonts w:cs="Arial"/>
@@ -11994,23 +11502,13 @@
         </w:rPr>
         <w:t>‘</w:t>
       </w:r>
-      <w:proofErr w:type="gramStart"/>
-      <w:r>
-        <w:rPr>
-          <w:rFonts w:cs="Arial"/>
-          <w:color w:val="1D1C1D"/>
-          <w:shd w:val="clear" w:color="auto" w:fill="F8F8F8"/>
-        </w:rPr>
-        <w:t>glacct</w:t>
-      </w:r>
-      <w:proofErr w:type="gramEnd"/>
-      <w:r>
-        <w:rPr>
-          <w:rFonts w:cs="Arial"/>
-          <w:color w:val="1D1C1D"/>
-          <w:shd w:val="clear" w:color="auto" w:fill="F8F8F8"/>
-        </w:rPr>
-        <w:t>_</w:t>
+      <w:r>
+        <w:rPr>
+          <w:rFonts w:cs="Arial"/>
+          <w:color w:val="1D1C1D"/>
+          <w:shd w:val="clear" w:color="auto" w:fill="F8F8F8"/>
+        </w:rPr>
+        <w:t>glacct_</w:t>
       </w:r>
       <w:proofErr w:type="spellStart"/>
       <w:r>
@@ -12109,7 +11607,6 @@
         <w:t>‘</w:t>
       </w:r>
       <w:proofErr w:type="spellStart"/>
-      <w:proofErr w:type="gramStart"/>
       <w:r>
         <w:rPr>
           <w:rFonts w:cs="Arial"/>
@@ -12119,7 +11616,6 @@
         <w:t>arreportparam</w:t>
       </w:r>
       <w:proofErr w:type="spellEnd"/>
-      <w:proofErr w:type="gramEnd"/>
       <w:r>
         <w:rPr>
           <w:rFonts w:cs="Arial"/>
@@ -12349,25 +11845,7 @@
           <w:color w:val="1D1C1D"/>
           <w:shd w:val="clear" w:color="auto" w:fill="F8F8F8"/>
         </w:rPr>
-        <w:t xml:space="preserve">__c character </w:t>
-      </w:r>
-      <w:proofErr w:type="gramStart"/>
-      <w:r>
-        <w:rPr>
-          <w:rFonts w:cs="Arial"/>
-          <w:color w:val="1D1C1D"/>
-          <w:shd w:val="clear" w:color="auto" w:fill="F8F8F8"/>
-        </w:rPr>
-        <w:t>varying(</w:t>
-      </w:r>
-      <w:proofErr w:type="gramEnd"/>
-      <w:r>
-        <w:rPr>
-          <w:rFonts w:cs="Arial"/>
-          <w:color w:val="1D1C1D"/>
-          <w:shd w:val="clear" w:color="auto" w:fill="F8F8F8"/>
-        </w:rPr>
-        <w:t>50);</w:t>
+        <w:t>__c character varying(50);</w:t>
       </w:r>
     </w:p>
     <w:p>
@@ -13211,7 +12689,6 @@
         <w:t>‘</w:t>
       </w:r>
       <w:proofErr w:type="spellStart"/>
-      <w:proofErr w:type="gramStart"/>
       <w:r>
         <w:rPr>
           <w:rFonts w:ascii="Arial" w:hAnsi="Arial" w:cs="Arial"/>
@@ -13223,7 +12700,6 @@
         <w:t>glacct</w:t>
       </w:r>
       <w:proofErr w:type="spellEnd"/>
-      <w:proofErr w:type="gramEnd"/>
       <w:r>
         <w:rPr>
           <w:rFonts w:ascii="Arial" w:hAnsi="Arial" w:cs="Arial"/>
@@ -13272,7 +12748,6 @@
         </w:rPr>
         <w:t>‘</w:t>
       </w:r>
-      <w:proofErr w:type="gramStart"/>
       <w:r>
         <w:rPr>
           <w:rFonts w:ascii="Arial" w:hAnsi="Arial" w:cs="Arial"/>
@@ -13281,18 +12756,7 @@
           <w:szCs w:val="20"/>
           <w:shd w:val="clear" w:color="auto" w:fill="F8F8F8"/>
         </w:rPr>
-        <w:t>glacct</w:t>
-      </w:r>
-      <w:proofErr w:type="gramEnd"/>
-      <w:r>
-        <w:rPr>
-          <w:rFonts w:ascii="Arial" w:hAnsi="Arial" w:cs="Arial"/>
-          <w:color w:val="1D1C1D"/>
-          <w:sz w:val="20"/>
-          <w:szCs w:val="20"/>
-          <w:shd w:val="clear" w:color="auto" w:fill="F8F8F8"/>
-        </w:rPr>
-        <w:t>_</w:t>
+        <w:t>glacct_</w:t>
       </w:r>
       <w:proofErr w:type="spellStart"/>
       <w:r>
@@ -13391,7 +12855,6 @@
         <w:t>‘</w:t>
       </w:r>
       <w:proofErr w:type="spellStart"/>
-      <w:proofErr w:type="gramStart"/>
       <w:r>
         <w:rPr>
           <w:rFonts w:ascii="Arial" w:hAnsi="Arial" w:cs="Arial"/>
@@ -13403,7 +12866,6 @@
         <w:t>rifrsec</w:t>
       </w:r>
       <w:proofErr w:type="spellEnd"/>
-      <w:proofErr w:type="gramEnd"/>
       <w:r>
         <w:rPr>
           <w:rFonts w:ascii="Arial" w:hAnsi="Arial" w:cs="Arial"/>
@@ -13453,7 +12915,6 @@
         <w:t>‘</w:t>
       </w:r>
       <w:proofErr w:type="spellStart"/>
-      <w:proofErr w:type="gramStart"/>
       <w:r>
         <w:rPr>
           <w:rFonts w:ascii="Arial" w:hAnsi="Arial" w:cs="Arial"/>
@@ -13462,18 +12923,7 @@
           <w:szCs w:val="20"/>
           <w:shd w:val="clear" w:color="auto" w:fill="F8F8F8"/>
         </w:rPr>
-        <w:t>rifrsec</w:t>
-      </w:r>
-      <w:proofErr w:type="gramEnd"/>
-      <w:r>
-        <w:rPr>
-          <w:rFonts w:ascii="Arial" w:hAnsi="Arial" w:cs="Arial"/>
-          <w:color w:val="1D1C1D"/>
-          <w:sz w:val="20"/>
-          <w:szCs w:val="20"/>
-          <w:shd w:val="clear" w:color="auto" w:fill="F8F8F8"/>
-        </w:rPr>
-        <w:t>_section_type__c</w:t>
+        <w:t>rifrsec_section_type__c</w:t>
       </w:r>
       <w:proofErr w:type="spellEnd"/>
     </w:p>
@@ -13670,9 +13120,9 @@
           <w:szCs w:val="18"/>
           <w:shd w:val="clear" w:color="auto" w:fill="F8F8F8"/>
         </w:rPr>
-        <w:t>menu__</w:t>
-      </w:r>
-      <w:proofErr w:type="gramStart"/>
+        <w:t>menu__c</w:t>
+      </w:r>
+      <w:proofErr w:type="spellEnd"/>
       <w:r>
         <w:rPr>
           <w:rFonts w:cs="Arial"/>
@@ -13681,9 +13131,9 @@
           <w:szCs w:val="18"/>
           <w:shd w:val="clear" w:color="auto" w:fill="F8F8F8"/>
         </w:rPr>
-        <w:t>c</w:t>
-      </w:r>
-      <w:proofErr w:type="spellEnd"/>
+        <w:t xml:space="preserve">[] menuapp3 = [SELECT Id, </w:t>
+      </w:r>
+      <w:proofErr w:type="spellStart"/>
       <w:r>
         <w:rPr>
           <w:rFonts w:cs="Arial"/>
@@ -13692,9 +13142,9 @@
           <w:szCs w:val="18"/>
           <w:shd w:val="clear" w:color="auto" w:fill="F8F8F8"/>
         </w:rPr>
-        <w:t>[</w:t>
-      </w:r>
-      <w:proofErr w:type="gramEnd"/>
+        <w:t>rstk</w:t>
+      </w:r>
+      <w:proofErr w:type="spellEnd"/>
       <w:r>
         <w:rPr>
           <w:rFonts w:cs="Arial"/>
@@ -13703,7 +13153,7 @@
           <w:szCs w:val="18"/>
           <w:shd w:val="clear" w:color="auto" w:fill="F8F8F8"/>
         </w:rPr>
-        <w:t xml:space="preserve">] menuapp3 = [SELECT Id, </w:t>
+        <w:t>__</w:t>
       </w:r>
       <w:proofErr w:type="spellStart"/>
       <w:r>
@@ -13714,7 +13164,7 @@
           <w:szCs w:val="18"/>
           <w:shd w:val="clear" w:color="auto" w:fill="F8F8F8"/>
         </w:rPr>
-        <w:t>rstk</w:t>
+        <w:t>recordtype</w:t>
       </w:r>
       <w:proofErr w:type="spellEnd"/>
       <w:r>
@@ -13725,7 +13175,7 @@
           <w:szCs w:val="18"/>
           <w:shd w:val="clear" w:color="auto" w:fill="F8F8F8"/>
         </w:rPr>
-        <w:t>__</w:t>
+        <w:t xml:space="preserve">__c FROM </w:t>
       </w:r>
       <w:proofErr w:type="spellStart"/>
       <w:r>
@@ -13736,7 +13186,7 @@
           <w:szCs w:val="18"/>
           <w:shd w:val="clear" w:color="auto" w:fill="F8F8F8"/>
         </w:rPr>
-        <w:t>recordtype</w:t>
+        <w:t>rstk</w:t>
       </w:r>
       <w:proofErr w:type="spellEnd"/>
       <w:r>
@@ -13747,7 +13197,7 @@
           <w:szCs w:val="18"/>
           <w:shd w:val="clear" w:color="auto" w:fill="F8F8F8"/>
         </w:rPr>
-        <w:t xml:space="preserve">__c FROM </w:t>
+        <w:t>__</w:t>
       </w:r>
       <w:proofErr w:type="spellStart"/>
       <w:r>
@@ -13758,7 +13208,7 @@
           <w:szCs w:val="18"/>
           <w:shd w:val="clear" w:color="auto" w:fill="F8F8F8"/>
         </w:rPr>
-        <w:t>rstk</w:t>
+        <w:t>menu__c</w:t>
       </w:r>
       <w:proofErr w:type="spellEnd"/>
       <w:r>
@@ -13769,9 +13219,8 @@
           <w:szCs w:val="18"/>
           <w:shd w:val="clear" w:color="auto" w:fill="F8F8F8"/>
         </w:rPr>
-        <w:t>__</w:t>
-      </w:r>
-      <w:proofErr w:type="spellStart"/>
+        <w:t xml:space="preserve">  </w:t>
+      </w:r>
       <w:r>
         <w:rPr>
           <w:rFonts w:cs="Arial"/>
@@ -13780,9 +13229,9 @@
           <w:szCs w:val="18"/>
           <w:shd w:val="clear" w:color="auto" w:fill="F8F8F8"/>
         </w:rPr>
-        <w:t>menu__c</w:t>
-      </w:r>
-      <w:proofErr w:type="spellEnd"/>
+        <w:t xml:space="preserve">where </w:t>
+      </w:r>
+      <w:proofErr w:type="spellStart"/>
       <w:r>
         <w:rPr>
           <w:rFonts w:cs="Arial"/>
@@ -13791,8 +13240,9 @@
           <w:szCs w:val="18"/>
           <w:shd w:val="clear" w:color="auto" w:fill="F8F8F8"/>
         </w:rPr>
-        <w:t xml:space="preserve">  </w:t>
-      </w:r>
+        <w:t>rstk</w:t>
+      </w:r>
+      <w:proofErr w:type="spellEnd"/>
       <w:r>
         <w:rPr>
           <w:rFonts w:cs="Arial"/>
@@ -13801,7 +13251,7 @@
           <w:szCs w:val="18"/>
           <w:shd w:val="clear" w:color="auto" w:fill="F8F8F8"/>
         </w:rPr>
-        <w:t xml:space="preserve">where </w:t>
+        <w:t>__</w:t>
       </w:r>
       <w:proofErr w:type="spellStart"/>
       <w:r>
@@ -13812,7 +13262,7 @@
           <w:szCs w:val="18"/>
           <w:shd w:val="clear" w:color="auto" w:fill="F8F8F8"/>
         </w:rPr>
-        <w:t>rstk</w:t>
+        <w:t>label__c</w:t>
       </w:r>
       <w:proofErr w:type="spellEnd"/>
       <w:r>
@@ -13823,10 +13273,13 @@
           <w:szCs w:val="18"/>
           <w:shd w:val="clear" w:color="auto" w:fill="F8F8F8"/>
         </w:rPr>
-        <w:t>__</w:t>
-      </w:r>
-      <w:proofErr w:type="spellStart"/>
-      <w:r>
+        <w:t xml:space="preserve"> like '%Adjusting Statement Entries%'];</w:t>
+      </w:r>
+    </w:p>
+    <w:p>
+      <w:pPr>
+        <w:shd w:val="clear" w:color="auto" w:fill="FFFFFF"/>
+        <w:ind w:right="-120"/>
         <w:rPr>
           <w:rFonts w:cs="Arial"/>
           <w:color w:val="1D1C1D"/>
@@ -13834,9 +13287,7 @@
           <w:szCs w:val="18"/>
           <w:shd w:val="clear" w:color="auto" w:fill="F8F8F8"/>
         </w:rPr>
-        <w:t>label__c</w:t>
-      </w:r>
-      <w:proofErr w:type="spellEnd"/>
+      </w:pPr>
       <w:r>
         <w:rPr>
           <w:rFonts w:cs="Arial"/>
@@ -13845,13 +13296,10 @@
           <w:szCs w:val="18"/>
           <w:shd w:val="clear" w:color="auto" w:fill="F8F8F8"/>
         </w:rPr>
-        <w:t xml:space="preserve"> like '%Adjusting Statement Entries%'];</w:t>
-      </w:r>
-    </w:p>
-    <w:p>
-      <w:pPr>
-        <w:shd w:val="clear" w:color="auto" w:fill="FFFFFF"/>
-        <w:ind w:right="-120"/>
+        <w:t>for (</w:t>
+      </w:r>
+      <w:proofErr w:type="spellStart"/>
+      <w:r>
         <w:rPr>
           <w:rFonts w:cs="Arial"/>
           <w:color w:val="1D1C1D"/>
@@ -13859,7 +13307,9 @@
           <w:szCs w:val="18"/>
           <w:shd w:val="clear" w:color="auto" w:fill="F8F8F8"/>
         </w:rPr>
-      </w:pPr>
+        <w:t>rstk</w:t>
+      </w:r>
+      <w:proofErr w:type="spellEnd"/>
       <w:r>
         <w:rPr>
           <w:rFonts w:cs="Arial"/>
@@ -13868,7 +13318,7 @@
           <w:szCs w:val="18"/>
           <w:shd w:val="clear" w:color="auto" w:fill="F8F8F8"/>
         </w:rPr>
-        <w:t>for (</w:t>
+        <w:t>__</w:t>
       </w:r>
       <w:proofErr w:type="spellStart"/>
       <w:r>
@@ -13879,7 +13329,7 @@
           <w:szCs w:val="18"/>
           <w:shd w:val="clear" w:color="auto" w:fill="F8F8F8"/>
         </w:rPr>
-        <w:t>rstk</w:t>
+        <w:t>menu__c</w:t>
       </w:r>
       <w:proofErr w:type="spellEnd"/>
       <w:r>
@@ -13890,10 +13340,13 @@
           <w:szCs w:val="18"/>
           <w:shd w:val="clear" w:color="auto" w:fill="F8F8F8"/>
         </w:rPr>
-        <w:t>__</w:t>
-      </w:r>
-      <w:proofErr w:type="spellStart"/>
-      <w:r>
+        <w:t xml:space="preserve"> upd3 : menuapp3) </w:t>
+      </w:r>
+    </w:p>
+    <w:p>
+      <w:pPr>
+        <w:shd w:val="clear" w:color="auto" w:fill="FFFFFF"/>
+        <w:ind w:right="-120"/>
         <w:rPr>
           <w:rFonts w:cs="Arial"/>
           <w:color w:val="1D1C1D"/>
@@ -13901,9 +13354,7 @@
           <w:szCs w:val="18"/>
           <w:shd w:val="clear" w:color="auto" w:fill="F8F8F8"/>
         </w:rPr>
-        <w:t>menu__c</w:t>
-      </w:r>
-      <w:proofErr w:type="spellEnd"/>
+      </w:pPr>
       <w:r>
         <w:rPr>
           <w:rFonts w:cs="Arial"/>
@@ -13912,9 +13363,10 @@
           <w:szCs w:val="18"/>
           <w:shd w:val="clear" w:color="auto" w:fill="F8F8F8"/>
         </w:rPr>
-        <w:t xml:space="preserve"> upd</w:t>
-      </w:r>
-      <w:proofErr w:type="gramStart"/>
+        <w:lastRenderedPageBreak/>
+        <w:t xml:space="preserve">   {upd3.rstk__href__c = '/apex/</w:t>
+      </w:r>
+      <w:proofErr w:type="spellStart"/>
       <w:r>
         <w:rPr>
           <w:rFonts w:cs="Arial"/>
@@ -13923,9 +13375,9 @@
           <w:szCs w:val="18"/>
           <w:shd w:val="clear" w:color="auto" w:fill="F8F8F8"/>
         </w:rPr>
-        <w:t>3 :</w:t>
-      </w:r>
-      <w:proofErr w:type="gramEnd"/>
+        <w:t>listview?rectype</w:t>
+      </w:r>
+      <w:proofErr w:type="spellEnd"/>
       <w:r>
         <w:rPr>
           <w:rFonts w:cs="Arial"/>
@@ -13934,13 +13386,10 @@
           <w:szCs w:val="18"/>
           <w:shd w:val="clear" w:color="auto" w:fill="F8F8F8"/>
         </w:rPr>
-        <w:t xml:space="preserve"> menuapp3) </w:t>
-      </w:r>
-    </w:p>
-    <w:p>
-      <w:pPr>
-        <w:shd w:val="clear" w:color="auto" w:fill="FFFFFF"/>
-        <w:ind w:right="-120"/>
+        <w:t>=</w:t>
+      </w:r>
+      <w:proofErr w:type="spellStart"/>
+      <w:r>
         <w:rPr>
           <w:rFonts w:cs="Arial"/>
           <w:color w:val="1D1C1D"/>
@@ -13948,7 +13397,9 @@
           <w:szCs w:val="18"/>
           <w:shd w:val="clear" w:color="auto" w:fill="F8F8F8"/>
         </w:rPr>
-      </w:pPr>
+        <w:t>glstmtntryh</w:t>
+      </w:r>
+      <w:proofErr w:type="spellEnd"/>
       <w:r>
         <w:rPr>
           <w:rFonts w:cs="Arial"/>
@@ -13957,11 +13408,13 @@
           <w:szCs w:val="18"/>
           <w:shd w:val="clear" w:color="auto" w:fill="F8F8F8"/>
         </w:rPr>
-        <w:lastRenderedPageBreak/>
-        <w:t xml:space="preserve">   {upd3.rstk__href__c = '/apex/</w:t>
-      </w:r>
-      <w:proofErr w:type="spellStart"/>
-      <w:r>
+        <w:t>';}</w:t>
+      </w:r>
+    </w:p>
+    <w:p>
+      <w:pPr>
+        <w:shd w:val="clear" w:color="auto" w:fill="FFFFFF"/>
+        <w:ind w:right="-120"/>
         <w:rPr>
           <w:rFonts w:cs="Arial"/>
           <w:color w:val="1D1C1D"/>
@@ -13969,9 +13422,7 @@
           <w:szCs w:val="18"/>
           <w:shd w:val="clear" w:color="auto" w:fill="F8F8F8"/>
         </w:rPr>
-        <w:t>listview?rectype</w:t>
-      </w:r>
-      <w:proofErr w:type="spellEnd"/>
+      </w:pPr>
       <w:r>
         <w:rPr>
           <w:rFonts w:cs="Arial"/>
@@ -13980,63 +13431,7 @@
           <w:szCs w:val="18"/>
           <w:shd w:val="clear" w:color="auto" w:fill="F8F8F8"/>
         </w:rPr>
-        <w:t>=</w:t>
-      </w:r>
-      <w:proofErr w:type="spellStart"/>
-      <w:r>
-        <w:rPr>
-          <w:rFonts w:cs="Arial"/>
-          <w:color w:val="1D1C1D"/>
-          <w:sz w:val="18"/>
-          <w:szCs w:val="18"/>
-          <w:shd w:val="clear" w:color="auto" w:fill="F8F8F8"/>
-        </w:rPr>
-        <w:t>glstmtntryh</w:t>
-      </w:r>
-      <w:proofErr w:type="spellEnd"/>
-      <w:r>
-        <w:rPr>
-          <w:rFonts w:cs="Arial"/>
-          <w:color w:val="1D1C1D"/>
-          <w:sz w:val="18"/>
-          <w:szCs w:val="18"/>
-          <w:shd w:val="clear" w:color="auto" w:fill="F8F8F8"/>
-        </w:rPr>
-        <w:t>';}</w:t>
-      </w:r>
-    </w:p>
-    <w:p>
-      <w:pPr>
-        <w:shd w:val="clear" w:color="auto" w:fill="FFFFFF"/>
-        <w:ind w:right="-120"/>
-        <w:rPr>
-          <w:rFonts w:cs="Arial"/>
-          <w:color w:val="1D1C1D"/>
-          <w:sz w:val="18"/>
-          <w:szCs w:val="18"/>
-          <w:shd w:val="clear" w:color="auto" w:fill="F8F8F8"/>
-        </w:rPr>
-      </w:pPr>
-      <w:r>
-        <w:rPr>
-          <w:rFonts w:cs="Arial"/>
-          <w:color w:val="1D1C1D"/>
-          <w:sz w:val="18"/>
-          <w:szCs w:val="18"/>
-          <w:shd w:val="clear" w:color="auto" w:fill="F8F8F8"/>
-        </w:rPr>
-        <w:t xml:space="preserve">update </w:t>
-      </w:r>
-      <w:proofErr w:type="gramStart"/>
-      <w:r>
-        <w:rPr>
-          <w:rFonts w:cs="Arial"/>
-          <w:color w:val="1D1C1D"/>
-          <w:sz w:val="18"/>
-          <w:szCs w:val="18"/>
-          <w:shd w:val="clear" w:color="auto" w:fill="F8F8F8"/>
-        </w:rPr>
-        <w:t>menuapp3</w:t>
+        <w:t>update menuapp3</w:t>
       </w:r>
       <w:r>
         <w:rPr>
@@ -14046,7 +13441,6 @@
         </w:rPr>
         <w:t>;</w:t>
       </w:r>
-      <w:proofErr w:type="gramEnd"/>
     </w:p>
     <w:p>
       <w:pPr>
@@ -14208,7 +13602,6 @@
         <w:t>__</w:t>
       </w:r>
       <w:proofErr w:type="spellStart"/>
-      <w:proofErr w:type="gramStart"/>
       <w:r>
         <w:rPr>
           <w:rFonts w:cs="Arial"/>
@@ -14218,7 +13611,6 @@
         <w:t>c.object</w:t>
       </w:r>
       <w:proofErr w:type="spellEnd"/>
-      <w:proofErr w:type="gramEnd"/>
       <w:r>
         <w:rPr>
           <w:rFonts w:cs="Arial"/>
@@ -14526,18 +13918,8 @@
           <w:color w:val="1D1C1D"/>
           <w:shd w:val="clear" w:color="auto" w:fill="F8F8F8"/>
         </w:rPr>
-        <w:t xml:space="preserve">__c double </w:t>
-      </w:r>
-      <w:proofErr w:type="gramStart"/>
-      <w:r>
-        <w:rPr>
-          <w:rFonts w:cs="Arial"/>
-          <w:color w:val="1D1C1D"/>
-          <w:shd w:val="clear" w:color="auto" w:fill="F8F8F8"/>
-        </w:rPr>
-        <w:t>precision;</w:t>
-      </w:r>
-      <w:proofErr w:type="gramEnd"/>
+        <w:t>__c double precision;</w:t>
+      </w:r>
     </w:p>
     <w:p>
       <w:pPr>
@@ -14565,7 +13947,6 @@
         </w:rPr>
       </w:pPr>
       <w:proofErr w:type="spellStart"/>
-      <w:proofErr w:type="gramStart"/>
       <w:r>
         <w:rPr>
           <w:rFonts w:cs="Arial"/>
@@ -14583,7 +13964,6 @@
         <w:t>ScriptExecutor.execute</w:t>
       </w:r>
       <w:proofErr w:type="spellEnd"/>
-      <w:proofErr w:type="gramEnd"/>
       <w:r>
         <w:rPr>
           <w:rFonts w:cs="Arial"/>
@@ -14670,7 +14050,6 @@
         <w:t>‘</w:t>
       </w:r>
       <w:proofErr w:type="spellStart"/>
-      <w:proofErr w:type="gramStart"/>
       <w:r>
         <w:rPr>
           <w:rFonts w:ascii="Arial" w:hAnsi="Arial" w:cs="Arial"/>
@@ -14682,7 +14061,6 @@
         <w:t>crato</w:t>
       </w:r>
       <w:proofErr w:type="spellEnd"/>
-      <w:proofErr w:type="gramEnd"/>
       <w:r>
         <w:rPr>
           <w:rFonts w:ascii="Arial" w:hAnsi="Arial" w:cs="Arial"/>
@@ -14731,7 +14109,6 @@
         </w:rPr>
         <w:t>‘</w:t>
       </w:r>
-      <w:proofErr w:type="gramStart"/>
       <w:r>
         <w:rPr>
           <w:rFonts w:ascii="Arial" w:hAnsi="Arial" w:cs="Arial"/>
@@ -14742,7 +14119,6 @@
         </w:rPr>
         <w:t>crato</w:t>
       </w:r>
-      <w:proofErr w:type="gramEnd"/>
       <w:r>
         <w:rPr>
           <w:rFonts w:ascii="Arial" w:hAnsi="Arial" w:cs="Arial"/>
@@ -14869,7 +14245,6 @@
         <w:t>‘</w:t>
       </w:r>
       <w:proofErr w:type="spellStart"/>
-      <w:proofErr w:type="gramStart"/>
       <w:r>
         <w:rPr>
           <w:rFonts w:ascii="Arial" w:hAnsi="Arial" w:cs="Arial"/>
@@ -14881,7 +14256,6 @@
         <w:t>crato</w:t>
       </w:r>
       <w:proofErr w:type="spellEnd"/>
-      <w:proofErr w:type="gramEnd"/>
       <w:r>
         <w:rPr>
           <w:rFonts w:ascii="Arial" w:hAnsi="Arial" w:cs="Arial"/>
@@ -14970,7 +14344,6 @@
         </w:rPr>
         <w:t>‘</w:t>
       </w:r>
-      <w:proofErr w:type="gramStart"/>
       <w:r>
         <w:rPr>
           <w:rFonts w:ascii="Arial" w:hAnsi="Arial" w:cs="Arial"/>
@@ -14981,7 +14354,6 @@
         </w:rPr>
         <w:t>crato</w:t>
       </w:r>
-      <w:proofErr w:type="gramEnd"/>
       <w:r>
         <w:rPr>
           <w:rFonts w:ascii="Arial" w:hAnsi="Arial" w:cs="Arial"/>
@@ -15116,7 +14488,6 @@
         <w:t>‘</w:t>
       </w:r>
       <w:proofErr w:type="spellStart"/>
-      <w:proofErr w:type="gramStart"/>
       <w:r>
         <w:rPr>
           <w:rFonts w:ascii="Arial" w:hAnsi="Arial" w:cs="Arial"/>
@@ -15128,7 +14499,6 @@
         <w:t>arinvtxn</w:t>
       </w:r>
       <w:proofErr w:type="spellEnd"/>
-      <w:proofErr w:type="gramEnd"/>
       <w:r>
         <w:rPr>
           <w:rFonts w:ascii="Arial" w:hAnsi="Arial" w:cs="Arial"/>
@@ -15187,7 +14557,6 @@
         </w:rPr>
         <w:t>‘</w:t>
       </w:r>
-      <w:proofErr w:type="gramStart"/>
       <w:r>
         <w:rPr>
           <w:rFonts w:ascii="Arial" w:hAnsi="Arial" w:cs="Arial"/>
@@ -15198,7 +14567,6 @@
         </w:rPr>
         <w:t>arinvtxn</w:t>
       </w:r>
-      <w:proofErr w:type="gramEnd"/>
       <w:r>
         <w:rPr>
           <w:rFonts w:ascii="Arial" w:hAnsi="Arial" w:cs="Arial"/>
@@ -15322,7 +14690,6 @@
         <w:t>‘</w:t>
       </w:r>
       <w:proofErr w:type="spellStart"/>
-      <w:proofErr w:type="gramStart"/>
       <w:r>
         <w:rPr>
           <w:rFonts w:ascii="Arial" w:hAnsi="Arial" w:cs="Arial"/>
@@ -15334,7 +14701,6 @@
         <w:t>syforexschedno</w:t>
       </w:r>
       <w:proofErr w:type="spellEnd"/>
-      <w:proofErr w:type="gramEnd"/>
       <w:r>
         <w:rPr>
           <w:rFonts w:ascii="Arial" w:hAnsi="Arial" w:cs="Arial"/>
@@ -15393,7 +14759,6 @@
         </w:rPr>
         <w:t>‘</w:t>
       </w:r>
-      <w:proofErr w:type="gramStart"/>
       <w:r>
         <w:rPr>
           <w:rFonts w:ascii="Arial" w:hAnsi="Arial" w:cs="Arial"/>
@@ -15404,7 +14769,6 @@
         </w:rPr>
         <w:t>syforexschedno</w:t>
       </w:r>
-      <w:proofErr w:type="gramEnd"/>
       <w:r>
         <w:rPr>
           <w:rFonts w:ascii="Arial" w:hAnsi="Arial" w:cs="Arial"/>
@@ -15635,10 +14999,13 @@
           <w:szCs w:val="20"/>
           <w:shd w:val="clear" w:color="auto" w:fill="F8F8F8"/>
         </w:rPr>
-        <w:t xml:space="preserve">Name: </w:t>
-      </w:r>
-      <w:proofErr w:type="gramStart"/>
-      <w:r>
+        <w:t>Name: ‘ gltxn2_MaxEventRepublishCount</w:t>
+      </w:r>
+    </w:p>
+    <w:p>
+      <w:pPr>
+        <w:shd w:val="clear" w:color="auto" w:fill="FFFFFF"/>
+        <w:ind w:right="-120"/>
         <w:rPr>
           <w:rFonts w:cs="Arial"/>
           <w:color w:val="1D1C1D"/>
@@ -15646,9 +15013,7 @@
           <w:szCs w:val="20"/>
           <w:shd w:val="clear" w:color="auto" w:fill="F8F8F8"/>
         </w:rPr>
-        <w:t>‘ gltxn</w:t>
-      </w:r>
-      <w:proofErr w:type="gramEnd"/>
+      </w:pPr>
       <w:r>
         <w:rPr>
           <w:rFonts w:cs="Arial"/>
@@ -15657,13 +15022,10 @@
           <w:szCs w:val="20"/>
           <w:shd w:val="clear" w:color="auto" w:fill="F8F8F8"/>
         </w:rPr>
-        <w:t>2_MaxEventRepublishCount</w:t>
-      </w:r>
-    </w:p>
-    <w:p>
-      <w:pPr>
-        <w:shd w:val="clear" w:color="auto" w:fill="FFFFFF"/>
-        <w:ind w:right="-120"/>
+        <w:tab/>
+        <w:t xml:space="preserve">Description: ‘ </w:t>
+      </w:r>
+      <w:r>
         <w:rPr>
           <w:rFonts w:cs="Arial"/>
           <w:color w:val="1D1C1D"/>
@@ -15671,49 +15033,7 @@
           <w:szCs w:val="20"/>
           <w:shd w:val="clear" w:color="auto" w:fill="F8F8F8"/>
         </w:rPr>
-      </w:pPr>
-      <w:r>
-        <w:rPr>
-          <w:rFonts w:cs="Arial"/>
-          <w:color w:val="1D1C1D"/>
-          <w:sz w:val="20"/>
-          <w:szCs w:val="20"/>
-          <w:shd w:val="clear" w:color="auto" w:fill="F8F8F8"/>
-        </w:rPr>
-        <w:tab/>
-        <w:t xml:space="preserve">Description: </w:t>
-      </w:r>
-      <w:proofErr w:type="gramStart"/>
-      <w:r>
-        <w:rPr>
-          <w:rFonts w:cs="Arial"/>
-          <w:color w:val="1D1C1D"/>
-          <w:sz w:val="20"/>
-          <w:szCs w:val="20"/>
-          <w:shd w:val="clear" w:color="auto" w:fill="F8F8F8"/>
-        </w:rPr>
-        <w:t xml:space="preserve">‘ </w:t>
-      </w:r>
-      <w:r>
-        <w:rPr>
-          <w:rFonts w:cs="Arial"/>
-          <w:color w:val="1D1C1D"/>
-          <w:sz w:val="20"/>
-          <w:szCs w:val="20"/>
-          <w:shd w:val="clear" w:color="auto" w:fill="F8F8F8"/>
-        </w:rPr>
-        <w:t>Maximum</w:t>
-      </w:r>
-      <w:proofErr w:type="gramEnd"/>
-      <w:r>
-        <w:rPr>
-          <w:rFonts w:cs="Arial"/>
-          <w:color w:val="1D1C1D"/>
-          <w:sz w:val="20"/>
-          <w:szCs w:val="20"/>
-          <w:shd w:val="clear" w:color="auto" w:fill="F8F8F8"/>
-        </w:rPr>
-        <w:t xml:space="preserve"> number of times to republish a gltxn2 record</w:t>
+        <w:t>Maximum number of times to republish a gltxn2 record</w:t>
       </w:r>
     </w:p>
     <w:p>
@@ -15765,10 +15085,14 @@
           <w:szCs w:val="20"/>
           <w:shd w:val="clear" w:color="auto" w:fill="F8F8F8"/>
         </w:rPr>
-        <w:t xml:space="preserve">Name: </w:t>
-      </w:r>
-      <w:proofErr w:type="gramStart"/>
-      <w:r>
+        <w:t>Name: ‘ gltxn2_AutoCreateEventsAfterMinutes</w:t>
+      </w:r>
+    </w:p>
+    <w:p>
+      <w:pPr>
+        <w:pStyle w:val="ListParagraph"/>
+        <w:shd w:val="clear" w:color="auto" w:fill="FFFFFF"/>
+        <w:ind w:right="-120"/>
         <w:rPr>
           <w:rFonts w:cs="Arial"/>
           <w:color w:val="1D1C1D"/>
@@ -15776,9 +15100,7 @@
           <w:szCs w:val="20"/>
           <w:shd w:val="clear" w:color="auto" w:fill="F8F8F8"/>
         </w:rPr>
-        <w:t>‘ gltxn</w:t>
-      </w:r>
-      <w:proofErr w:type="gramEnd"/>
+      </w:pPr>
       <w:r>
         <w:rPr>
           <w:rFonts w:cs="Arial"/>
@@ -15787,14 +15109,10 @@
           <w:szCs w:val="20"/>
           <w:shd w:val="clear" w:color="auto" w:fill="F8F8F8"/>
         </w:rPr>
-        <w:t>2_AutoCreateEventsAfterMinutes</w:t>
-      </w:r>
-    </w:p>
-    <w:p>
-      <w:pPr>
-        <w:pStyle w:val="ListParagraph"/>
-        <w:shd w:val="clear" w:color="auto" w:fill="FFFFFF"/>
-        <w:ind w:right="-120"/>
+        <w:t xml:space="preserve">Description: ‘ Minutes after which </w:t>
+      </w:r>
+      <w:proofErr w:type="spellStart"/>
+      <w:r>
         <w:rPr>
           <w:rFonts w:cs="Arial"/>
           <w:color w:val="1D1C1D"/>
@@ -15802,7 +15120,9 @@
           <w:szCs w:val="20"/>
           <w:shd w:val="clear" w:color="auto" w:fill="F8F8F8"/>
         </w:rPr>
-      </w:pPr>
+        <w:t>cleanup</w:t>
+      </w:r>
+      <w:proofErr w:type="spellEnd"/>
       <w:r>
         <w:rPr>
           <w:rFonts w:cs="Arial"/>
@@ -15811,9 +15131,9 @@
           <w:szCs w:val="20"/>
           <w:shd w:val="clear" w:color="auto" w:fill="F8F8F8"/>
         </w:rPr>
-        <w:t xml:space="preserve">Description: </w:t>
-      </w:r>
-      <w:proofErr w:type="gramStart"/>
+        <w:t xml:space="preserve"> of </w:t>
+      </w:r>
+      <w:proofErr w:type="spellStart"/>
       <w:r>
         <w:rPr>
           <w:rFonts w:cs="Arial"/>
@@ -15822,9 +15142,9 @@
           <w:szCs w:val="20"/>
           <w:shd w:val="clear" w:color="auto" w:fill="F8F8F8"/>
         </w:rPr>
-        <w:t>‘ Minutes</w:t>
-      </w:r>
-      <w:proofErr w:type="gramEnd"/>
+        <w:t>upprocessed</w:t>
+      </w:r>
+      <w:proofErr w:type="spellEnd"/>
       <w:r>
         <w:rPr>
           <w:rFonts w:cs="Arial"/>
@@ -15833,10 +15153,13 @@
           <w:szCs w:val="20"/>
           <w:shd w:val="clear" w:color="auto" w:fill="F8F8F8"/>
         </w:rPr>
-        <w:t xml:space="preserve"> after which </w:t>
-      </w:r>
-      <w:proofErr w:type="spellStart"/>
-      <w:r>
+        <w:t xml:space="preserve"> gltxn2 will be performed</w:t>
+      </w:r>
+    </w:p>
+    <w:p>
+      <w:pPr>
+        <w:shd w:val="clear" w:color="auto" w:fill="FFFFFF"/>
+        <w:ind w:right="-120" w:firstLine="720"/>
         <w:rPr>
           <w:rFonts w:cs="Arial"/>
           <w:color w:val="1D1C1D"/>
@@ -15844,9 +15167,7 @@
           <w:szCs w:val="20"/>
           <w:shd w:val="clear" w:color="auto" w:fill="F8F8F8"/>
         </w:rPr>
-        <w:t>cleanup</w:t>
-      </w:r>
-      <w:proofErr w:type="spellEnd"/>
+      </w:pPr>
       <w:r>
         <w:rPr>
           <w:rFonts w:cs="Arial"/>
@@ -15855,9 +15176,8 @@
           <w:szCs w:val="20"/>
           <w:shd w:val="clear" w:color="auto" w:fill="F8F8F8"/>
         </w:rPr>
-        <w:t xml:space="preserve"> of </w:t>
-      </w:r>
-      <w:proofErr w:type="spellStart"/>
+        <w:t xml:space="preserve">Value: </w:t>
+      </w:r>
       <w:r>
         <w:rPr>
           <w:rFonts w:cs="Arial"/>
@@ -15866,10 +15186,13 @@
           <w:szCs w:val="20"/>
           <w:shd w:val="clear" w:color="auto" w:fill="F8F8F8"/>
         </w:rPr>
-        <w:t>upprocessed</w:t>
-      </w:r>
-      <w:proofErr w:type="spellEnd"/>
-      <w:r>
+        <w:t>10</w:t>
+      </w:r>
+    </w:p>
+    <w:p>
+      <w:pPr>
+        <w:shd w:val="clear" w:color="auto" w:fill="FFFFFF"/>
+        <w:ind w:right="-120"/>
         <w:rPr>
           <w:rFonts w:cs="Arial"/>
           <w:color w:val="1D1C1D"/>
@@ -15877,13 +15200,8 @@
           <w:szCs w:val="20"/>
           <w:shd w:val="clear" w:color="auto" w:fill="F8F8F8"/>
         </w:rPr>
-        <w:t xml:space="preserve"> gltxn2 will be performed</w:t>
-      </w:r>
-    </w:p>
-    <w:p>
-      <w:pPr>
-        <w:shd w:val="clear" w:color="auto" w:fill="FFFFFF"/>
-        <w:ind w:right="-120" w:firstLine="720"/>
+      </w:pPr>
+      <w:r>
         <w:rPr>
           <w:rFonts w:cs="Arial"/>
           <w:color w:val="1D1C1D"/>
@@ -15891,7 +15209,8 @@
           <w:szCs w:val="20"/>
           <w:shd w:val="clear" w:color="auto" w:fill="F8F8F8"/>
         </w:rPr>
-      </w:pPr>
+        <w:t>1</w:t>
+      </w:r>
       <w:r>
         <w:rPr>
           <w:rFonts w:cs="Arial"/>
@@ -15899,8 +15218,9 @@
           <w:sz w:val="20"/>
           <w:szCs w:val="20"/>
           <w:shd w:val="clear" w:color="auto" w:fill="F8F8F8"/>
-        </w:rPr>
-        <w:t xml:space="preserve">Value: </w:t>
+          <w:vertAlign w:val="superscript"/>
+        </w:rPr>
+        <w:t>st</w:t>
       </w:r>
       <w:r>
         <w:rPr>
@@ -15910,7 +15230,7 @@
           <w:szCs w:val="20"/>
           <w:shd w:val="clear" w:color="auto" w:fill="F8F8F8"/>
         </w:rPr>
-        <w:t>10</w:t>
+        <w:t xml:space="preserve"> Script:</w:t>
       </w:r>
     </w:p>
     <w:p>
@@ -15933,7 +15253,7 @@
           <w:szCs w:val="20"/>
           <w:shd w:val="clear" w:color="auto" w:fill="F8F8F8"/>
         </w:rPr>
-        <w:t>1</w:t>
+        <w:t>rstkf.ScriptExecutor.execute(</w:t>
       </w:r>
       <w:r>
         <w:rPr>
@@ -15942,9 +15262,8 @@
           <w:sz w:val="20"/>
           <w:szCs w:val="20"/>
           <w:shd w:val="clear" w:color="auto" w:fill="F8F8F8"/>
-          <w:vertAlign w:val="superscript"/>
-        </w:rPr>
-        <w:t>st</w:t>
+        </w:rPr>
+        <w:t>'</w:t>
       </w:r>
       <w:r>
         <w:rPr>
@@ -15954,13 +15273,10 @@
           <w:szCs w:val="20"/>
           <w:shd w:val="clear" w:color="auto" w:fill="F8F8F8"/>
         </w:rPr>
-        <w:t xml:space="preserve"> Script:</w:t>
-      </w:r>
-    </w:p>
-    <w:p>
-      <w:pPr>
-        <w:shd w:val="clear" w:color="auto" w:fill="FFFFFF"/>
-        <w:ind w:right="-120"/>
+        <w:t>populateManualRollupsForGlayGlaydivGlayproj</w:t>
+      </w:r>
+      <w:bookmarkStart w:id="1" w:name="_Hlk82772814"/>
+      <w:r>
         <w:rPr>
           <w:rFonts w:cs="Arial"/>
           <w:color w:val="1D1C1D"/>
@@ -15968,8 +15284,9 @@
           <w:szCs w:val="20"/>
           <w:shd w:val="clear" w:color="auto" w:fill="F8F8F8"/>
         </w:rPr>
-      </w:pPr>
-      <w:proofErr w:type="gramStart"/>
+        <w:t>'</w:t>
+      </w:r>
+      <w:bookmarkEnd w:id="1"/>
       <w:r>
         <w:rPr>
           <w:rFonts w:cs="Arial"/>
@@ -15978,10 +15295,13 @@
           <w:szCs w:val="20"/>
           <w:shd w:val="clear" w:color="auto" w:fill="F8F8F8"/>
         </w:rPr>
-        <w:t>rstkf.ScriptExecutor.execute</w:t>
-      </w:r>
-      <w:proofErr w:type="gramEnd"/>
-      <w:r>
+        <w:t>, true);</w:t>
+      </w:r>
+    </w:p>
+    <w:p>
+      <w:pPr>
+        <w:shd w:val="clear" w:color="auto" w:fill="FFFFFF"/>
+        <w:ind w:right="-120"/>
         <w:rPr>
           <w:rFonts w:cs="Arial"/>
           <w:color w:val="1D1C1D"/>
@@ -15989,8 +15309,7 @@
           <w:szCs w:val="20"/>
           <w:shd w:val="clear" w:color="auto" w:fill="F8F8F8"/>
         </w:rPr>
-        <w:t>(</w:t>
-      </w:r>
+      </w:pPr>
       <w:r>
         <w:rPr>
           <w:rFonts w:cs="Arial"/>
@@ -15999,8 +15318,9 @@
           <w:szCs w:val="20"/>
           <w:shd w:val="clear" w:color="auto" w:fill="F8F8F8"/>
         </w:rPr>
-        <w:t>'</w:t>
-      </w:r>
+        <w:t xml:space="preserve">If the above script runs into any governor limit issues (I </w:t>
+      </w:r>
+      <w:proofErr w:type="spellStart"/>
       <w:r>
         <w:rPr>
           <w:rFonts w:cs="Arial"/>
@@ -16009,9 +15329,9 @@
           <w:szCs w:val="20"/>
           <w:shd w:val="clear" w:color="auto" w:fill="F8F8F8"/>
         </w:rPr>
-        <w:t>populateManualRollupsForGlayGlaydivGlayproj</w:t>
-      </w:r>
-      <w:bookmarkStart w:id="1" w:name="_Hlk82772814"/>
+        <w:t>havent</w:t>
+      </w:r>
+      <w:proofErr w:type="spellEnd"/>
       <w:r>
         <w:rPr>
           <w:rFonts w:cs="Arial"/>
@@ -16020,10 +15340,13 @@
           <w:szCs w:val="20"/>
           <w:shd w:val="clear" w:color="auto" w:fill="F8F8F8"/>
         </w:rPr>
-        <w:t>'</w:t>
-      </w:r>
-      <w:bookmarkEnd w:id="1"/>
-      <w:r>
+        <w:t xml:space="preserve"> come across any such during my testing but have added this as a backup) then the script will need to be run separately for each fiscal year ID in the org.</w:t>
+      </w:r>
+    </w:p>
+    <w:p>
+      <w:pPr>
+        <w:shd w:val="clear" w:color="auto" w:fill="FFFFFF"/>
+        <w:ind w:right="-120"/>
         <w:rPr>
           <w:rFonts w:cs="Arial"/>
           <w:color w:val="1D1C1D"/>
@@ -16031,13 +15354,8 @@
           <w:szCs w:val="20"/>
           <w:shd w:val="clear" w:color="auto" w:fill="F8F8F8"/>
         </w:rPr>
-        <w:t>, true);</w:t>
-      </w:r>
-    </w:p>
-    <w:p>
-      <w:pPr>
-        <w:shd w:val="clear" w:color="auto" w:fill="FFFFFF"/>
-        <w:ind w:right="-120"/>
+      </w:pPr>
+      <w:r>
         <w:rPr>
           <w:rFonts w:cs="Arial"/>
           <w:color w:val="1D1C1D"/>
@@ -16045,7 +15363,8 @@
           <w:szCs w:val="20"/>
           <w:shd w:val="clear" w:color="auto" w:fill="F8F8F8"/>
         </w:rPr>
-      </w:pPr>
+        <w:t>rstkf.</w:t>
+      </w:r>
       <w:r>
         <w:rPr>
           <w:rFonts w:cs="Arial"/>
@@ -16054,7 +15373,7 @@
           <w:szCs w:val="20"/>
           <w:shd w:val="clear" w:color="auto" w:fill="F8F8F8"/>
         </w:rPr>
-        <w:t xml:space="preserve">If the above script runs into any governor limit issues (I </w:t>
+        <w:t>ScriptExecutor.execute('populateManualRollupsForGlayGlaydivGlayproj', true, new Map&lt;</w:t>
       </w:r>
       <w:proofErr w:type="spellStart"/>
       <w:r>
@@ -16065,7 +15384,7 @@
           <w:szCs w:val="20"/>
           <w:shd w:val="clear" w:color="auto" w:fill="F8F8F8"/>
         </w:rPr>
-        <w:t>havent</w:t>
+        <w:t>String,Object</w:t>
       </w:r>
       <w:proofErr w:type="spellEnd"/>
       <w:r>
@@ -16076,13 +15395,10 @@
           <w:szCs w:val="20"/>
           <w:shd w:val="clear" w:color="auto" w:fill="F8F8F8"/>
         </w:rPr>
-        <w:t xml:space="preserve"> come across any such during my testing but have added this as a backup) then the script will need to be run separately for each fiscal year ID in the org.</w:t>
-      </w:r>
-    </w:p>
-    <w:p>
-      <w:pPr>
-        <w:shd w:val="clear" w:color="auto" w:fill="FFFFFF"/>
-        <w:ind w:right="-120"/>
+        <w:t>&gt;{'</w:t>
+      </w:r>
+      <w:proofErr w:type="spellStart"/>
+      <w:r>
         <w:rPr>
           <w:rFonts w:cs="Arial"/>
           <w:color w:val="1D1C1D"/>
@@ -16090,8 +15406,9 @@
           <w:szCs w:val="20"/>
           <w:shd w:val="clear" w:color="auto" w:fill="F8F8F8"/>
         </w:rPr>
-      </w:pPr>
-      <w:proofErr w:type="gramStart"/>
+        <w:t>glyearId</w:t>
+      </w:r>
+      <w:proofErr w:type="spellEnd"/>
       <w:r>
         <w:rPr>
           <w:rFonts w:cs="Arial"/>
@@ -16100,8 +15417,9 @@
           <w:szCs w:val="20"/>
           <w:shd w:val="clear" w:color="auto" w:fill="F8F8F8"/>
         </w:rPr>
-        <w:t>rstkf.</w:t>
-      </w:r>
+        <w:t xml:space="preserve">' =&gt; '&lt;ID of the </w:t>
+      </w:r>
+      <w:proofErr w:type="spellStart"/>
       <w:r>
         <w:rPr>
           <w:rFonts w:cs="Arial"/>
@@ -16110,9 +15428,9 @@
           <w:szCs w:val="20"/>
           <w:shd w:val="clear" w:color="auto" w:fill="F8F8F8"/>
         </w:rPr>
-        <w:t>ScriptExecutor.execute</w:t>
-      </w:r>
-      <w:proofErr w:type="gramEnd"/>
+        <w:t>glyear</w:t>
+      </w:r>
+      <w:proofErr w:type="spellEnd"/>
       <w:r>
         <w:rPr>
           <w:rFonts w:cs="Arial"/>
@@ -16121,10 +15439,13 @@
           <w:szCs w:val="20"/>
           <w:shd w:val="clear" w:color="auto" w:fill="F8F8F8"/>
         </w:rPr>
-        <w:t>('populateManualRollupsForGlayGlaydivGlayproj', true, new Map&lt;</w:t>
-      </w:r>
-      <w:proofErr w:type="spellStart"/>
-      <w:r>
+        <w:t xml:space="preserve"> record&gt;'});</w:t>
+      </w:r>
+    </w:p>
+    <w:p>
+      <w:pPr>
+        <w:shd w:val="clear" w:color="auto" w:fill="FFFFFF"/>
+        <w:ind w:right="-120"/>
         <w:rPr>
           <w:rFonts w:cs="Arial"/>
           <w:color w:val="1D1C1D"/>
@@ -16132,9 +15453,7 @@
           <w:szCs w:val="20"/>
           <w:shd w:val="clear" w:color="auto" w:fill="F8F8F8"/>
         </w:rPr>
-        <w:t>String,Object</w:t>
-      </w:r>
-      <w:proofErr w:type="spellEnd"/>
+      </w:pPr>
       <w:r>
         <w:rPr>
           <w:rFonts w:cs="Arial"/>
@@ -16143,9 +15462,8 @@
           <w:szCs w:val="20"/>
           <w:shd w:val="clear" w:color="auto" w:fill="F8F8F8"/>
         </w:rPr>
-        <w:t>&gt;{'</w:t>
-      </w:r>
-      <w:proofErr w:type="spellStart"/>
+        <w:t>2</w:t>
+      </w:r>
       <w:r>
         <w:rPr>
           <w:rFonts w:cs="Arial"/>
@@ -16153,10 +15471,10 @@
           <w:sz w:val="20"/>
           <w:szCs w:val="20"/>
           <w:shd w:val="clear" w:color="auto" w:fill="F8F8F8"/>
-        </w:rPr>
-        <w:t>glyearId</w:t>
-      </w:r>
-      <w:proofErr w:type="spellEnd"/>
+          <w:vertAlign w:val="superscript"/>
+        </w:rPr>
+        <w:t>nd</w:t>
+      </w:r>
       <w:r>
         <w:rPr>
           <w:rFonts w:cs="Arial"/>
@@ -16165,10 +15483,13 @@
           <w:szCs w:val="20"/>
           <w:shd w:val="clear" w:color="auto" w:fill="F8F8F8"/>
         </w:rPr>
-        <w:t xml:space="preserve">' =&gt; '&lt;ID of the </w:t>
-      </w:r>
-      <w:proofErr w:type="spellStart"/>
-      <w:r>
+        <w:t xml:space="preserve"> Script:</w:t>
+      </w:r>
+    </w:p>
+    <w:p>
+      <w:pPr>
+        <w:shd w:val="clear" w:color="auto" w:fill="FFFFFF"/>
+        <w:ind w:right="-120"/>
         <w:rPr>
           <w:rFonts w:cs="Arial"/>
           <w:color w:val="1D1C1D"/>
@@ -16176,9 +15497,7 @@
           <w:szCs w:val="20"/>
           <w:shd w:val="clear" w:color="auto" w:fill="F8F8F8"/>
         </w:rPr>
-        <w:t>glyear</w:t>
-      </w:r>
-      <w:proofErr w:type="spellEnd"/>
+      </w:pPr>
       <w:r>
         <w:rPr>
           <w:rFonts w:cs="Arial"/>
@@ -16187,13 +15506,9 @@
           <w:szCs w:val="20"/>
           <w:shd w:val="clear" w:color="auto" w:fill="F8F8F8"/>
         </w:rPr>
-        <w:t xml:space="preserve"> record&gt;'});</w:t>
-      </w:r>
-    </w:p>
-    <w:p>
-      <w:pPr>
-        <w:shd w:val="clear" w:color="auto" w:fill="FFFFFF"/>
-        <w:ind w:right="-120"/>
+        <w:t>rstkf.</w:t>
+      </w:r>
+      <w:r>
         <w:rPr>
           <w:rFonts w:cs="Arial"/>
           <w:color w:val="1D1C1D"/>
@@ -16201,82 +15516,7 @@
           <w:szCs w:val="20"/>
           <w:shd w:val="clear" w:color="auto" w:fill="F8F8F8"/>
         </w:rPr>
-      </w:pPr>
-      <w:r>
-        <w:rPr>
-          <w:rFonts w:cs="Arial"/>
-          <w:color w:val="1D1C1D"/>
-          <w:sz w:val="20"/>
-          <w:szCs w:val="20"/>
-          <w:shd w:val="clear" w:color="auto" w:fill="F8F8F8"/>
-        </w:rPr>
-        <w:t>2</w:t>
-      </w:r>
-      <w:r>
-        <w:rPr>
-          <w:rFonts w:cs="Arial"/>
-          <w:color w:val="1D1C1D"/>
-          <w:sz w:val="20"/>
-          <w:szCs w:val="20"/>
-          <w:shd w:val="clear" w:color="auto" w:fill="F8F8F8"/>
-          <w:vertAlign w:val="superscript"/>
-        </w:rPr>
-        <w:t>nd</w:t>
-      </w:r>
-      <w:r>
-        <w:rPr>
-          <w:rFonts w:cs="Arial"/>
-          <w:color w:val="1D1C1D"/>
-          <w:sz w:val="20"/>
-          <w:szCs w:val="20"/>
-          <w:shd w:val="clear" w:color="auto" w:fill="F8F8F8"/>
-        </w:rPr>
-        <w:t xml:space="preserve"> Script:</w:t>
-      </w:r>
-    </w:p>
-    <w:p>
-      <w:pPr>
-        <w:shd w:val="clear" w:color="auto" w:fill="FFFFFF"/>
-        <w:ind w:right="-120"/>
-        <w:rPr>
-          <w:rFonts w:cs="Arial"/>
-          <w:color w:val="1D1C1D"/>
-          <w:sz w:val="20"/>
-          <w:szCs w:val="20"/>
-          <w:shd w:val="clear" w:color="auto" w:fill="F8F8F8"/>
-        </w:rPr>
-      </w:pPr>
-      <w:proofErr w:type="gramStart"/>
-      <w:r>
-        <w:rPr>
-          <w:rFonts w:cs="Arial"/>
-          <w:color w:val="1D1C1D"/>
-          <w:sz w:val="20"/>
-          <w:szCs w:val="20"/>
-          <w:shd w:val="clear" w:color="auto" w:fill="F8F8F8"/>
-        </w:rPr>
-        <w:t>rstkf.</w:t>
-      </w:r>
-      <w:r>
-        <w:rPr>
-          <w:rFonts w:cs="Arial"/>
-          <w:color w:val="1D1C1D"/>
-          <w:sz w:val="20"/>
-          <w:szCs w:val="20"/>
-          <w:shd w:val="clear" w:color="auto" w:fill="F8F8F8"/>
-        </w:rPr>
-        <w:t>ScriptExecutor.execute</w:t>
-      </w:r>
-      <w:proofErr w:type="gramEnd"/>
-      <w:r>
-        <w:rPr>
-          <w:rFonts w:cs="Arial"/>
-          <w:color w:val="1D1C1D"/>
-          <w:sz w:val="20"/>
-          <w:szCs w:val="20"/>
-          <w:shd w:val="clear" w:color="auto" w:fill="F8F8F8"/>
-        </w:rPr>
-        <w:t>('update_gltxn_gltxndimdone_and_glperiod', true)</w:t>
+        <w:t>ScriptExecutor.execute('update_gltxn_gltxndimdone_and_glperiod', true)</w:t>
       </w:r>
       <w:r>
         <w:rPr>
@@ -16676,7 +15916,6 @@
         <w:t>__</w:t>
       </w:r>
       <w:proofErr w:type="spellStart"/>
-      <w:proofErr w:type="gramStart"/>
       <w:r>
         <w:rPr>
           <w:rFonts w:ascii="Arial" w:hAnsi="Arial" w:cs="Arial"/>
@@ -16688,7 +15927,6 @@
         <w:t>c.object</w:t>
       </w:r>
       <w:proofErr w:type="spellEnd"/>
-      <w:proofErr w:type="gramEnd"/>
       <w:r>
         <w:rPr>
           <w:rFonts w:ascii="Arial" w:hAnsi="Arial" w:cs="Arial"/>
@@ -17112,7 +16350,6 @@
         </w:rPr>
       </w:pPr>
       <w:proofErr w:type="spellStart"/>
-      <w:proofErr w:type="gramStart"/>
       <w:r>
         <w:rPr>
           <w:rFonts w:ascii="Segoe UI" w:hAnsi="Segoe UI" w:cs="Segoe UI"/>
@@ -17154,7 +16391,6 @@
         <w:t>ScriptExecutor.execute</w:t>
       </w:r>
       <w:proofErr w:type="spellEnd"/>
-      <w:proofErr w:type="gramEnd"/>
       <w:r>
         <w:rPr>
           <w:rFonts w:ascii="Segoe UI" w:hAnsi="Segoe UI" w:cs="Segoe UI"/>
@@ -17232,12 +16468,10 @@
         <w:t>‘</w:t>
       </w:r>
       <w:proofErr w:type="spellStart"/>
-      <w:proofErr w:type="gramStart"/>
       <w:r>
         <w:t>glacct</w:t>
       </w:r>
       <w:proofErr w:type="spellEnd"/>
-      <w:proofErr w:type="gramEnd"/>
       <w:r>
         <w:t>__c</w:t>
       </w:r>
@@ -17277,13 +16511,8 @@
         </w:rPr>
         <w:t>‘</w:t>
       </w:r>
-      <w:proofErr w:type="gramStart"/>
-      <w:r>
-        <w:t>glacct</w:t>
-      </w:r>
-      <w:proofErr w:type="gramEnd"/>
-      <w:r>
-        <w:t>_</w:t>
+      <w:r>
+        <w:t>glacct_</w:t>
       </w:r>
       <w:proofErr w:type="spellStart"/>
       <w:r>
@@ -17386,12 +16615,10 @@
         <w:t xml:space="preserve">               ‘</w:t>
       </w:r>
       <w:proofErr w:type="spellStart"/>
-      <w:proofErr w:type="gramStart"/>
       <w:r>
         <w:t>rifrsec</w:t>
       </w:r>
       <w:proofErr w:type="spellEnd"/>
-      <w:proofErr w:type="gramEnd"/>
       <w:r>
         <w:t>__c</w:t>
       </w:r>
@@ -17403,14 +16630,9 @@
       <w:r>
         <w:t xml:space="preserve">       a.</w:t>
       </w:r>
-      <w:proofErr w:type="gramStart"/>
       <w:r>
         <w:tab/>
-        <w:t xml:space="preserve">  ‘</w:t>
-      </w:r>
-      <w:proofErr w:type="gramEnd"/>
-      <w:r>
-        <w:t>rifrsec_</w:t>
+        <w:t xml:space="preserve">  ‘rifrsec_</w:t>
       </w:r>
       <w:proofErr w:type="spellStart"/>
       <w:r>
@@ -17545,7 +16767,6 @@
         <w:t>__</w:t>
       </w:r>
       <w:proofErr w:type="spellStart"/>
-      <w:proofErr w:type="gramStart"/>
       <w:r>
         <w:rPr>
           <w:rFonts w:ascii="Segoe UI" w:hAnsi="Segoe UI" w:cs="Segoe UI"/>
@@ -17556,7 +16777,6 @@
         <w:t>c.object</w:t>
       </w:r>
       <w:proofErr w:type="spellEnd"/>
-      <w:proofErr w:type="gramEnd"/>
       <w:r>
         <w:rPr>
           <w:rFonts w:ascii="Segoe UI" w:hAnsi="Segoe UI" w:cs="Segoe UI"/>
@@ -17591,9 +16811,9 @@
           <w:szCs w:val="21"/>
           <w:lang w:eastAsia="en-IN"/>
         </w:rPr>
-        <w:t>‘</w:t>
-      </w:r>
-      <w:proofErr w:type="gramStart"/>
+        <w:t>‘glacct_</w:t>
+      </w:r>
+      <w:proofErr w:type="spellStart"/>
       <w:r>
         <w:rPr>
           <w:rFonts w:ascii="Segoe UI" w:eastAsia="Times New Roman" w:hAnsi="Segoe UI" w:cs="Segoe UI"/>
@@ -17602,9 +16822,9 @@
           <w:szCs w:val="21"/>
           <w:lang w:eastAsia="en-IN"/>
         </w:rPr>
-        <w:t>glacct</w:t>
-      </w:r>
-      <w:proofErr w:type="gramEnd"/>
+        <w:t>fxtype</w:t>
+      </w:r>
+      <w:proofErr w:type="spellEnd"/>
       <w:r>
         <w:rPr>
           <w:rFonts w:ascii="Segoe UI" w:eastAsia="Times New Roman" w:hAnsi="Segoe UI" w:cs="Segoe UI"/>
@@ -17613,10 +16833,14 @@
           <w:szCs w:val="21"/>
           <w:lang w:eastAsia="en-IN"/>
         </w:rPr>
-        <w:t>_</w:t>
-      </w:r>
-      <w:proofErr w:type="spellStart"/>
-      <w:r>
+        <w:t>__c</w:t>
+      </w:r>
+    </w:p>
+    <w:p>
+      <w:pPr>
+        <w:shd w:val="clear" w:color="auto" w:fill="FFFFFF"/>
+        <w:spacing w:before="100" w:beforeAutospacing="1" w:after="100" w:afterAutospacing="1" w:line="240" w:lineRule="auto"/>
+        <w:ind w:firstLine="720"/>
         <w:rPr>
           <w:rFonts w:ascii="Segoe UI" w:eastAsia="Times New Roman" w:hAnsi="Segoe UI" w:cs="Segoe UI"/>
           <w:spacing w:val="-1"/>
@@ -17624,9 +16848,7 @@
           <w:szCs w:val="21"/>
           <w:lang w:eastAsia="en-IN"/>
         </w:rPr>
-        <w:t>fxtype</w:t>
-      </w:r>
-      <w:proofErr w:type="spellEnd"/>
+      </w:pPr>
       <w:r>
         <w:rPr>
           <w:rFonts w:ascii="Segoe UI" w:eastAsia="Times New Roman" w:hAnsi="Segoe UI" w:cs="Segoe UI"/>
@@ -17635,30 +16857,6 @@
           <w:szCs w:val="21"/>
           <w:lang w:eastAsia="en-IN"/>
         </w:rPr>
-        <w:t>__c</w:t>
-      </w:r>
-    </w:p>
-    <w:p>
-      <w:pPr>
-        <w:shd w:val="clear" w:color="auto" w:fill="FFFFFF"/>
-        <w:spacing w:before="100" w:beforeAutospacing="1" w:after="100" w:afterAutospacing="1" w:line="240" w:lineRule="auto"/>
-        <w:ind w:firstLine="720"/>
-        <w:rPr>
-          <w:rFonts w:ascii="Segoe UI" w:eastAsia="Times New Roman" w:hAnsi="Segoe UI" w:cs="Segoe UI"/>
-          <w:spacing w:val="-1"/>
-          <w:sz w:val="21"/>
-          <w:szCs w:val="21"/>
-          <w:lang w:eastAsia="en-IN"/>
-        </w:rPr>
-      </w:pPr>
-      <w:r>
-        <w:rPr>
-          <w:rFonts w:ascii="Segoe UI" w:eastAsia="Times New Roman" w:hAnsi="Segoe UI" w:cs="Segoe UI"/>
-          <w:spacing w:val="-1"/>
-          <w:sz w:val="21"/>
-          <w:szCs w:val="21"/>
-          <w:lang w:eastAsia="en-IN"/>
-        </w:rPr>
         <w:t xml:space="preserve">  a. ‘Historical</w:t>
       </w:r>
       <w:r>
@@ -17715,7 +16913,6 @@
         <w:t xml:space="preserve">  ‘</w:t>
       </w:r>
       <w:proofErr w:type="spellStart"/>
-      <w:proofErr w:type="gramStart"/>
       <w:r>
         <w:rPr>
           <w:rStyle w:val="js-issue-title"/>
@@ -17735,7 +16932,6 @@
         <w:t>lbankacct</w:t>
       </w:r>
       <w:proofErr w:type="spellEnd"/>
-      <w:proofErr w:type="gramEnd"/>
       <w:r>
         <w:rPr>
           <w:rFonts w:asciiTheme="minorHAnsi" w:hAnsiTheme="minorHAnsi" w:cs="Segoe UI"/>
@@ -17764,7 +16960,6 @@
         </w:rPr>
         <w:t xml:space="preserve">  ‘</w:t>
       </w:r>
-      <w:proofErr w:type="gramStart"/>
       <w:r>
         <w:rPr>
           <w:rStyle w:val="js-issue-title"/>
@@ -17779,17 +16974,7 @@
           <w:sz w:val="21"/>
           <w:szCs w:val="21"/>
         </w:rPr>
-        <w:t>lbankacct</w:t>
-      </w:r>
-      <w:proofErr w:type="gramEnd"/>
-      <w:r>
-        <w:rPr>
-          <w:rFonts w:asciiTheme="minorHAnsi" w:hAnsiTheme="minorHAnsi" w:cs="Segoe UI"/>
-          <w:spacing w:val="-1"/>
-          <w:sz w:val="21"/>
-          <w:szCs w:val="21"/>
-        </w:rPr>
-        <w:t>_</w:t>
+        <w:t>lbankacct_</w:t>
       </w:r>
       <w:proofErr w:type="spellStart"/>
       <w:r>
@@ -18000,7 +17185,6 @@
         <w:t>‘</w:t>
       </w:r>
       <w:proofErr w:type="spellStart"/>
-      <w:proofErr w:type="gramStart"/>
       <w:r>
         <w:rPr>
           <w:rFonts w:cs="Arial"/>
@@ -18010,7 +17194,6 @@
         <w:t>arinvdue</w:t>
       </w:r>
       <w:proofErr w:type="spellEnd"/>
-      <w:proofErr w:type="gramEnd"/>
       <w:r>
         <w:rPr>
           <w:rFonts w:cs="Arial"/>
@@ -18132,12 +17315,10 @@
         <w:t>‘</w:t>
       </w:r>
       <w:proofErr w:type="spellStart"/>
-      <w:proofErr w:type="gramStart"/>
       <w:r>
         <w:t>glyear</w:t>
       </w:r>
       <w:proofErr w:type="spellEnd"/>
-      <w:proofErr w:type="gramEnd"/>
       <w:r>
         <w:t>__c</w:t>
       </w:r>
@@ -18193,6 +17374,279 @@
         <w:t>urrentyearretainedearningsisrequired</w:t>
       </w:r>
       <w:proofErr w:type="spellEnd"/>
+    </w:p>
+    <w:p>
+      <w:pPr>
+        <w:rPr>
+          <w:rFonts w:cs="Times New Roman"/>
+          <w:color w:val="212121"/>
+        </w:rPr>
+      </w:pPr>
+    </w:p>
+    <w:p>
+      <w:pPr>
+        <w:rPr>
+          <w:rFonts w:cs="Times New Roman"/>
+          <w:color w:val="212121"/>
+        </w:rPr>
+      </w:pPr>
+    </w:p>
+    <w:p>
+      <w:pPr>
+        <w:shd w:val="clear" w:color="auto" w:fill="FFFFFF"/>
+        <w:ind w:right="-120"/>
+        <w:rPr>
+          <w:rFonts w:cs="Arial"/>
+          <w:color w:val="1D1C1D"/>
+          <w:sz w:val="32"/>
+          <w:szCs w:val="32"/>
+          <w:shd w:val="clear" w:color="auto" w:fill="F8F8F8"/>
+        </w:rPr>
+      </w:pPr>
+      <w:r>
+        <w:rPr>
+          <w:rFonts w:cs="Arial"/>
+          <w:color w:val="1D1C1D"/>
+          <w:sz w:val="32"/>
+          <w:szCs w:val="32"/>
+          <w:highlight w:val="yellow"/>
+          <w:shd w:val="clear" w:color="auto" w:fill="F8F8F8"/>
+        </w:rPr>
+        <w:t>20</w:t>
+      </w:r>
+      <w:r>
+        <w:rPr>
+          <w:rFonts w:cs="Arial"/>
+          <w:color w:val="1D1C1D"/>
+          <w:sz w:val="32"/>
+          <w:szCs w:val="32"/>
+          <w:highlight w:val="yellow"/>
+          <w:shd w:val="clear" w:color="auto" w:fill="F8F8F8"/>
+        </w:rPr>
+        <w:t>.</w:t>
+      </w:r>
+      <w:r>
+        <w:rPr>
+          <w:rFonts w:cs="Arial"/>
+          <w:color w:val="1D1C1D"/>
+          <w:sz w:val="32"/>
+          <w:szCs w:val="32"/>
+          <w:highlight w:val="yellow"/>
+          <w:shd w:val="clear" w:color="auto" w:fill="F8F8F8"/>
+        </w:rPr>
+        <w:t>1</w:t>
+      </w:r>
+      <w:r>
+        <w:rPr>
+          <w:rFonts w:cs="Arial"/>
+          <w:color w:val="1D1C1D"/>
+          <w:sz w:val="32"/>
+          <w:szCs w:val="32"/>
+          <w:highlight w:val="yellow"/>
+          <w:shd w:val="clear" w:color="auto" w:fill="F8F8F8"/>
+        </w:rPr>
+        <w:t>40.1</w:t>
+      </w:r>
+    </w:p>
+    <w:p>
+      <w:hyperlink r:id="rId94" w:history="1">
+        <w:r>
+          <w:rPr>
+            <w:rStyle w:val="Hyperlink"/>
+          </w:rPr>
+          <w:t>https://login.salesforce.com/packaging/installPackage.apexp?p0=04t1P</w:t>
+        </w:r>
+        <w:r>
+          <w:rPr>
+            <w:rStyle w:val="Hyperlink"/>
+          </w:rPr>
+          <w:t>0</w:t>
+        </w:r>
+        <w:r>
+          <w:rPr>
+            <w:rStyle w:val="Hyperlink"/>
+          </w:rPr>
+          <w:t>00000ElQR</w:t>
+        </w:r>
+      </w:hyperlink>
+    </w:p>
+    <w:p>
+      <w:hyperlink r:id="rId95" w:history="1">
+        <w:r>
+          <w:rPr>
+            <w:rStyle w:val="Hyperlink"/>
+          </w:rPr>
+          <w:t>https://test.salesforce.com/packaging/installPackage.apexp?p0=04t1P000000ElQR</w:t>
+        </w:r>
+      </w:hyperlink>
+    </w:p>
+    <w:p>
+      <w:pPr>
+        <w:rPr>
+          <w:rFonts w:cs="Times New Roman"/>
+          <w:color w:val="212121"/>
+        </w:rPr>
+      </w:pPr>
+    </w:p>
+    <w:p>
+      <w:pPr>
+        <w:shd w:val="clear" w:color="auto" w:fill="FFFFFF"/>
+        <w:ind w:right="-120"/>
+        <w:rPr>
+          <w:rFonts w:cs="Arial"/>
+          <w:color w:val="1D1C1D"/>
+          <w:sz w:val="32"/>
+          <w:szCs w:val="32"/>
+          <w:shd w:val="clear" w:color="auto" w:fill="F8F8F8"/>
+        </w:rPr>
+      </w:pPr>
+      <w:r>
+        <w:rPr>
+          <w:rFonts w:cs="Arial"/>
+          <w:color w:val="1D1C1D"/>
+          <w:sz w:val="32"/>
+          <w:szCs w:val="32"/>
+          <w:highlight w:val="yellow"/>
+          <w:shd w:val="clear" w:color="auto" w:fill="F8F8F8"/>
+        </w:rPr>
+        <w:t>20</w:t>
+      </w:r>
+      <w:r>
+        <w:rPr>
+          <w:rFonts w:cs="Arial"/>
+          <w:color w:val="1D1C1D"/>
+          <w:sz w:val="32"/>
+          <w:szCs w:val="32"/>
+          <w:highlight w:val="yellow"/>
+          <w:shd w:val="clear" w:color="auto" w:fill="F8F8F8"/>
+        </w:rPr>
+        <w:t>.</w:t>
+      </w:r>
+      <w:r>
+        <w:rPr>
+          <w:rFonts w:cs="Arial"/>
+          <w:color w:val="1D1C1D"/>
+          <w:sz w:val="32"/>
+          <w:szCs w:val="32"/>
+          <w:highlight w:val="yellow"/>
+          <w:shd w:val="clear" w:color="auto" w:fill="F8F8F8"/>
+        </w:rPr>
+        <w:t>14</w:t>
+      </w:r>
+      <w:r>
+        <w:rPr>
+          <w:rFonts w:cs="Arial"/>
+          <w:color w:val="1D1C1D"/>
+          <w:sz w:val="32"/>
+          <w:szCs w:val="32"/>
+          <w:highlight w:val="yellow"/>
+          <w:shd w:val="clear" w:color="auto" w:fill="F8F8F8"/>
+        </w:rPr>
+        <w:t>1</w:t>
+      </w:r>
+    </w:p>
+    <w:p>
+      <w:hyperlink r:id="rId96" w:history="1">
+        <w:r>
+          <w:rPr>
+            <w:rStyle w:val="Hyperlink"/>
+          </w:rPr>
+          <w:t>https://login.salesforce.com/packaging/installPackage.apexp?p0=04t1P000000kaRC</w:t>
+        </w:r>
+      </w:hyperlink>
+    </w:p>
+    <w:p>
+      <w:hyperlink r:id="rId97" w:history="1">
+        <w:r>
+          <w:rPr>
+            <w:rStyle w:val="Hyperlink"/>
+          </w:rPr>
+          <w:t>https://test.salesforce.com/packaging/installPackage.apexp?p0=04t1P000000kaRC</w:t>
+        </w:r>
+      </w:hyperlink>
+    </w:p>
+    <w:p>
+      <w:pPr>
+        <w:rPr>
+          <w:rFonts w:cs="Times New Roman"/>
+          <w:color w:val="212121"/>
+        </w:rPr>
+      </w:pPr>
+    </w:p>
+    <w:p>
+      <w:r>
+        <w:rPr>
+          <w:rFonts w:cs="Arial"/>
+          <w:color w:val="1D1C1D"/>
+          <w:shd w:val="clear" w:color="auto" w:fill="F8F8F8"/>
+        </w:rPr>
+        <w:t>‘</w:t>
+      </w:r>
+      <w:proofErr w:type="spellStart"/>
+      <w:r>
+        <w:t>arcashh</w:t>
+      </w:r>
+      <w:proofErr w:type="spellEnd"/>
+      <w:r>
+        <w:t xml:space="preserve"> </w:t>
+      </w:r>
+      <w:r>
+        <w:t>__c</w:t>
+      </w:r>
+      <w:r>
+        <w:t xml:space="preserve"> </w:t>
+      </w:r>
+      <w:r>
+        <w:rPr>
+          <w:rFonts w:cs="Arial"/>
+          <w:color w:val="1D1C1D"/>
+          <w:shd w:val="clear" w:color="auto" w:fill="F8F8F8"/>
+        </w:rPr>
+        <w:t xml:space="preserve">– </w:t>
+      </w:r>
+      <w:r>
+        <w:rPr>
+          <w:rFonts w:cs="Arial"/>
+          <w:color w:val="1D1C1D"/>
+          <w:shd w:val="clear" w:color="auto" w:fill="F8F8F8"/>
+        </w:rPr>
+        <w:t>Deactivate</w:t>
+      </w:r>
+      <w:r>
+        <w:rPr>
+          <w:rFonts w:cs="Arial"/>
+          <w:color w:val="1D1C1D"/>
+          <w:shd w:val="clear" w:color="auto" w:fill="F8F8F8"/>
+        </w:rPr>
+        <w:t xml:space="preserve"> validation rule</w:t>
+      </w:r>
+    </w:p>
+    <w:p>
+      <w:pPr>
+        <w:ind w:firstLine="720"/>
+        <w:rPr>
+          <w:rStyle w:val="Hyperlink"/>
+        </w:rPr>
+      </w:pPr>
+      <w:r>
+        <w:rPr>
+          <w:rFonts w:cs="Arial"/>
+          <w:color w:val="1D1C1D"/>
+          <w:shd w:val="clear" w:color="auto" w:fill="F8F8F8"/>
+        </w:rPr>
+        <w:t>1.‘</w:t>
+      </w:r>
+      <w:r>
+        <w:t>batchamthome_less_than_paymentshome</w:t>
+      </w:r>
+    </w:p>
+    <w:p>
+      <w:pPr>
+        <w:rPr>
+          <w:rFonts w:cs="Times New Roman"/>
+          <w:color w:val="212121"/>
+        </w:rPr>
+      </w:pPr>
     </w:p>
     <w:p>
       <w:pPr>

</xml_diff>

<commit_message>
Update Winter 19 Manual Steps.docx
</commit_message>
<xml_diff>
--- a/Rootstock Financials/Releases/Winter 2019/Manual Steps/Winter 19 Manual Steps.docx
+++ b/Rootstock Financials/Releases/Winter 2019/Manual Steps/Winter 19 Manual Steps.docx
@@ -18819,18 +18819,7 @@
           <w:highlight w:val="yellow"/>
           <w:shd w:val="clear" w:color="auto" w:fill="F8F8F8"/>
         </w:rPr>
-        <w:t>4</w:t>
-      </w:r>
-      <w:r>
-        <w:rPr>
-          <w:rFonts w:cs="Arial"/>
-          <w:color w:val="1D1C1D"/>
-          <w:sz w:val="32"/>
-          <w:szCs w:val="32"/>
-          <w:highlight w:val="yellow"/>
-          <w:shd w:val="clear" w:color="auto" w:fill="F8F8F8"/>
-        </w:rPr>
-        <w:t>6</w:t>
+        <w:t>46</w:t>
       </w:r>
     </w:p>
     <w:p>
@@ -18871,7 +18860,7 @@
             <w:bdr w:val="none" w:sz="0" w:space="0" w:color="auto" w:frame="1"/>
             <w:shd w:val="clear" w:color="auto" w:fill="FFFFFF"/>
           </w:rPr>
-          <w:t>https://</w:t>
+          <w:t>https://test.salesforce.com/packaging/installPackage.apexp?p0=04t1P00000</w:t>
         </w:r>
         <w:r>
           <w:rPr>
@@ -18882,7 +18871,7 @@
             <w:bdr w:val="none" w:sz="0" w:space="0" w:color="auto" w:frame="1"/>
             <w:shd w:val="clear" w:color="auto" w:fill="FFFFFF"/>
           </w:rPr>
-          <w:t>test</w:t>
+          <w:t>0</w:t>
         </w:r>
         <w:r>
           <w:rPr>
@@ -18893,7 +18882,7 @@
             <w:bdr w:val="none" w:sz="0" w:space="0" w:color="auto" w:frame="1"/>
             <w:shd w:val="clear" w:color="auto" w:fill="FFFFFF"/>
           </w:rPr>
-          <w:t>.salesforce.com/packaging/installPackage.apexp?p0=04t1P000000kaWb</w:t>
+          <w:t>kaWb</w:t>
         </w:r>
       </w:hyperlink>
     </w:p>
@@ -18920,23 +18909,7 @@
           <w:color w:val="1D1C1D"/>
           <w:shd w:val="clear" w:color="auto" w:fill="F8F8F8"/>
         </w:rPr>
-        <w:t>RSTK-</w:t>
-      </w:r>
-      <w:r>
-        <w:rPr>
-          <w:rFonts w:ascii="Arial" w:hAnsi="Arial" w:cs="Arial"/>
-          <w:color w:val="1D1C1D"/>
-          <w:shd w:val="clear" w:color="auto" w:fill="F8F8F8"/>
-        </w:rPr>
-        <w:t>9822</w:t>
-      </w:r>
-      <w:r>
-        <w:rPr>
-          <w:rFonts w:ascii="Arial" w:hAnsi="Arial" w:cs="Arial"/>
-          <w:color w:val="1D1C1D"/>
-          <w:shd w:val="clear" w:color="auto" w:fill="F8F8F8"/>
-        </w:rPr>
-        <w:t>:</w:t>
+        <w:t>RSTK-9822:</w:t>
       </w:r>
     </w:p>
     <w:p>
@@ -19029,6 +19002,122 @@
         </w:rPr>
         <w:t>', true);</w:t>
       </w:r>
+    </w:p>
+    <w:p>
+      <w:pPr>
+        <w:rPr>
+          <w:rFonts w:cs="Times New Roman"/>
+          <w:color w:val="212121"/>
+        </w:rPr>
+      </w:pPr>
+    </w:p>
+    <w:p>
+      <w:pPr>
+        <w:shd w:val="clear" w:color="auto" w:fill="FFFFFF"/>
+        <w:ind w:right="-120"/>
+        <w:rPr>
+          <w:rFonts w:cs="Arial"/>
+          <w:color w:val="1D1C1D"/>
+          <w:sz w:val="32"/>
+          <w:szCs w:val="32"/>
+          <w:shd w:val="clear" w:color="auto" w:fill="F8F8F8"/>
+        </w:rPr>
+      </w:pPr>
+      <w:r>
+        <w:rPr>
+          <w:rFonts w:cs="Arial"/>
+          <w:color w:val="1D1C1D"/>
+          <w:sz w:val="32"/>
+          <w:szCs w:val="32"/>
+          <w:highlight w:val="yellow"/>
+          <w:shd w:val="clear" w:color="auto" w:fill="F8F8F8"/>
+        </w:rPr>
+        <w:t>20</w:t>
+      </w:r>
+      <w:r>
+        <w:rPr>
+          <w:rFonts w:cs="Arial"/>
+          <w:color w:val="1D1C1D"/>
+          <w:sz w:val="32"/>
+          <w:szCs w:val="32"/>
+          <w:highlight w:val="yellow"/>
+          <w:shd w:val="clear" w:color="auto" w:fill="F8F8F8"/>
+        </w:rPr>
+        <w:t>.</w:t>
+      </w:r>
+      <w:r>
+        <w:rPr>
+          <w:rFonts w:cs="Arial"/>
+          <w:color w:val="1D1C1D"/>
+          <w:sz w:val="32"/>
+          <w:szCs w:val="32"/>
+          <w:highlight w:val="yellow"/>
+          <w:shd w:val="clear" w:color="auto" w:fill="F8F8F8"/>
+        </w:rPr>
+        <w:t>14</w:t>
+      </w:r>
+      <w:r>
+        <w:rPr>
+          <w:rFonts w:cs="Arial"/>
+          <w:color w:val="1D1C1D"/>
+          <w:sz w:val="32"/>
+          <w:szCs w:val="32"/>
+          <w:highlight w:val="yellow"/>
+          <w:shd w:val="clear" w:color="auto" w:fill="F8F8F8"/>
+        </w:rPr>
+        <w:t>7</w:t>
+      </w:r>
+    </w:p>
+    <w:p>
+      <w:pPr>
+        <w:shd w:val="clear" w:color="auto" w:fill="FFFFFF"/>
+        <w:ind w:right="-120"/>
+        <w:rPr>
+          <w:sz w:val="20"/>
+          <w:szCs w:val="20"/>
+        </w:rPr>
+      </w:pPr>
+      <w:hyperlink r:id="rId104" w:tgtFrame="_blank" w:history="1">
+        <w:r>
+          <w:rPr>
+            <w:rStyle w:val="Hyperlink"/>
+            <w:rFonts w:ascii="Arial" w:hAnsi="Arial" w:cs="Arial"/>
+            <w:color w:val="015BA7"/>
+            <w:sz w:val="20"/>
+            <w:szCs w:val="20"/>
+            <w:bdr w:val="none" w:sz="0" w:space="0" w:color="auto" w:frame="1"/>
+            <w:shd w:val="clear" w:color="auto" w:fill="FFFFFF"/>
+          </w:rPr>
+          <w:t>https://login.salesforce.com/packaging/installPackage.apexp?p0=04t1P000000kaX0</w:t>
+        </w:r>
+      </w:hyperlink>
+    </w:p>
+    <w:p>
+      <w:pPr>
+        <w:shd w:val="clear" w:color="auto" w:fill="FFFFFF"/>
+        <w:ind w:right="-120"/>
+        <w:rPr>
+          <w:rFonts w:cs="Arial"/>
+          <w:color w:val="1D1C1D"/>
+          <w:sz w:val="20"/>
+          <w:szCs w:val="20"/>
+          <w:shd w:val="clear" w:color="auto" w:fill="F8F8F8"/>
+        </w:rPr>
+      </w:pPr>
+      <w:hyperlink r:id="rId105" w:tgtFrame="_blank" w:history="1">
+        <w:r>
+          <w:rPr>
+            <w:rStyle w:val="Hyperlink"/>
+            <w:rFonts w:ascii="Arial" w:hAnsi="Arial" w:cs="Arial"/>
+            <w:color w:val="015BA7"/>
+            <w:sz w:val="20"/>
+            <w:szCs w:val="20"/>
+            <w:bdr w:val="none" w:sz="0" w:space="0" w:color="auto" w:frame="1"/>
+            <w:shd w:val="clear" w:color="auto" w:fill="FFFFFF"/>
+          </w:rPr>
+          <w:t>https://login.salesforce.com/packaging/installPackage.apexp?p0=04t1P000000kaX0</w:t>
+        </w:r>
+      </w:hyperlink>
     </w:p>
     <w:p>
       <w:pPr>

</xml_diff>